<commit_message>
viajando no tempo do projeto com restore
</commit_message>
<xml_diff>
--- a/Comandos uteis GIT.docx
+++ b/Comandos uteis GIT.docx
@@ -487,10 +487,7 @@
         <w:t>--</w:t>
       </w:r>
       <w:r>
-        <w:t>graph</w:t>
-      </w:r>
-      <w:r>
-        <w:t xml:space="preserve"> =&gt; mostra um </w:t>
+        <w:t xml:space="preserve">graph =&gt; mostra um </w:t>
       </w:r>
       <w:r>
         <w:t>gráfico das branches</w:t>
@@ -702,13 +699,7 @@
     </w:p>
     <w:p>
       <w:r>
-        <w:t xml:space="preserve">git commit </w:t>
-      </w:r>
-      <w:r>
-        <w:t>--amend -m</w:t>
-      </w:r>
-      <w:r>
-        <w:t xml:space="preserve"> ‘nova mensagem n</w:t>
+        <w:t>git commit --amend -m ‘nova mensagem n</w:t>
       </w:r>
       <w:r>
         <w:t>o commit’</w:t>
@@ -775,19 +766,7 @@
           <w:rPr>
             <w:rStyle w:val="Hyperlink"/>
           </w:rPr>
-          <w:t>gitigno</w:t>
-        </w:r>
-        <w:r>
-          <w:rPr>
-            <w:rStyle w:val="Hyperlink"/>
-          </w:rPr>
-          <w:t>r</w:t>
-        </w:r>
-        <w:r>
-          <w:rPr>
-            <w:rStyle w:val="Hyperlink"/>
-          </w:rPr>
-          <w:t>e.io</w:t>
+          <w:t>gitignore.io</w:t>
         </w:r>
       </w:hyperlink>
     </w:p>
@@ -1067,6 +1046,36 @@
     </w:p>
     <w:p>
       <w:pPr>
+        <w:pStyle w:val="PargrafodaLista"/>
+        <w:numPr>
+          <w:ilvl w:val="0"/>
+          <w:numId w:val="2"/>
+        </w:numPr>
+      </w:pPr>
+      <w:r>
+        <w:t>forcando um merge commit</w:t>
+      </w:r>
+    </w:p>
+    <w:p>
+      <w:pPr>
+        <w:pStyle w:val="PargrafodaLista"/>
+        <w:numPr>
+          <w:ilvl w:val="1"/>
+          <w:numId w:val="2"/>
+        </w:numPr>
+      </w:pPr>
+      <w:r>
+        <w:t>git merge --no-ff</w:t>
+      </w:r>
+      <w:r>
+        <w:t xml:space="preserve"> ‘nome </w:t>
+      </w:r>
+      <w:r>
+        <w:t>da branch’</w:t>
+      </w:r>
+    </w:p>
+    <w:p>
+      <w:pPr>
         <w:pStyle w:val="Ttulo1"/>
       </w:pPr>
       <w:r>
@@ -1092,6 +1101,452 @@
       </w:r>
       <w:r>
         <w:t>nch-deletada’</w:t>
+      </w:r>
+    </w:p>
+    <w:p>
+      <w:pPr>
+        <w:pStyle w:val="Ttulo1"/>
+      </w:pPr>
+      <w:r>
+        <w:t>Adicionando a alteração da branch no commit mais recente da main</w:t>
+      </w:r>
+    </w:p>
+    <w:p>
+      <w:pPr>
+        <w:rPr>
+          <w:i/>
+          <w:iCs/>
+        </w:rPr>
+      </w:pPr>
+      <w:r>
+        <w:t xml:space="preserve">git rebase </w:t>
+      </w:r>
+      <w:r>
+        <w:rPr>
+          <w:i/>
+          <w:iCs/>
+        </w:rPr>
+        <w:t>‘branch principal’</w:t>
+      </w:r>
+    </w:p>
+    <w:p>
+      <w:r>
+        <w:lastRenderedPageBreak/>
+        <w:t>é como se as alterações da branch fossem movidas pra apos da versão mais recente da main, verificando commit a commit se não há inconsistência</w:t>
+      </w:r>
+    </w:p>
+    <w:p>
+      <w:r>
+        <w:t>A branch adicional é movida pra depois do último commit da branch principal.</w:t>
+      </w:r>
+    </w:p>
+    <w:p>
+      <w:pPr>
+        <w:pStyle w:val="Ttulo1"/>
+      </w:pPr>
+      <w:r>
+        <w:t>Pausando uma tarefa não finalizada</w:t>
+      </w:r>
+    </w:p>
+    <w:p>
+      <w:pPr>
+        <w:pStyle w:val="PargrafodaLista"/>
+        <w:numPr>
+          <w:ilvl w:val="0"/>
+          <w:numId w:val="2"/>
+        </w:numPr>
+      </w:pPr>
+      <w:r>
+        <w:t>git stash</w:t>
+      </w:r>
+    </w:p>
+    <w:p>
+      <w:pPr>
+        <w:pStyle w:val="PargrafodaLista"/>
+        <w:numPr>
+          <w:ilvl w:val="1"/>
+          <w:numId w:val="2"/>
+        </w:numPr>
+      </w:pPr>
+      <w:r>
+        <w:t>guarda uma alteração sem realizar o commit e desfaz o que eu alterei no projeto principal</w:t>
+      </w:r>
+    </w:p>
+    <w:p>
+      <w:pPr>
+        <w:pStyle w:val="PargrafodaLista"/>
+        <w:numPr>
+          <w:ilvl w:val="0"/>
+          <w:numId w:val="2"/>
+        </w:numPr>
+      </w:pPr>
+      <w:r>
+        <w:t>git stash pop</w:t>
+      </w:r>
+    </w:p>
+    <w:p>
+      <w:pPr>
+        <w:pStyle w:val="PargrafodaLista"/>
+        <w:numPr>
+          <w:ilvl w:val="1"/>
+          <w:numId w:val="2"/>
+        </w:numPr>
+      </w:pPr>
+      <w:r>
+        <w:t xml:space="preserve">recupera o </w:t>
+      </w:r>
+      <w:r>
+        <w:t xml:space="preserve">último </w:t>
+      </w:r>
+      <w:r>
+        <w:t xml:space="preserve">estado da </w:t>
+      </w:r>
+      <w:r>
+        <w:t xml:space="preserve">pilha </w:t>
+      </w:r>
+      <w:r>
+        <w:t>alteração que foi guardado anteriormente</w:t>
+      </w:r>
+    </w:p>
+    <w:p>
+      <w:pPr>
+        <w:pStyle w:val="PargrafodaLista"/>
+        <w:numPr>
+          <w:ilvl w:val="1"/>
+          <w:numId w:val="2"/>
+        </w:numPr>
+      </w:pPr>
+      <w:r>
+        <w:t>podemos adicionar o índice da stash como git stash pop 1, que será aplicado e removido da lista de stashs</w:t>
+      </w:r>
+    </w:p>
+    <w:p>
+      <w:pPr>
+        <w:pStyle w:val="PargrafodaLista"/>
+        <w:ind w:left="1440"/>
+      </w:pPr>
+    </w:p>
+    <w:p>
+      <w:pPr>
+        <w:pStyle w:val="PargrafodaLista"/>
+        <w:numPr>
+          <w:ilvl w:val="0"/>
+          <w:numId w:val="2"/>
+        </w:numPr>
+        <w:rPr>
+          <w:lang w:val="en-US"/>
+        </w:rPr>
+      </w:pPr>
+      <w:r>
+        <w:rPr>
+          <w:lang w:val="en-US"/>
+        </w:rPr>
+        <w:t xml:space="preserve">git stash apply  </w:t>
+      </w:r>
+      <w:r>
+        <w:rPr>
+          <w:i/>
+          <w:iCs/>
+          <w:lang w:val="en-US"/>
+        </w:rPr>
+        <w:t>‘indice d</w:t>
+      </w:r>
+      <w:r>
+        <w:rPr>
+          <w:i/>
+          <w:iCs/>
+          <w:lang w:val="en-US"/>
+        </w:rPr>
+        <w:t xml:space="preserve">o stash’ </w:t>
+      </w:r>
+      <w:r>
+        <w:rPr>
+          <w:i/>
+          <w:iCs/>
+          <w:lang w:val="en-US"/>
+        </w:rPr>
+        <w:t>–</w:t>
+      </w:r>
+      <w:r>
+        <w:rPr>
+          <w:i/>
+          <w:iCs/>
+          <w:lang w:val="en-US"/>
+        </w:rPr>
+        <w:t xml:space="preserve"> </w:t>
+      </w:r>
+      <w:r>
+        <w:rPr>
+          <w:i/>
+          <w:iCs/>
+          <w:lang w:val="en-US"/>
+        </w:rPr>
+        <w:t>numeric</w:t>
+      </w:r>
+    </w:p>
+    <w:p>
+      <w:pPr>
+        <w:pStyle w:val="PargrafodaLista"/>
+        <w:numPr>
+          <w:ilvl w:val="1"/>
+          <w:numId w:val="2"/>
+        </w:numPr>
+      </w:pPr>
+      <w:r>
+        <w:rPr>
+          <w:i/>
+          <w:iCs/>
+        </w:rPr>
+        <w:t>aplica o indice da s</w:t>
+      </w:r>
+      <w:r>
+        <w:rPr>
+          <w:i/>
+          <w:iCs/>
+        </w:rPr>
+        <w:t>tash, mas não a remove da lista de stashs</w:t>
+      </w:r>
+    </w:p>
+    <w:p>
+      <w:pPr>
+        <w:pStyle w:val="PargrafodaLista"/>
+        <w:ind w:left="1440"/>
+      </w:pPr>
+    </w:p>
+    <w:p>
+      <w:pPr>
+        <w:pStyle w:val="PargrafodaLista"/>
+        <w:numPr>
+          <w:ilvl w:val="0"/>
+          <w:numId w:val="2"/>
+        </w:numPr>
+      </w:pPr>
+      <w:r>
+        <w:t>git stash list</w:t>
+      </w:r>
+    </w:p>
+    <w:p>
+      <w:pPr>
+        <w:pStyle w:val="PargrafodaLista"/>
+        <w:numPr>
+          <w:ilvl w:val="1"/>
+          <w:numId w:val="2"/>
+        </w:numPr>
+      </w:pPr>
+      <w:r>
+        <w:t xml:space="preserve">lista os stachs </w:t>
+      </w:r>
+    </w:p>
+    <w:p>
+      <w:pPr>
+        <w:pStyle w:val="PargrafodaLista"/>
+        <w:ind w:left="1440"/>
+      </w:pPr>
+    </w:p>
+    <w:p>
+      <w:pPr>
+        <w:pStyle w:val="PargrafodaLista"/>
+        <w:numPr>
+          <w:ilvl w:val="0"/>
+          <w:numId w:val="2"/>
+        </w:numPr>
+      </w:pPr>
+      <w:r>
+        <w:t>git stash clear</w:t>
+      </w:r>
+    </w:p>
+    <w:p>
+      <w:pPr>
+        <w:pStyle w:val="PargrafodaLista"/>
+        <w:numPr>
+          <w:ilvl w:val="1"/>
+          <w:numId w:val="2"/>
+        </w:numPr>
+      </w:pPr>
+      <w:r>
+        <w:t>limpa os stachs feitos</w:t>
+      </w:r>
+    </w:p>
+    <w:p>
+      <w:pPr>
+        <w:pStyle w:val="PargrafodaLista"/>
+        <w:ind w:left="1440"/>
+      </w:pPr>
+    </w:p>
+    <w:p>
+      <w:pPr>
+        <w:pStyle w:val="PargrafodaLista"/>
+        <w:numPr>
+          <w:ilvl w:val="0"/>
+          <w:numId w:val="2"/>
+        </w:numPr>
+      </w:pPr>
+      <w:r>
+        <w:t xml:space="preserve">git stash push -m </w:t>
+      </w:r>
+      <w:r>
+        <w:rPr>
+          <w:i/>
+          <w:iCs/>
+        </w:rPr>
+        <w:t xml:space="preserve">‘lista </w:t>
+      </w:r>
+      <w:r>
+        <w:rPr>
+          <w:i/>
+          <w:iCs/>
+        </w:rPr>
+        <w:t>de</w:t>
+      </w:r>
+      <w:r>
+        <w:rPr>
+          <w:i/>
+          <w:iCs/>
+        </w:rPr>
+        <w:t xml:space="preserve"> alteraca</w:t>
+      </w:r>
+      <w:r>
+        <w:rPr>
+          <w:i/>
+          <w:iCs/>
+        </w:rPr>
+        <w:t>oes da stash’</w:t>
+      </w:r>
+    </w:p>
+    <w:p>
+      <w:pPr>
+        <w:pStyle w:val="PargrafodaLista"/>
+        <w:numPr>
+          <w:ilvl w:val="1"/>
+          <w:numId w:val="2"/>
+        </w:numPr>
+      </w:pPr>
+      <w:r>
+        <w:t>identa as alterações, como se fosse um commit pra detalhar o que foi feito</w:t>
+      </w:r>
+    </w:p>
+    <w:p>
+      <w:pPr>
+        <w:pStyle w:val="PargrafodaLista"/>
+        <w:ind w:left="1440"/>
+      </w:pPr>
+    </w:p>
+    <w:p>
+      <w:pPr>
+        <w:pStyle w:val="PargrafodaLista"/>
+        <w:numPr>
+          <w:ilvl w:val="0"/>
+          <w:numId w:val="2"/>
+        </w:numPr>
+      </w:pPr>
+      <w:r>
+        <w:t>git stash drop</w:t>
+      </w:r>
+    </w:p>
+    <w:p>
+      <w:pPr>
+        <w:pStyle w:val="PargrafodaLista"/>
+        <w:numPr>
+          <w:ilvl w:val="1"/>
+          <w:numId w:val="2"/>
+        </w:numPr>
+      </w:pPr>
+      <w:r>
+        <w:t>deleta o último item da stash sem aplica-lo, para deletar uma stash específica basta adicionar o índice ao final do codigo</w:t>
+      </w:r>
+    </w:p>
+    <w:p>
+      <w:pPr>
+        <w:pStyle w:val="Ttulo1"/>
+      </w:pPr>
+      <w:r>
+        <w:t>Desfazendo alterações que estão prontas pro commit</w:t>
+      </w:r>
+    </w:p>
+    <w:p>
+      <w:r>
+        <w:t>git restore . =&gt; o ‘.’ Significa que todos os arquivos serão restaurados</w:t>
+      </w:r>
+      <w:r>
+        <w:t xml:space="preserve"> </w:t>
+      </w:r>
+      <w:r>
+        <w:t>Restaura o último commit feito</w:t>
+      </w:r>
+      <w:r>
+        <w:t>.</w:t>
+      </w:r>
+    </w:p>
+    <w:p>
+      <w:pPr>
+        <w:pStyle w:val="PargrafodaLista"/>
+        <w:numPr>
+          <w:ilvl w:val="0"/>
+          <w:numId w:val="8"/>
+        </w:numPr>
+      </w:pPr>
+      <w:r>
+        <w:t>git restore –staged</w:t>
+      </w:r>
+    </w:p>
+    <w:p>
+      <w:pPr>
+        <w:pStyle w:val="PargrafodaLista"/>
+        <w:numPr>
+          <w:ilvl w:val="1"/>
+          <w:numId w:val="8"/>
+        </w:numPr>
+      </w:pPr>
+      <w:r>
+        <w:t>restaura o que está na staging área após o git add, são alterações que já foram feitas, mas não commitadas.</w:t>
+      </w:r>
+    </w:p>
+    <w:p>
+      <w:pPr>
+        <w:pStyle w:val="PargrafodaLista"/>
+        <w:numPr>
+          <w:ilvl w:val="0"/>
+          <w:numId w:val="8"/>
+        </w:numPr>
+      </w:pPr>
+      <w:r>
+        <w:t>git restore --source=</w:t>
+      </w:r>
+      <w:r>
+        <w:rPr>
+          <w:i/>
+          <w:iCs/>
+        </w:rPr>
+        <w:t>’rash identificador do com</w:t>
+      </w:r>
+      <w:r>
+        <w:rPr>
+          <w:i/>
+          <w:iCs/>
+        </w:rPr>
+        <w:t>mit’ ‘nome-do-arquivo a recuperar o estado deste commit’</w:t>
+      </w:r>
+    </w:p>
+    <w:p>
+      <w:pPr>
+        <w:pStyle w:val="PargrafodaLista"/>
+        <w:numPr>
+          <w:ilvl w:val="1"/>
+          <w:numId w:val="8"/>
+        </w:numPr>
+      </w:pPr>
+      <w:r>
+        <w:rPr>
+          <w:i/>
+          <w:iCs/>
+        </w:rPr>
+        <w:t>posso fazer esse restore ver o que foi feito e restaurar de volta o arquivo com git restore ‘nome-do-arquivo’, é como se eu tivesse conferido as alterações e retornado ao último estado do arquivo</w:t>
+      </w:r>
+    </w:p>
+    <w:p>
+      <w:r>
+        <w:lastRenderedPageBreak/>
+        <w:tab/>
       </w:r>
     </w:p>
     <w:p/>
@@ -1111,6 +1566,345 @@
 <file path=word/numbering.xml><?xml version="1.0" encoding="utf-8"?>
 <w:numbering xmlns:wpc="http://schemas.microsoft.com/office/word/2010/wordprocessingCanvas" xmlns:cx="http://schemas.microsoft.com/office/drawing/2014/chartex" xmlns:cx1="http://schemas.microsoft.com/office/drawing/2015/9/8/chartex" xmlns:cx2="http://schemas.microsoft.com/office/drawing/2015/10/21/chartex" xmlns:cx3="http://schemas.microsoft.com/office/drawing/2016/5/9/chartex" xmlns:cx4="http://schemas.microsoft.com/office/drawing/2016/5/10/chartex" xmlns:cx5="http://schemas.microsoft.com/office/drawing/2016/5/11/chartex" xmlns:cx6="http://schemas.microsoft.com/office/drawing/2016/5/12/chartex" xmlns:cx7="http://schemas.microsoft.com/office/drawing/2016/5/13/chartex" xmlns:cx8="http://schemas.microsoft.com/office/drawing/2016/5/14/chartex" xmlns:mc="http://schemas.openxmlformats.org/markup-compatibility/2006" xmlns:aink="http://schemas.microsoft.com/office/drawing/2016/ink" xmlns:am3d="http://schemas.microsoft.com/office/drawing/2017/model3d" xmlns:o="urn:schemas-microsoft-com:office:office" xmlns:oel="http://schemas.microsoft.com/office/2019/extlst" xmlns:r="http://schemas.openxmlformats.org/officeDocument/2006/relationships" xmlns:m="http://schemas.openxmlformats.org/officeDocument/2006/math" xmlns:v="urn:schemas-microsoft-com:vml" xmlns:wp14="http://schemas.microsoft.com/office/word/2010/wordprocessingDrawing" xmlns:wp="http://schemas.openxmlformats.org/drawingml/2006/wordprocessingDrawing" xmlns:w10="urn:schemas-microsoft-com:office:word" xmlns:w="http://schemas.openxmlformats.org/wordprocessingml/2006/main" xmlns:w14="http://schemas.microsoft.com/office/word/2010/wordml" xmlns:w15="http://schemas.microsoft.com/office/word/2012/wordml" xmlns:w16cex="http://schemas.microsoft.com/office/word/2018/wordml/cex" xmlns:w16cid="http://schemas.microsoft.com/office/word/2016/wordml/cid" xmlns:w16="http://schemas.microsoft.com/office/word/2018/wordml" xmlns:w16du="http://schemas.microsoft.com/office/word/2023/wordml/word16du" xmlns:w16sdtdh="http://schemas.microsoft.com/office/word/2020/wordml/sdtdatahash" xmlns:w16se="http://schemas.microsoft.com/office/word/2015/wordml/symex" xmlns:wpg="http://schemas.microsoft.com/office/word/2010/wordprocessingGroup" xmlns:wpi="http://schemas.microsoft.com/office/word/2010/wordprocessingInk" xmlns:wne="http://schemas.microsoft.com/office/word/2006/wordml" xmlns:wps="http://schemas.microsoft.com/office/word/2010/wordprocessingShape" mc:Ignorable="w14 w15 w16se w16cid w16 w16cex w16sdtdh w16du wp14">
   <w:abstractNum w:abstractNumId="0" w15:restartNumberingAfterBreak="0">
+    <w:nsid w:val="0135746D"/>
+    <w:multiLevelType w:val="hybridMultilevel"/>
+    <w:tmpl w:val="AFEEBA90"/>
+    <w:lvl w:ilvl="0" w:tplc="04160003">
+      <w:start w:val="1"/>
+      <w:numFmt w:val="bullet"/>
+      <w:lvlText w:val="o"/>
+      <w:lvlJc w:val="left"/>
+      <w:pPr>
+        <w:ind w:left="720" w:hanging="360"/>
+      </w:pPr>
+      <w:rPr>
+        <w:rFonts w:ascii="Courier New" w:hAnsi="Courier New" w:cs="Courier New" w:hint="default"/>
+      </w:rPr>
+    </w:lvl>
+    <w:lvl w:ilvl="1" w:tplc="04160003" w:tentative="1">
+      <w:start w:val="1"/>
+      <w:numFmt w:val="bullet"/>
+      <w:lvlText w:val="o"/>
+      <w:lvlJc w:val="left"/>
+      <w:pPr>
+        <w:ind w:left="1440" w:hanging="360"/>
+      </w:pPr>
+      <w:rPr>
+        <w:rFonts w:ascii="Courier New" w:hAnsi="Courier New" w:cs="Courier New" w:hint="default"/>
+      </w:rPr>
+    </w:lvl>
+    <w:lvl w:ilvl="2" w:tplc="04160005" w:tentative="1">
+      <w:start w:val="1"/>
+      <w:numFmt w:val="bullet"/>
+      <w:lvlText w:val=""/>
+      <w:lvlJc w:val="left"/>
+      <w:pPr>
+        <w:ind w:left="2160" w:hanging="360"/>
+      </w:pPr>
+      <w:rPr>
+        <w:rFonts w:ascii="Wingdings" w:hAnsi="Wingdings" w:hint="default"/>
+      </w:rPr>
+    </w:lvl>
+    <w:lvl w:ilvl="3" w:tplc="04160001" w:tentative="1">
+      <w:start w:val="1"/>
+      <w:numFmt w:val="bullet"/>
+      <w:lvlText w:val=""/>
+      <w:lvlJc w:val="left"/>
+      <w:pPr>
+        <w:ind w:left="2880" w:hanging="360"/>
+      </w:pPr>
+      <w:rPr>
+        <w:rFonts w:ascii="Symbol" w:hAnsi="Symbol" w:hint="default"/>
+      </w:rPr>
+    </w:lvl>
+    <w:lvl w:ilvl="4" w:tplc="04160003" w:tentative="1">
+      <w:start w:val="1"/>
+      <w:numFmt w:val="bullet"/>
+      <w:lvlText w:val="o"/>
+      <w:lvlJc w:val="left"/>
+      <w:pPr>
+        <w:ind w:left="3600" w:hanging="360"/>
+      </w:pPr>
+      <w:rPr>
+        <w:rFonts w:ascii="Courier New" w:hAnsi="Courier New" w:cs="Courier New" w:hint="default"/>
+      </w:rPr>
+    </w:lvl>
+    <w:lvl w:ilvl="5" w:tplc="04160005" w:tentative="1">
+      <w:start w:val="1"/>
+      <w:numFmt w:val="bullet"/>
+      <w:lvlText w:val=""/>
+      <w:lvlJc w:val="left"/>
+      <w:pPr>
+        <w:ind w:left="4320" w:hanging="360"/>
+      </w:pPr>
+      <w:rPr>
+        <w:rFonts w:ascii="Wingdings" w:hAnsi="Wingdings" w:hint="default"/>
+      </w:rPr>
+    </w:lvl>
+    <w:lvl w:ilvl="6" w:tplc="04160001" w:tentative="1">
+      <w:start w:val="1"/>
+      <w:numFmt w:val="bullet"/>
+      <w:lvlText w:val=""/>
+      <w:lvlJc w:val="left"/>
+      <w:pPr>
+        <w:ind w:left="5040" w:hanging="360"/>
+      </w:pPr>
+      <w:rPr>
+        <w:rFonts w:ascii="Symbol" w:hAnsi="Symbol" w:hint="default"/>
+      </w:rPr>
+    </w:lvl>
+    <w:lvl w:ilvl="7" w:tplc="04160003" w:tentative="1">
+      <w:start w:val="1"/>
+      <w:numFmt w:val="bullet"/>
+      <w:lvlText w:val="o"/>
+      <w:lvlJc w:val="left"/>
+      <w:pPr>
+        <w:ind w:left="5760" w:hanging="360"/>
+      </w:pPr>
+      <w:rPr>
+        <w:rFonts w:ascii="Courier New" w:hAnsi="Courier New" w:cs="Courier New" w:hint="default"/>
+      </w:rPr>
+    </w:lvl>
+    <w:lvl w:ilvl="8" w:tplc="04160005" w:tentative="1">
+      <w:start w:val="1"/>
+      <w:numFmt w:val="bullet"/>
+      <w:lvlText w:val=""/>
+      <w:lvlJc w:val="left"/>
+      <w:pPr>
+        <w:ind w:left="6480" w:hanging="360"/>
+      </w:pPr>
+      <w:rPr>
+        <w:rFonts w:ascii="Wingdings" w:hAnsi="Wingdings" w:hint="default"/>
+      </w:rPr>
+    </w:lvl>
+  </w:abstractNum>
+  <w:abstractNum w:abstractNumId="1" w15:restartNumberingAfterBreak="0">
+    <w:nsid w:val="1C441BD7"/>
+    <w:multiLevelType w:val="hybridMultilevel"/>
+    <w:tmpl w:val="62D63D2C"/>
+    <w:lvl w:ilvl="0" w:tplc="04160001">
+      <w:start w:val="1"/>
+      <w:numFmt w:val="bullet"/>
+      <w:lvlText w:val=""/>
+      <w:lvlJc w:val="left"/>
+      <w:pPr>
+        <w:ind w:left="720" w:hanging="360"/>
+      </w:pPr>
+      <w:rPr>
+        <w:rFonts w:ascii="Symbol" w:hAnsi="Symbol" w:hint="default"/>
+      </w:rPr>
+    </w:lvl>
+    <w:lvl w:ilvl="1" w:tplc="04160003">
+      <w:start w:val="1"/>
+      <w:numFmt w:val="bullet"/>
+      <w:lvlText w:val="o"/>
+      <w:lvlJc w:val="left"/>
+      <w:pPr>
+        <w:ind w:left="1440" w:hanging="360"/>
+      </w:pPr>
+      <w:rPr>
+        <w:rFonts w:ascii="Courier New" w:hAnsi="Courier New" w:cs="Courier New" w:hint="default"/>
+      </w:rPr>
+    </w:lvl>
+    <w:lvl w:ilvl="2" w:tplc="04160005">
+      <w:start w:val="1"/>
+      <w:numFmt w:val="bullet"/>
+      <w:lvlText w:val=""/>
+      <w:lvlJc w:val="left"/>
+      <w:pPr>
+        <w:ind w:left="2160" w:hanging="360"/>
+      </w:pPr>
+      <w:rPr>
+        <w:rFonts w:ascii="Wingdings" w:hAnsi="Wingdings" w:hint="default"/>
+      </w:rPr>
+    </w:lvl>
+    <w:lvl w:ilvl="3" w:tplc="04160001" w:tentative="1">
+      <w:start w:val="1"/>
+      <w:numFmt w:val="bullet"/>
+      <w:lvlText w:val=""/>
+      <w:lvlJc w:val="left"/>
+      <w:pPr>
+        <w:ind w:left="2880" w:hanging="360"/>
+      </w:pPr>
+      <w:rPr>
+        <w:rFonts w:ascii="Symbol" w:hAnsi="Symbol" w:hint="default"/>
+      </w:rPr>
+    </w:lvl>
+    <w:lvl w:ilvl="4" w:tplc="04160003" w:tentative="1">
+      <w:start w:val="1"/>
+      <w:numFmt w:val="bullet"/>
+      <w:lvlText w:val="o"/>
+      <w:lvlJc w:val="left"/>
+      <w:pPr>
+        <w:ind w:left="3600" w:hanging="360"/>
+      </w:pPr>
+      <w:rPr>
+        <w:rFonts w:ascii="Courier New" w:hAnsi="Courier New" w:cs="Courier New" w:hint="default"/>
+      </w:rPr>
+    </w:lvl>
+    <w:lvl w:ilvl="5" w:tplc="04160005" w:tentative="1">
+      <w:start w:val="1"/>
+      <w:numFmt w:val="bullet"/>
+      <w:lvlText w:val=""/>
+      <w:lvlJc w:val="left"/>
+      <w:pPr>
+        <w:ind w:left="4320" w:hanging="360"/>
+      </w:pPr>
+      <w:rPr>
+        <w:rFonts w:ascii="Wingdings" w:hAnsi="Wingdings" w:hint="default"/>
+      </w:rPr>
+    </w:lvl>
+    <w:lvl w:ilvl="6" w:tplc="04160001" w:tentative="1">
+      <w:start w:val="1"/>
+      <w:numFmt w:val="bullet"/>
+      <w:lvlText w:val=""/>
+      <w:lvlJc w:val="left"/>
+      <w:pPr>
+        <w:ind w:left="5040" w:hanging="360"/>
+      </w:pPr>
+      <w:rPr>
+        <w:rFonts w:ascii="Symbol" w:hAnsi="Symbol" w:hint="default"/>
+      </w:rPr>
+    </w:lvl>
+    <w:lvl w:ilvl="7" w:tplc="04160003" w:tentative="1">
+      <w:start w:val="1"/>
+      <w:numFmt w:val="bullet"/>
+      <w:lvlText w:val="o"/>
+      <w:lvlJc w:val="left"/>
+      <w:pPr>
+        <w:ind w:left="5760" w:hanging="360"/>
+      </w:pPr>
+      <w:rPr>
+        <w:rFonts w:ascii="Courier New" w:hAnsi="Courier New" w:cs="Courier New" w:hint="default"/>
+      </w:rPr>
+    </w:lvl>
+    <w:lvl w:ilvl="8" w:tplc="04160005" w:tentative="1">
+      <w:start w:val="1"/>
+      <w:numFmt w:val="bullet"/>
+      <w:lvlText w:val=""/>
+      <w:lvlJc w:val="left"/>
+      <w:pPr>
+        <w:ind w:left="6480" w:hanging="360"/>
+      </w:pPr>
+      <w:rPr>
+        <w:rFonts w:ascii="Wingdings" w:hAnsi="Wingdings" w:hint="default"/>
+      </w:rPr>
+    </w:lvl>
+  </w:abstractNum>
+  <w:abstractNum w:abstractNumId="2" w15:restartNumberingAfterBreak="0">
+    <w:nsid w:val="231D4E41"/>
+    <w:multiLevelType w:val="hybridMultilevel"/>
+    <w:tmpl w:val="94C496DE"/>
+    <w:lvl w:ilvl="0" w:tplc="04160003">
+      <w:start w:val="1"/>
+      <w:numFmt w:val="bullet"/>
+      <w:lvlText w:val="o"/>
+      <w:lvlJc w:val="left"/>
+      <w:pPr>
+        <w:ind w:left="720" w:hanging="360"/>
+      </w:pPr>
+      <w:rPr>
+        <w:rFonts w:ascii="Courier New" w:hAnsi="Courier New" w:cs="Courier New" w:hint="default"/>
+      </w:rPr>
+    </w:lvl>
+    <w:lvl w:ilvl="1" w:tplc="04160003" w:tentative="1">
+      <w:start w:val="1"/>
+      <w:numFmt w:val="bullet"/>
+      <w:lvlText w:val="o"/>
+      <w:lvlJc w:val="left"/>
+      <w:pPr>
+        <w:ind w:left="1440" w:hanging="360"/>
+      </w:pPr>
+      <w:rPr>
+        <w:rFonts w:ascii="Courier New" w:hAnsi="Courier New" w:cs="Courier New" w:hint="default"/>
+      </w:rPr>
+    </w:lvl>
+    <w:lvl w:ilvl="2" w:tplc="04160005" w:tentative="1">
+      <w:start w:val="1"/>
+      <w:numFmt w:val="bullet"/>
+      <w:lvlText w:val=""/>
+      <w:lvlJc w:val="left"/>
+      <w:pPr>
+        <w:ind w:left="2160" w:hanging="360"/>
+      </w:pPr>
+      <w:rPr>
+        <w:rFonts w:ascii="Wingdings" w:hAnsi="Wingdings" w:hint="default"/>
+      </w:rPr>
+    </w:lvl>
+    <w:lvl w:ilvl="3" w:tplc="04160001" w:tentative="1">
+      <w:start w:val="1"/>
+      <w:numFmt w:val="bullet"/>
+      <w:lvlText w:val=""/>
+      <w:lvlJc w:val="left"/>
+      <w:pPr>
+        <w:ind w:left="2880" w:hanging="360"/>
+      </w:pPr>
+      <w:rPr>
+        <w:rFonts w:ascii="Symbol" w:hAnsi="Symbol" w:hint="default"/>
+      </w:rPr>
+    </w:lvl>
+    <w:lvl w:ilvl="4" w:tplc="04160003" w:tentative="1">
+      <w:start w:val="1"/>
+      <w:numFmt w:val="bullet"/>
+      <w:lvlText w:val="o"/>
+      <w:lvlJc w:val="left"/>
+      <w:pPr>
+        <w:ind w:left="3600" w:hanging="360"/>
+      </w:pPr>
+      <w:rPr>
+        <w:rFonts w:ascii="Courier New" w:hAnsi="Courier New" w:cs="Courier New" w:hint="default"/>
+      </w:rPr>
+    </w:lvl>
+    <w:lvl w:ilvl="5" w:tplc="04160005" w:tentative="1">
+      <w:start w:val="1"/>
+      <w:numFmt w:val="bullet"/>
+      <w:lvlText w:val=""/>
+      <w:lvlJc w:val="left"/>
+      <w:pPr>
+        <w:ind w:left="4320" w:hanging="360"/>
+      </w:pPr>
+      <w:rPr>
+        <w:rFonts w:ascii="Wingdings" w:hAnsi="Wingdings" w:hint="default"/>
+      </w:rPr>
+    </w:lvl>
+    <w:lvl w:ilvl="6" w:tplc="04160001" w:tentative="1">
+      <w:start w:val="1"/>
+      <w:numFmt w:val="bullet"/>
+      <w:lvlText w:val=""/>
+      <w:lvlJc w:val="left"/>
+      <w:pPr>
+        <w:ind w:left="5040" w:hanging="360"/>
+      </w:pPr>
+      <w:rPr>
+        <w:rFonts w:ascii="Symbol" w:hAnsi="Symbol" w:hint="default"/>
+      </w:rPr>
+    </w:lvl>
+    <w:lvl w:ilvl="7" w:tplc="04160003" w:tentative="1">
+      <w:start w:val="1"/>
+      <w:numFmt w:val="bullet"/>
+      <w:lvlText w:val="o"/>
+      <w:lvlJc w:val="left"/>
+      <w:pPr>
+        <w:ind w:left="5760" w:hanging="360"/>
+      </w:pPr>
+      <w:rPr>
+        <w:rFonts w:ascii="Courier New" w:hAnsi="Courier New" w:cs="Courier New" w:hint="default"/>
+      </w:rPr>
+    </w:lvl>
+    <w:lvl w:ilvl="8" w:tplc="04160005" w:tentative="1">
+      <w:start w:val="1"/>
+      <w:numFmt w:val="bullet"/>
+      <w:lvlText w:val=""/>
+      <w:lvlJc w:val="left"/>
+      <w:pPr>
+        <w:ind w:left="6480" w:hanging="360"/>
+      </w:pPr>
+      <w:rPr>
+        <w:rFonts w:ascii="Wingdings" w:hAnsi="Wingdings" w:hint="default"/>
+      </w:rPr>
+    </w:lvl>
+  </w:abstractNum>
+  <w:abstractNum w:abstractNumId="3" w15:restartNumberingAfterBreak="0">
     <w:nsid w:val="45E52592"/>
     <w:multiLevelType w:val="hybridMultilevel"/>
     <w:tmpl w:val="7A8E05B8"/>
@@ -1223,8 +2017,481 @@
       </w:rPr>
     </w:lvl>
   </w:abstractNum>
+  <w:abstractNum w:abstractNumId="4" w15:restartNumberingAfterBreak="0">
+    <w:nsid w:val="56E0176E"/>
+    <w:multiLevelType w:val="hybridMultilevel"/>
+    <w:tmpl w:val="201890EA"/>
+    <w:lvl w:ilvl="0" w:tplc="04160003">
+      <w:start w:val="1"/>
+      <w:numFmt w:val="bullet"/>
+      <w:lvlText w:val="o"/>
+      <w:lvlJc w:val="left"/>
+      <w:pPr>
+        <w:ind w:left="720" w:hanging="360"/>
+      </w:pPr>
+      <w:rPr>
+        <w:rFonts w:ascii="Courier New" w:hAnsi="Courier New" w:cs="Courier New" w:hint="default"/>
+      </w:rPr>
+    </w:lvl>
+    <w:lvl w:ilvl="1" w:tplc="04160003" w:tentative="1">
+      <w:start w:val="1"/>
+      <w:numFmt w:val="bullet"/>
+      <w:lvlText w:val="o"/>
+      <w:lvlJc w:val="left"/>
+      <w:pPr>
+        <w:ind w:left="1440" w:hanging="360"/>
+      </w:pPr>
+      <w:rPr>
+        <w:rFonts w:ascii="Courier New" w:hAnsi="Courier New" w:cs="Courier New" w:hint="default"/>
+      </w:rPr>
+    </w:lvl>
+    <w:lvl w:ilvl="2" w:tplc="04160005" w:tentative="1">
+      <w:start w:val="1"/>
+      <w:numFmt w:val="bullet"/>
+      <w:lvlText w:val=""/>
+      <w:lvlJc w:val="left"/>
+      <w:pPr>
+        <w:ind w:left="2160" w:hanging="360"/>
+      </w:pPr>
+      <w:rPr>
+        <w:rFonts w:ascii="Wingdings" w:hAnsi="Wingdings" w:hint="default"/>
+      </w:rPr>
+    </w:lvl>
+    <w:lvl w:ilvl="3" w:tplc="04160001" w:tentative="1">
+      <w:start w:val="1"/>
+      <w:numFmt w:val="bullet"/>
+      <w:lvlText w:val=""/>
+      <w:lvlJc w:val="left"/>
+      <w:pPr>
+        <w:ind w:left="2880" w:hanging="360"/>
+      </w:pPr>
+      <w:rPr>
+        <w:rFonts w:ascii="Symbol" w:hAnsi="Symbol" w:hint="default"/>
+      </w:rPr>
+    </w:lvl>
+    <w:lvl w:ilvl="4" w:tplc="04160003" w:tentative="1">
+      <w:start w:val="1"/>
+      <w:numFmt w:val="bullet"/>
+      <w:lvlText w:val="o"/>
+      <w:lvlJc w:val="left"/>
+      <w:pPr>
+        <w:ind w:left="3600" w:hanging="360"/>
+      </w:pPr>
+      <w:rPr>
+        <w:rFonts w:ascii="Courier New" w:hAnsi="Courier New" w:cs="Courier New" w:hint="default"/>
+      </w:rPr>
+    </w:lvl>
+    <w:lvl w:ilvl="5" w:tplc="04160005" w:tentative="1">
+      <w:start w:val="1"/>
+      <w:numFmt w:val="bullet"/>
+      <w:lvlText w:val=""/>
+      <w:lvlJc w:val="left"/>
+      <w:pPr>
+        <w:ind w:left="4320" w:hanging="360"/>
+      </w:pPr>
+      <w:rPr>
+        <w:rFonts w:ascii="Wingdings" w:hAnsi="Wingdings" w:hint="default"/>
+      </w:rPr>
+    </w:lvl>
+    <w:lvl w:ilvl="6" w:tplc="04160001" w:tentative="1">
+      <w:start w:val="1"/>
+      <w:numFmt w:val="bullet"/>
+      <w:lvlText w:val=""/>
+      <w:lvlJc w:val="left"/>
+      <w:pPr>
+        <w:ind w:left="5040" w:hanging="360"/>
+      </w:pPr>
+      <w:rPr>
+        <w:rFonts w:ascii="Symbol" w:hAnsi="Symbol" w:hint="default"/>
+      </w:rPr>
+    </w:lvl>
+    <w:lvl w:ilvl="7" w:tplc="04160003" w:tentative="1">
+      <w:start w:val="1"/>
+      <w:numFmt w:val="bullet"/>
+      <w:lvlText w:val="o"/>
+      <w:lvlJc w:val="left"/>
+      <w:pPr>
+        <w:ind w:left="5760" w:hanging="360"/>
+      </w:pPr>
+      <w:rPr>
+        <w:rFonts w:ascii="Courier New" w:hAnsi="Courier New" w:cs="Courier New" w:hint="default"/>
+      </w:rPr>
+    </w:lvl>
+    <w:lvl w:ilvl="8" w:tplc="04160005" w:tentative="1">
+      <w:start w:val="1"/>
+      <w:numFmt w:val="bullet"/>
+      <w:lvlText w:val=""/>
+      <w:lvlJc w:val="left"/>
+      <w:pPr>
+        <w:ind w:left="6480" w:hanging="360"/>
+      </w:pPr>
+      <w:rPr>
+        <w:rFonts w:ascii="Wingdings" w:hAnsi="Wingdings" w:hint="default"/>
+      </w:rPr>
+    </w:lvl>
+  </w:abstractNum>
+  <w:abstractNum w:abstractNumId="5" w15:restartNumberingAfterBreak="0">
+    <w:nsid w:val="577E45CA"/>
+    <w:multiLevelType w:val="hybridMultilevel"/>
+    <w:tmpl w:val="CF66330A"/>
+    <w:lvl w:ilvl="0" w:tplc="04160001">
+      <w:start w:val="1"/>
+      <w:numFmt w:val="bullet"/>
+      <w:lvlText w:val=""/>
+      <w:lvlJc w:val="left"/>
+      <w:pPr>
+        <w:ind w:left="720" w:hanging="360"/>
+      </w:pPr>
+      <w:rPr>
+        <w:rFonts w:ascii="Symbol" w:hAnsi="Symbol" w:hint="default"/>
+      </w:rPr>
+    </w:lvl>
+    <w:lvl w:ilvl="1" w:tplc="04160003">
+      <w:start w:val="1"/>
+      <w:numFmt w:val="bullet"/>
+      <w:lvlText w:val="o"/>
+      <w:lvlJc w:val="left"/>
+      <w:pPr>
+        <w:ind w:left="1440" w:hanging="360"/>
+      </w:pPr>
+      <w:rPr>
+        <w:rFonts w:ascii="Courier New" w:hAnsi="Courier New" w:cs="Courier New" w:hint="default"/>
+      </w:rPr>
+    </w:lvl>
+    <w:lvl w:ilvl="2" w:tplc="04160005">
+      <w:start w:val="1"/>
+      <w:numFmt w:val="bullet"/>
+      <w:lvlText w:val=""/>
+      <w:lvlJc w:val="left"/>
+      <w:pPr>
+        <w:ind w:left="2160" w:hanging="360"/>
+      </w:pPr>
+      <w:rPr>
+        <w:rFonts w:ascii="Wingdings" w:hAnsi="Wingdings" w:hint="default"/>
+      </w:rPr>
+    </w:lvl>
+    <w:lvl w:ilvl="3" w:tplc="04160001" w:tentative="1">
+      <w:start w:val="1"/>
+      <w:numFmt w:val="bullet"/>
+      <w:lvlText w:val=""/>
+      <w:lvlJc w:val="left"/>
+      <w:pPr>
+        <w:ind w:left="2880" w:hanging="360"/>
+      </w:pPr>
+      <w:rPr>
+        <w:rFonts w:ascii="Symbol" w:hAnsi="Symbol" w:hint="default"/>
+      </w:rPr>
+    </w:lvl>
+    <w:lvl w:ilvl="4" w:tplc="04160003" w:tentative="1">
+      <w:start w:val="1"/>
+      <w:numFmt w:val="bullet"/>
+      <w:lvlText w:val="o"/>
+      <w:lvlJc w:val="left"/>
+      <w:pPr>
+        <w:ind w:left="3600" w:hanging="360"/>
+      </w:pPr>
+      <w:rPr>
+        <w:rFonts w:ascii="Courier New" w:hAnsi="Courier New" w:cs="Courier New" w:hint="default"/>
+      </w:rPr>
+    </w:lvl>
+    <w:lvl w:ilvl="5" w:tplc="04160005" w:tentative="1">
+      <w:start w:val="1"/>
+      <w:numFmt w:val="bullet"/>
+      <w:lvlText w:val=""/>
+      <w:lvlJc w:val="left"/>
+      <w:pPr>
+        <w:ind w:left="4320" w:hanging="360"/>
+      </w:pPr>
+      <w:rPr>
+        <w:rFonts w:ascii="Wingdings" w:hAnsi="Wingdings" w:hint="default"/>
+      </w:rPr>
+    </w:lvl>
+    <w:lvl w:ilvl="6" w:tplc="04160001" w:tentative="1">
+      <w:start w:val="1"/>
+      <w:numFmt w:val="bullet"/>
+      <w:lvlText w:val=""/>
+      <w:lvlJc w:val="left"/>
+      <w:pPr>
+        <w:ind w:left="5040" w:hanging="360"/>
+      </w:pPr>
+      <w:rPr>
+        <w:rFonts w:ascii="Symbol" w:hAnsi="Symbol" w:hint="default"/>
+      </w:rPr>
+    </w:lvl>
+    <w:lvl w:ilvl="7" w:tplc="04160003" w:tentative="1">
+      <w:start w:val="1"/>
+      <w:numFmt w:val="bullet"/>
+      <w:lvlText w:val="o"/>
+      <w:lvlJc w:val="left"/>
+      <w:pPr>
+        <w:ind w:left="5760" w:hanging="360"/>
+      </w:pPr>
+      <w:rPr>
+        <w:rFonts w:ascii="Courier New" w:hAnsi="Courier New" w:cs="Courier New" w:hint="default"/>
+      </w:rPr>
+    </w:lvl>
+    <w:lvl w:ilvl="8" w:tplc="04160005" w:tentative="1">
+      <w:start w:val="1"/>
+      <w:numFmt w:val="bullet"/>
+      <w:lvlText w:val=""/>
+      <w:lvlJc w:val="left"/>
+      <w:pPr>
+        <w:ind w:left="6480" w:hanging="360"/>
+      </w:pPr>
+      <w:rPr>
+        <w:rFonts w:ascii="Wingdings" w:hAnsi="Wingdings" w:hint="default"/>
+      </w:rPr>
+    </w:lvl>
+  </w:abstractNum>
+  <w:abstractNum w:abstractNumId="6" w15:restartNumberingAfterBreak="0">
+    <w:nsid w:val="60532112"/>
+    <w:multiLevelType w:val="hybridMultilevel"/>
+    <w:tmpl w:val="B0401F6E"/>
+    <w:lvl w:ilvl="0" w:tplc="04160003">
+      <w:start w:val="1"/>
+      <w:numFmt w:val="bullet"/>
+      <w:lvlText w:val="o"/>
+      <w:lvlJc w:val="left"/>
+      <w:pPr>
+        <w:ind w:left="720" w:hanging="360"/>
+      </w:pPr>
+      <w:rPr>
+        <w:rFonts w:ascii="Courier New" w:hAnsi="Courier New" w:cs="Courier New" w:hint="default"/>
+      </w:rPr>
+    </w:lvl>
+    <w:lvl w:ilvl="1" w:tplc="04160003" w:tentative="1">
+      <w:start w:val="1"/>
+      <w:numFmt w:val="bullet"/>
+      <w:lvlText w:val="o"/>
+      <w:lvlJc w:val="left"/>
+      <w:pPr>
+        <w:ind w:left="1440" w:hanging="360"/>
+      </w:pPr>
+      <w:rPr>
+        <w:rFonts w:ascii="Courier New" w:hAnsi="Courier New" w:cs="Courier New" w:hint="default"/>
+      </w:rPr>
+    </w:lvl>
+    <w:lvl w:ilvl="2" w:tplc="04160005" w:tentative="1">
+      <w:start w:val="1"/>
+      <w:numFmt w:val="bullet"/>
+      <w:lvlText w:val=""/>
+      <w:lvlJc w:val="left"/>
+      <w:pPr>
+        <w:ind w:left="2160" w:hanging="360"/>
+      </w:pPr>
+      <w:rPr>
+        <w:rFonts w:ascii="Wingdings" w:hAnsi="Wingdings" w:hint="default"/>
+      </w:rPr>
+    </w:lvl>
+    <w:lvl w:ilvl="3" w:tplc="04160001" w:tentative="1">
+      <w:start w:val="1"/>
+      <w:numFmt w:val="bullet"/>
+      <w:lvlText w:val=""/>
+      <w:lvlJc w:val="left"/>
+      <w:pPr>
+        <w:ind w:left="2880" w:hanging="360"/>
+      </w:pPr>
+      <w:rPr>
+        <w:rFonts w:ascii="Symbol" w:hAnsi="Symbol" w:hint="default"/>
+      </w:rPr>
+    </w:lvl>
+    <w:lvl w:ilvl="4" w:tplc="04160003" w:tentative="1">
+      <w:start w:val="1"/>
+      <w:numFmt w:val="bullet"/>
+      <w:lvlText w:val="o"/>
+      <w:lvlJc w:val="left"/>
+      <w:pPr>
+        <w:ind w:left="3600" w:hanging="360"/>
+      </w:pPr>
+      <w:rPr>
+        <w:rFonts w:ascii="Courier New" w:hAnsi="Courier New" w:cs="Courier New" w:hint="default"/>
+      </w:rPr>
+    </w:lvl>
+    <w:lvl w:ilvl="5" w:tplc="04160005" w:tentative="1">
+      <w:start w:val="1"/>
+      <w:numFmt w:val="bullet"/>
+      <w:lvlText w:val=""/>
+      <w:lvlJc w:val="left"/>
+      <w:pPr>
+        <w:ind w:left="4320" w:hanging="360"/>
+      </w:pPr>
+      <w:rPr>
+        <w:rFonts w:ascii="Wingdings" w:hAnsi="Wingdings" w:hint="default"/>
+      </w:rPr>
+    </w:lvl>
+    <w:lvl w:ilvl="6" w:tplc="04160001" w:tentative="1">
+      <w:start w:val="1"/>
+      <w:numFmt w:val="bullet"/>
+      <w:lvlText w:val=""/>
+      <w:lvlJc w:val="left"/>
+      <w:pPr>
+        <w:ind w:left="5040" w:hanging="360"/>
+      </w:pPr>
+      <w:rPr>
+        <w:rFonts w:ascii="Symbol" w:hAnsi="Symbol" w:hint="default"/>
+      </w:rPr>
+    </w:lvl>
+    <w:lvl w:ilvl="7" w:tplc="04160003" w:tentative="1">
+      <w:start w:val="1"/>
+      <w:numFmt w:val="bullet"/>
+      <w:lvlText w:val="o"/>
+      <w:lvlJc w:val="left"/>
+      <w:pPr>
+        <w:ind w:left="5760" w:hanging="360"/>
+      </w:pPr>
+      <w:rPr>
+        <w:rFonts w:ascii="Courier New" w:hAnsi="Courier New" w:cs="Courier New" w:hint="default"/>
+      </w:rPr>
+    </w:lvl>
+    <w:lvl w:ilvl="8" w:tplc="04160005" w:tentative="1">
+      <w:start w:val="1"/>
+      <w:numFmt w:val="bullet"/>
+      <w:lvlText w:val=""/>
+      <w:lvlJc w:val="left"/>
+      <w:pPr>
+        <w:ind w:left="6480" w:hanging="360"/>
+      </w:pPr>
+      <w:rPr>
+        <w:rFonts w:ascii="Wingdings" w:hAnsi="Wingdings" w:hint="default"/>
+      </w:rPr>
+    </w:lvl>
+  </w:abstractNum>
+  <w:abstractNum w:abstractNumId="7" w15:restartNumberingAfterBreak="0">
+    <w:nsid w:val="7D4772BF"/>
+    <w:multiLevelType w:val="hybridMultilevel"/>
+    <w:tmpl w:val="C3869652"/>
+    <w:lvl w:ilvl="0" w:tplc="04160003">
+      <w:start w:val="1"/>
+      <w:numFmt w:val="bullet"/>
+      <w:lvlText w:val="o"/>
+      <w:lvlJc w:val="left"/>
+      <w:pPr>
+        <w:ind w:left="720" w:hanging="360"/>
+      </w:pPr>
+      <w:rPr>
+        <w:rFonts w:ascii="Courier New" w:hAnsi="Courier New" w:cs="Courier New" w:hint="default"/>
+      </w:rPr>
+    </w:lvl>
+    <w:lvl w:ilvl="1" w:tplc="04160003" w:tentative="1">
+      <w:start w:val="1"/>
+      <w:numFmt w:val="bullet"/>
+      <w:lvlText w:val="o"/>
+      <w:lvlJc w:val="left"/>
+      <w:pPr>
+        <w:ind w:left="1440" w:hanging="360"/>
+      </w:pPr>
+      <w:rPr>
+        <w:rFonts w:ascii="Courier New" w:hAnsi="Courier New" w:cs="Courier New" w:hint="default"/>
+      </w:rPr>
+    </w:lvl>
+    <w:lvl w:ilvl="2" w:tplc="04160005" w:tentative="1">
+      <w:start w:val="1"/>
+      <w:numFmt w:val="bullet"/>
+      <w:lvlText w:val=""/>
+      <w:lvlJc w:val="left"/>
+      <w:pPr>
+        <w:ind w:left="2160" w:hanging="360"/>
+      </w:pPr>
+      <w:rPr>
+        <w:rFonts w:ascii="Wingdings" w:hAnsi="Wingdings" w:hint="default"/>
+      </w:rPr>
+    </w:lvl>
+    <w:lvl w:ilvl="3" w:tplc="04160001" w:tentative="1">
+      <w:start w:val="1"/>
+      <w:numFmt w:val="bullet"/>
+      <w:lvlText w:val=""/>
+      <w:lvlJc w:val="left"/>
+      <w:pPr>
+        <w:ind w:left="2880" w:hanging="360"/>
+      </w:pPr>
+      <w:rPr>
+        <w:rFonts w:ascii="Symbol" w:hAnsi="Symbol" w:hint="default"/>
+      </w:rPr>
+    </w:lvl>
+    <w:lvl w:ilvl="4" w:tplc="04160003" w:tentative="1">
+      <w:start w:val="1"/>
+      <w:numFmt w:val="bullet"/>
+      <w:lvlText w:val="o"/>
+      <w:lvlJc w:val="left"/>
+      <w:pPr>
+        <w:ind w:left="3600" w:hanging="360"/>
+      </w:pPr>
+      <w:rPr>
+        <w:rFonts w:ascii="Courier New" w:hAnsi="Courier New" w:cs="Courier New" w:hint="default"/>
+      </w:rPr>
+    </w:lvl>
+    <w:lvl w:ilvl="5" w:tplc="04160005" w:tentative="1">
+      <w:start w:val="1"/>
+      <w:numFmt w:val="bullet"/>
+      <w:lvlText w:val=""/>
+      <w:lvlJc w:val="left"/>
+      <w:pPr>
+        <w:ind w:left="4320" w:hanging="360"/>
+      </w:pPr>
+      <w:rPr>
+        <w:rFonts w:ascii="Wingdings" w:hAnsi="Wingdings" w:hint="default"/>
+      </w:rPr>
+    </w:lvl>
+    <w:lvl w:ilvl="6" w:tplc="04160001" w:tentative="1">
+      <w:start w:val="1"/>
+      <w:numFmt w:val="bullet"/>
+      <w:lvlText w:val=""/>
+      <w:lvlJc w:val="left"/>
+      <w:pPr>
+        <w:ind w:left="5040" w:hanging="360"/>
+      </w:pPr>
+      <w:rPr>
+        <w:rFonts w:ascii="Symbol" w:hAnsi="Symbol" w:hint="default"/>
+      </w:rPr>
+    </w:lvl>
+    <w:lvl w:ilvl="7" w:tplc="04160003" w:tentative="1">
+      <w:start w:val="1"/>
+      <w:numFmt w:val="bullet"/>
+      <w:lvlText w:val="o"/>
+      <w:lvlJc w:val="left"/>
+      <w:pPr>
+        <w:ind w:left="5760" w:hanging="360"/>
+      </w:pPr>
+      <w:rPr>
+        <w:rFonts w:ascii="Courier New" w:hAnsi="Courier New" w:cs="Courier New" w:hint="default"/>
+      </w:rPr>
+    </w:lvl>
+    <w:lvl w:ilvl="8" w:tplc="04160005" w:tentative="1">
+      <w:start w:val="1"/>
+      <w:numFmt w:val="bullet"/>
+      <w:lvlText w:val=""/>
+      <w:lvlJc w:val="left"/>
+      <w:pPr>
+        <w:ind w:left="6480" w:hanging="360"/>
+      </w:pPr>
+      <w:rPr>
+        <w:rFonts w:ascii="Wingdings" w:hAnsi="Wingdings" w:hint="default"/>
+      </w:rPr>
+    </w:lvl>
+  </w:abstractNum>
   <w:num w:numId="1" w16cid:durableId="292712757">
+    <w:abstractNumId w:val="3"/>
+  </w:num>
+  <w:num w:numId="2" w16cid:durableId="858928578">
+    <w:abstractNumId w:val="1"/>
+  </w:num>
+  <w:num w:numId="3" w16cid:durableId="697195679">
+    <w:abstractNumId w:val="7"/>
+  </w:num>
+  <w:num w:numId="4" w16cid:durableId="1781874634">
+    <w:abstractNumId w:val="6"/>
+  </w:num>
+  <w:num w:numId="5" w16cid:durableId="1629553744">
+    <w:abstractNumId w:val="2"/>
+  </w:num>
+  <w:num w:numId="6" w16cid:durableId="1509055866">
+    <w:abstractNumId w:val="4"/>
+  </w:num>
+  <w:num w:numId="7" w16cid:durableId="1526360247">
     <w:abstractNumId w:val="0"/>
+  </w:num>
+  <w:num w:numId="8" w16cid:durableId="1431193716">
+    <w:abstractNumId w:val="5"/>
   </w:num>
 </w:numbering>
 </file>

</xml_diff>

<commit_message>
criando versao do projeto com tag
</commit_message>
<xml_diff>
--- a/Comandos uteis GIT.docx
+++ b/Comandos uteis GIT.docx
@@ -20,29 +20,107 @@
       </w:r>
     </w:p>
     <w:p>
-      <w:r>
-        <w:t xml:space="preserve">git init =&gt; inicia a pasta </w:t>
-      </w:r>
-      <w:r>
-        <w:t>local como git</w:t>
-      </w:r>
-    </w:p>
-    <w:p>
-      <w:r>
-        <w:t xml:space="preserve">git add . =&gt; adiciona todos os </w:t>
+      <w:proofErr w:type="spellStart"/>
+      <w:r>
+        <w:t>git</w:t>
+      </w:r>
+      <w:proofErr w:type="spellEnd"/>
+      <w:r>
+        <w:t xml:space="preserve"> </w:t>
+      </w:r>
+      <w:proofErr w:type="spellStart"/>
+      <w:r>
+        <w:t>init</w:t>
+      </w:r>
+      <w:proofErr w:type="spellEnd"/>
+      <w:r>
+        <w:t xml:space="preserve"> =&gt; inicia a pasta </w:t>
+      </w:r>
+      <w:r>
+        <w:t xml:space="preserve">local como </w:t>
+      </w:r>
+      <w:proofErr w:type="spellStart"/>
+      <w:r>
+        <w:t>git</w:t>
+      </w:r>
+      <w:proofErr w:type="spellEnd"/>
+    </w:p>
+    <w:p>
+      <w:proofErr w:type="spellStart"/>
+      <w:r>
+        <w:t>git</w:t>
+      </w:r>
+      <w:proofErr w:type="spellEnd"/>
+      <w:r>
+        <w:t xml:space="preserve"> </w:t>
+      </w:r>
+      <w:proofErr w:type="spellStart"/>
+      <w:proofErr w:type="gramStart"/>
+      <w:r>
+        <w:t>add</w:t>
+      </w:r>
+      <w:proofErr w:type="spellEnd"/>
+      <w:r>
+        <w:t xml:space="preserve"> .</w:t>
+      </w:r>
+      <w:proofErr w:type="gramEnd"/>
+      <w:r>
+        <w:t xml:space="preserve"> =&gt; adiciona todos os </w:t>
       </w:r>
       <w:r>
         <w:t>arquivos que estão na pasta local para serem upados no diretório</w:t>
       </w:r>
     </w:p>
     <w:p>
-      <w:r>
-        <w:t>git commit -m “comentário” =&gt; faz um comentário sobre os arquivos que estão sendo upados</w:t>
-      </w:r>
-    </w:p>
-    <w:p>
-      <w:r>
-        <w:t xml:space="preserve">git remote add origin </w:t>
+      <w:proofErr w:type="spellStart"/>
+      <w:r>
+        <w:t>git</w:t>
+      </w:r>
+      <w:proofErr w:type="spellEnd"/>
+      <w:r>
+        <w:t xml:space="preserve"> </w:t>
+      </w:r>
+      <w:proofErr w:type="spellStart"/>
+      <w:r>
+        <w:t>commit</w:t>
+      </w:r>
+      <w:proofErr w:type="spellEnd"/>
+      <w:r>
+        <w:t xml:space="preserve"> -m “comentário” =&gt; faz um comentário sobre os arquivos que estão sendo upados</w:t>
+      </w:r>
+    </w:p>
+    <w:p>
+      <w:proofErr w:type="spellStart"/>
+      <w:r>
+        <w:t>git</w:t>
+      </w:r>
+      <w:proofErr w:type="spellEnd"/>
+      <w:r>
+        <w:t xml:space="preserve"> </w:t>
+      </w:r>
+      <w:proofErr w:type="spellStart"/>
+      <w:r>
+        <w:t>remote</w:t>
+      </w:r>
+      <w:proofErr w:type="spellEnd"/>
+      <w:r>
+        <w:t xml:space="preserve"> </w:t>
+      </w:r>
+      <w:proofErr w:type="spellStart"/>
+      <w:r>
+        <w:t>add</w:t>
+      </w:r>
+      <w:proofErr w:type="spellEnd"/>
+      <w:r>
+        <w:t xml:space="preserve"> </w:t>
+      </w:r>
+      <w:proofErr w:type="spellStart"/>
+      <w:r>
+        <w:t>origin</w:t>
+      </w:r>
+      <w:proofErr w:type="spellEnd"/>
+      <w:r>
+        <w:t xml:space="preserve"> </w:t>
       </w:r>
       <w:hyperlink r:id="rId5" w:history="1">
         <w:r>
@@ -60,8 +138,42 @@
       </w:r>
     </w:p>
     <w:p>
-      <w:r>
-        <w:t>git push origin main  =&gt; sobe os arquivos on-line</w:t>
+      <w:proofErr w:type="spellStart"/>
+      <w:r>
+        <w:t>git</w:t>
+      </w:r>
+      <w:proofErr w:type="spellEnd"/>
+      <w:r>
+        <w:t xml:space="preserve"> </w:t>
+      </w:r>
+      <w:proofErr w:type="spellStart"/>
+      <w:r>
+        <w:t>push</w:t>
+      </w:r>
+      <w:proofErr w:type="spellEnd"/>
+      <w:r>
+        <w:t xml:space="preserve"> </w:t>
+      </w:r>
+      <w:proofErr w:type="spellStart"/>
+      <w:r>
+        <w:t>origin</w:t>
+      </w:r>
+      <w:proofErr w:type="spellEnd"/>
+      <w:r>
+        <w:t xml:space="preserve"> </w:t>
+      </w:r>
+      <w:proofErr w:type="spellStart"/>
+      <w:proofErr w:type="gramStart"/>
+      <w:r>
+        <w:t>main</w:t>
+      </w:r>
+      <w:proofErr w:type="spellEnd"/>
+      <w:r>
+        <w:t xml:space="preserve">  =</w:t>
+      </w:r>
+      <w:proofErr w:type="gramEnd"/>
+      <w:r>
+        <w:t>&gt; sobe os arquivos on-line</w:t>
       </w:r>
     </w:p>
     <w:p>
@@ -69,25 +181,101 @@
         <w:pStyle w:val="Ttulo1"/>
       </w:pPr>
       <w:r>
-        <w:t>Inicializar uma pasta no pc como git</w:t>
-      </w:r>
-    </w:p>
-    <w:p>
-      <w:r>
-        <w:t>Entrar na pasta e digitar o código git init</w:t>
-      </w:r>
+        <w:t xml:space="preserve">Inicializar uma pasta no </w:t>
+      </w:r>
+      <w:proofErr w:type="spellStart"/>
+      <w:r>
+        <w:t>pc</w:t>
+      </w:r>
+      <w:proofErr w:type="spellEnd"/>
+      <w:r>
+        <w:t xml:space="preserve"> como </w:t>
+      </w:r>
+      <w:proofErr w:type="spellStart"/>
+      <w:r>
+        <w:t>git</w:t>
+      </w:r>
+      <w:proofErr w:type="spellEnd"/>
+    </w:p>
+    <w:p>
+      <w:r>
+        <w:t xml:space="preserve">Entrar na pasta e digitar o código </w:t>
+      </w:r>
+      <w:proofErr w:type="spellStart"/>
+      <w:r>
+        <w:t>git</w:t>
+      </w:r>
+      <w:proofErr w:type="spellEnd"/>
+      <w:r>
+        <w:t xml:space="preserve"> </w:t>
+      </w:r>
+      <w:proofErr w:type="spellStart"/>
+      <w:r>
+        <w:t>init</w:t>
+      </w:r>
+      <w:proofErr w:type="spellEnd"/>
     </w:p>
     <w:p>
       <w:pPr>
         <w:pStyle w:val="Ttulo1"/>
       </w:pPr>
       <w:r>
-        <w:t>Vinculando um projeto local a um repositório no git</w:t>
-      </w:r>
-    </w:p>
-    <w:p>
-      <w:r>
-        <w:t>git remote add origin ‘url do repositório no git hub’</w:t>
+        <w:t xml:space="preserve">Vinculando um projeto local a um repositório no </w:t>
+      </w:r>
+      <w:proofErr w:type="spellStart"/>
+      <w:r>
+        <w:t>git</w:t>
+      </w:r>
+      <w:proofErr w:type="spellEnd"/>
+    </w:p>
+    <w:p>
+      <w:proofErr w:type="spellStart"/>
+      <w:r>
+        <w:t>git</w:t>
+      </w:r>
+      <w:proofErr w:type="spellEnd"/>
+      <w:r>
+        <w:t xml:space="preserve"> </w:t>
+      </w:r>
+      <w:proofErr w:type="spellStart"/>
+      <w:r>
+        <w:t>remote</w:t>
+      </w:r>
+      <w:proofErr w:type="spellEnd"/>
+      <w:r>
+        <w:t xml:space="preserve"> </w:t>
+      </w:r>
+      <w:proofErr w:type="spellStart"/>
+      <w:r>
+        <w:t>add</w:t>
+      </w:r>
+      <w:proofErr w:type="spellEnd"/>
+      <w:r>
+        <w:t xml:space="preserve"> </w:t>
+      </w:r>
+      <w:proofErr w:type="spellStart"/>
+      <w:r>
+        <w:t>origin</w:t>
+      </w:r>
+      <w:proofErr w:type="spellEnd"/>
+      <w:r>
+        <w:t xml:space="preserve"> ‘</w:t>
+      </w:r>
+      <w:proofErr w:type="spellStart"/>
+      <w:r>
+        <w:t>url</w:t>
+      </w:r>
+      <w:proofErr w:type="spellEnd"/>
+      <w:r>
+        <w:t xml:space="preserve"> do repositório no </w:t>
+      </w:r>
+      <w:proofErr w:type="spellStart"/>
+      <w:r>
+        <w:t>git</w:t>
+      </w:r>
+      <w:proofErr w:type="spellEnd"/>
+      <w:r>
+        <w:t xml:space="preserve"> hub’</w:t>
       </w:r>
     </w:p>
     <w:p>
@@ -99,8 +287,21 @@
       </w:r>
     </w:p>
     <w:p>
-      <w:r>
-        <w:t>git commit -m “comentário do projeto”</w:t>
+      <w:proofErr w:type="spellStart"/>
+      <w:r>
+        <w:t>git</w:t>
+      </w:r>
+      <w:proofErr w:type="spellEnd"/>
+      <w:r>
+        <w:t xml:space="preserve"> </w:t>
+      </w:r>
+      <w:proofErr w:type="spellStart"/>
+      <w:r>
+        <w:t>commit</w:t>
+      </w:r>
+      <w:proofErr w:type="spellEnd"/>
+      <w:r>
+        <w:t xml:space="preserve"> -m “comentário do projeto”</w:t>
       </w:r>
     </w:p>
     <w:p>
@@ -108,18 +309,36 @@
         <w:pStyle w:val="Ttulo1"/>
       </w:pPr>
       <w:r>
-        <w:t>Adicionando arquivos locais ao repositório no git</w:t>
-      </w:r>
-    </w:p>
-    <w:p>
-      <w:pPr>
-        <w:rPr>
-          <w:i/>
-          <w:iCs/>
-        </w:rPr>
-      </w:pPr>
-      <w:r>
-        <w:t xml:space="preserve">git add </w:t>
+        <w:t xml:space="preserve">Adicionando arquivos locais ao repositório no </w:t>
+      </w:r>
+      <w:proofErr w:type="spellStart"/>
+      <w:r>
+        <w:t>git</w:t>
+      </w:r>
+      <w:proofErr w:type="spellEnd"/>
+    </w:p>
+    <w:p>
+      <w:pPr>
+        <w:rPr>
+          <w:i/>
+          <w:iCs/>
+        </w:rPr>
+      </w:pPr>
+      <w:proofErr w:type="spellStart"/>
+      <w:r>
+        <w:t>git</w:t>
+      </w:r>
+      <w:proofErr w:type="spellEnd"/>
+      <w:r>
+        <w:t xml:space="preserve"> </w:t>
+      </w:r>
+      <w:proofErr w:type="spellStart"/>
+      <w:r>
+        <w:t>add</w:t>
+      </w:r>
+      <w:proofErr w:type="spellEnd"/>
+      <w:r>
+        <w:t xml:space="preserve"> </w:t>
       </w:r>
       <w:r>
         <w:rPr>
@@ -130,8 +349,26 @@
       </w:r>
     </w:p>
     <w:p>
-      <w:r>
-        <w:t xml:space="preserve">git add .  para adicionar todos os arquivos da pasta ao repositório </w:t>
+      <w:proofErr w:type="spellStart"/>
+      <w:r>
+        <w:t>git</w:t>
+      </w:r>
+      <w:proofErr w:type="spellEnd"/>
+      <w:r>
+        <w:t xml:space="preserve"> </w:t>
+      </w:r>
+      <w:proofErr w:type="spellStart"/>
+      <w:proofErr w:type="gramStart"/>
+      <w:r>
+        <w:t>add</w:t>
+      </w:r>
+      <w:proofErr w:type="spellEnd"/>
+      <w:r>
+        <w:t xml:space="preserve"> .</w:t>
+      </w:r>
+      <w:proofErr w:type="gramEnd"/>
+      <w:r>
+        <w:t xml:space="preserve">  para adicionar todos os arquivos da pasta ao repositório </w:t>
       </w:r>
     </w:p>
     <w:p/>
@@ -144,12 +381,38 @@
       </w:r>
     </w:p>
     <w:p>
-      <w:r>
-        <w:t>git push origin mai</w:t>
+      <w:proofErr w:type="spellStart"/>
+      <w:r>
+        <w:t>git</w:t>
+      </w:r>
+      <w:proofErr w:type="spellEnd"/>
+      <w:r>
+        <w:t xml:space="preserve"> </w:t>
+      </w:r>
+      <w:proofErr w:type="spellStart"/>
+      <w:r>
+        <w:t>push</w:t>
+      </w:r>
+      <w:proofErr w:type="spellEnd"/>
+      <w:r>
+        <w:t xml:space="preserve"> </w:t>
+      </w:r>
+      <w:proofErr w:type="spellStart"/>
+      <w:r>
+        <w:t>origin</w:t>
+      </w:r>
+      <w:proofErr w:type="spellEnd"/>
+      <w:r>
+        <w:t xml:space="preserve"> </w:t>
+      </w:r>
+      <w:proofErr w:type="spellStart"/>
+      <w:r>
+        <w:t>mai</w:t>
       </w:r>
       <w:r>
         <w:t>n</w:t>
       </w:r>
+      <w:proofErr w:type="spellEnd"/>
     </w:p>
     <w:p>
       <w:pPr>
@@ -166,8 +429,29 @@
           <w:iCs/>
         </w:rPr>
       </w:pPr>
-      <w:r>
-        <w:t>git remote add ‘</w:t>
+      <w:proofErr w:type="spellStart"/>
+      <w:r>
+        <w:t>git</w:t>
+      </w:r>
+      <w:proofErr w:type="spellEnd"/>
+      <w:r>
+        <w:t xml:space="preserve"> </w:t>
+      </w:r>
+      <w:proofErr w:type="spellStart"/>
+      <w:r>
+        <w:t>remote</w:t>
+      </w:r>
+      <w:proofErr w:type="spellEnd"/>
+      <w:r>
+        <w:t xml:space="preserve"> </w:t>
+      </w:r>
+      <w:proofErr w:type="spellStart"/>
+      <w:r>
+        <w:t>add</w:t>
+      </w:r>
+      <w:proofErr w:type="spellEnd"/>
+      <w:r>
+        <w:t xml:space="preserve"> ‘</w:t>
       </w:r>
       <w:r>
         <w:rPr>
@@ -183,6 +467,7 @@
         </w:rPr>
         <w:t xml:space="preserve"> </w:t>
       </w:r>
+      <w:proofErr w:type="spellStart"/>
       <w:r>
         <w:rPr>
           <w:i/>
@@ -190,6 +475,7 @@
         </w:rPr>
         <w:t>url</w:t>
       </w:r>
+      <w:proofErr w:type="spellEnd"/>
     </w:p>
     <w:p>
       <w:r>
@@ -200,17 +486,29 @@
           <w:i/>
           <w:iCs/>
         </w:rPr>
-        <w:t>apelido’</w:t>
-      </w:r>
-      <w:r>
-        <w:rPr>
-          <w:i/>
-          <w:iCs/>
-        </w:rPr>
-        <w:t xml:space="preserve"> </w:t>
-      </w:r>
-      <w:r>
-        <w:t xml:space="preserve"> é o nome que damos a origem onde o projeto está hospedado</w:t>
+        <w:t>apelido</w:t>
+      </w:r>
+      <w:proofErr w:type="gramStart"/>
+      <w:r>
+        <w:rPr>
+          <w:i/>
+          <w:iCs/>
+        </w:rPr>
+        <w:t>’</w:t>
+      </w:r>
+      <w:r>
+        <w:rPr>
+          <w:i/>
+          <w:iCs/>
+        </w:rPr>
+        <w:t xml:space="preserve"> </w:t>
+      </w:r>
+      <w:r>
+        <w:t xml:space="preserve"> é</w:t>
+      </w:r>
+      <w:proofErr w:type="gramEnd"/>
+      <w:r>
+        <w:t xml:space="preserve"> o nome que damos a origem onde o projeto está hospedado</w:t>
       </w:r>
     </w:p>
     <w:p>
@@ -218,6 +516,7 @@
         <w:lastRenderedPageBreak/>
         <w:t xml:space="preserve">E </w:t>
       </w:r>
+      <w:proofErr w:type="spellStart"/>
       <w:r>
         <w:rPr>
           <w:i/>
@@ -225,16 +524,22 @@
         </w:rPr>
         <w:t>url</w:t>
       </w:r>
-      <w:r>
-        <w:rPr>
-          <w:i/>
-          <w:iCs/>
-        </w:rPr>
-        <w:t xml:space="preserve"> </w:t>
-      </w:r>
-      <w:r>
-        <w:t>é o endereço do repositório do git</w:t>
-      </w:r>
+      <w:proofErr w:type="spellEnd"/>
+      <w:r>
+        <w:rPr>
+          <w:i/>
+          <w:iCs/>
+        </w:rPr>
+        <w:t xml:space="preserve"> </w:t>
+      </w:r>
+      <w:r>
+        <w:t xml:space="preserve">é o endereço do repositório do </w:t>
+      </w:r>
+      <w:proofErr w:type="spellStart"/>
+      <w:r>
+        <w:t>git</w:t>
+      </w:r>
+      <w:proofErr w:type="spellEnd"/>
     </w:p>
     <w:p>
       <w:pPr>
@@ -245,13 +550,50 @@
       </w:r>
     </w:p>
     <w:p>
-      <w:r>
-        <w:t>git remote -v</w:t>
-      </w:r>
-    </w:p>
-    <w:p>
-      <w:r>
-        <w:t>terão duas saídas uma de envios de commis (push) e a de baixar (fetch)</w:t>
+      <w:proofErr w:type="spellStart"/>
+      <w:r>
+        <w:t>git</w:t>
+      </w:r>
+      <w:proofErr w:type="spellEnd"/>
+      <w:r>
+        <w:t xml:space="preserve"> </w:t>
+      </w:r>
+      <w:proofErr w:type="spellStart"/>
+      <w:r>
+        <w:t>remote</w:t>
+      </w:r>
+      <w:proofErr w:type="spellEnd"/>
+      <w:r>
+        <w:t xml:space="preserve"> -v</w:t>
+      </w:r>
+    </w:p>
+    <w:p>
+      <w:r>
+        <w:t xml:space="preserve">terão duas saídas uma de envios de </w:t>
+      </w:r>
+      <w:proofErr w:type="spellStart"/>
+      <w:r>
+        <w:t>commis</w:t>
+      </w:r>
+      <w:proofErr w:type="spellEnd"/>
+      <w:r>
+        <w:t xml:space="preserve"> (</w:t>
+      </w:r>
+      <w:proofErr w:type="spellStart"/>
+      <w:r>
+        <w:t>push</w:t>
+      </w:r>
+      <w:proofErr w:type="spellEnd"/>
+      <w:r>
+        <w:t>) e a de baixar (</w:t>
+      </w:r>
+      <w:proofErr w:type="spellStart"/>
+      <w:r>
+        <w:t>fetch</w:t>
+      </w:r>
+      <w:proofErr w:type="spellEnd"/>
+      <w:r>
+        <w:t>)</w:t>
       </w:r>
     </w:p>
     <w:p>
@@ -263,9 +605,19 @@
       </w:r>
     </w:p>
     <w:p>
-      <w:r>
-        <w:t>git remote</w:t>
-      </w:r>
+      <w:proofErr w:type="spellStart"/>
+      <w:r>
+        <w:t>git</w:t>
+      </w:r>
+      <w:proofErr w:type="spellEnd"/>
+      <w:r>
+        <w:t xml:space="preserve"> </w:t>
+      </w:r>
+      <w:proofErr w:type="spellStart"/>
+      <w:r>
+        <w:t>remote</w:t>
+      </w:r>
+      <w:proofErr w:type="spellEnd"/>
     </w:p>
     <w:p>
       <w:pPr>
@@ -276,8 +628,21 @@
       </w:r>
     </w:p>
     <w:p>
-      <w:r>
-        <w:t>git remote remove ‘apelido’</w:t>
+      <w:proofErr w:type="spellStart"/>
+      <w:r>
+        <w:t>git</w:t>
+      </w:r>
+      <w:proofErr w:type="spellEnd"/>
+      <w:r>
+        <w:t xml:space="preserve"> </w:t>
+      </w:r>
+      <w:proofErr w:type="spellStart"/>
+      <w:r>
+        <w:t>remote</w:t>
+      </w:r>
+      <w:proofErr w:type="spellEnd"/>
+      <w:r>
+        <w:t xml:space="preserve"> remove ‘apelido’</w:t>
       </w:r>
     </w:p>
     <w:p>
@@ -290,7 +655,15 @@
         <w:pStyle w:val="Ttulo1"/>
       </w:pPr>
       <w:r>
-        <w:t>Alterando a url de um projeto</w:t>
+        <w:t xml:space="preserve">Alterando a </w:t>
+      </w:r>
+      <w:proofErr w:type="spellStart"/>
+      <w:r>
+        <w:t>url</w:t>
+      </w:r>
+      <w:proofErr w:type="spellEnd"/>
+      <w:r>
+        <w:t xml:space="preserve"> de um projeto</w:t>
       </w:r>
     </w:p>
     <w:p>
@@ -303,7 +676,35 @@
         <w:rPr>
           <w:lang w:val="en-US"/>
         </w:rPr>
-        <w:t xml:space="preserve">git remote set-url origin https: ‘nova url’ </w:t>
+        <w:t>git remote set-</w:t>
+      </w:r>
+      <w:proofErr w:type="spellStart"/>
+      <w:r>
+        <w:rPr>
+          <w:lang w:val="en-US"/>
+        </w:rPr>
+        <w:t>url</w:t>
+      </w:r>
+      <w:proofErr w:type="spellEnd"/>
+      <w:r>
+        <w:rPr>
+          <w:lang w:val="en-US"/>
+        </w:rPr>
+        <w:t xml:space="preserve"> origin https: ‘nova </w:t>
+      </w:r>
+      <w:proofErr w:type="spellStart"/>
+      <w:r>
+        <w:rPr>
+          <w:lang w:val="en-US"/>
+        </w:rPr>
+        <w:t>url</w:t>
+      </w:r>
+      <w:proofErr w:type="spellEnd"/>
+      <w:r>
+        <w:rPr>
+          <w:lang w:val="en-US"/>
+        </w:rPr>
+        <w:t xml:space="preserve">’ </w:t>
       </w:r>
     </w:p>
     <w:p>
@@ -318,11 +719,36 @@
       </w:r>
     </w:p>
     <w:p>
-      <w:r>
-        <w:t xml:space="preserve">git remote rename </w:t>
-      </w:r>
-      <w:r>
-        <w:t xml:space="preserve">‘apelido’ </w:t>
+      <w:proofErr w:type="spellStart"/>
+      <w:r>
+        <w:t>git</w:t>
+      </w:r>
+      <w:proofErr w:type="spellEnd"/>
+      <w:r>
+        <w:t xml:space="preserve"> </w:t>
+      </w:r>
+      <w:proofErr w:type="spellStart"/>
+      <w:r>
+        <w:t>remote</w:t>
+      </w:r>
+      <w:proofErr w:type="spellEnd"/>
+      <w:r>
+        <w:t xml:space="preserve"> </w:t>
+      </w:r>
+      <w:proofErr w:type="spellStart"/>
+      <w:r>
+        <w:t>rename</w:t>
+      </w:r>
+      <w:proofErr w:type="spellEnd"/>
+      <w:r>
+        <w:t xml:space="preserve"> </w:t>
+      </w:r>
+      <w:r>
+        <w:t>‘apelido</w:t>
+      </w:r>
+      <w:proofErr w:type="gramStart"/>
+      <w:r>
+        <w:t xml:space="preserve">’ </w:t>
       </w:r>
       <w:r>
         <w:t xml:space="preserve"> </w:t>
@@ -330,6 +756,7 @@
       <w:r>
         <w:t>‘</w:t>
       </w:r>
+      <w:proofErr w:type="gramEnd"/>
       <w:r>
         <w:t>novo-</w:t>
       </w:r>
@@ -347,7 +774,15 @@
     </w:p>
     <w:p>
       <w:r>
-        <w:t>Para que o git sempre reconheça o usuário da máquina conectada ao repositório</w:t>
+        <w:t xml:space="preserve">Para que o </w:t>
+      </w:r>
+      <w:proofErr w:type="spellStart"/>
+      <w:r>
+        <w:t>git</w:t>
+      </w:r>
+      <w:proofErr w:type="spellEnd"/>
+      <w:r>
+        <w:t xml:space="preserve"> sempre reconheça o usuário da máquina conectada ao repositório</w:t>
       </w:r>
     </w:p>
     <w:p>
@@ -360,28 +795,72 @@
         <w:rPr>
           <w:lang w:val="en-US"/>
         </w:rPr>
-        <w:t>git -config --global user.email "seuemailaqui@example.com"</w:t>
-      </w:r>
-    </w:p>
-    <w:p>
-      <w:r>
-        <w:t>git config --global user.name "seu nome aqui"</w:t>
+        <w:t xml:space="preserve">git -config --global </w:t>
+      </w:r>
+      <w:proofErr w:type="spellStart"/>
+      <w:proofErr w:type="gramStart"/>
+      <w:r>
+        <w:rPr>
+          <w:lang w:val="en-US"/>
+        </w:rPr>
+        <w:t>user.email</w:t>
+      </w:r>
+      <w:proofErr w:type="spellEnd"/>
+      <w:proofErr w:type="gramEnd"/>
+      <w:r>
+        <w:rPr>
+          <w:lang w:val="en-US"/>
+        </w:rPr>
+        <w:t xml:space="preserve"> "seuemailaqui@example.com"</w:t>
+      </w:r>
+    </w:p>
+    <w:p>
+      <w:proofErr w:type="spellStart"/>
+      <w:r>
+        <w:t>git</w:t>
+      </w:r>
+      <w:proofErr w:type="spellEnd"/>
+      <w:r>
+        <w:t xml:space="preserve"> </w:t>
+      </w:r>
+      <w:proofErr w:type="spellStart"/>
+      <w:r>
+        <w:t>config</w:t>
+      </w:r>
+      <w:proofErr w:type="spellEnd"/>
+      <w:r>
+        <w:t xml:space="preserve"> --global user.name "seu nome aqui"</w:t>
       </w:r>
     </w:p>
     <w:p>
       <w:pPr>
         <w:pStyle w:val="Ttulo1"/>
       </w:pPr>
+      <w:proofErr w:type="spellStart"/>
       <w:r>
         <w:t>Commit</w:t>
       </w:r>
-    </w:p>
-    <w:p>
-      <w:r>
-        <w:t>Commit é como se fosse u</w:t>
-      </w:r>
-      <w:r>
-        <w:t>ma gravação do código até o período que o código foi escrito, é um ponto no tempo de como estava o código no momento em que o commit foi feito.</w:t>
+      <w:proofErr w:type="spellEnd"/>
+    </w:p>
+    <w:p>
+      <w:proofErr w:type="spellStart"/>
+      <w:r>
+        <w:t>Commit</w:t>
+      </w:r>
+      <w:proofErr w:type="spellEnd"/>
+      <w:r>
+        <w:t xml:space="preserve"> é como se fosse u</w:t>
+      </w:r>
+      <w:r>
+        <w:t xml:space="preserve">ma gravação do código até o período que o código foi escrito, é um ponto no tempo de como estava o código no momento em que o </w:t>
+      </w:r>
+      <w:proofErr w:type="spellStart"/>
+      <w:r>
+        <w:t>commit</w:t>
+      </w:r>
+      <w:proofErr w:type="spellEnd"/>
+      <w:r>
+        <w:t xml:space="preserve"> foi feito.</w:t>
       </w:r>
     </w:p>
     <w:p/>
@@ -408,15 +887,60 @@
       </w:r>
       <w:r>
         <w:lastRenderedPageBreak/>
-        <w:t>linha do tempo principal, após todos os teste essa Branch pode ser mesclada (merge) com a linha do tempo principal aplicando as mudanças feitas</w:t>
-      </w:r>
-    </w:p>
-    <w:p>
-      <w:r>
-        <w:t>git branch -M main =&gt; onde main é o nome da</w:t>
-      </w:r>
-      <w:r>
-        <w:t xml:space="preserve"> branch </w:t>
+        <w:t xml:space="preserve">linha do tempo principal, após </w:t>
+      </w:r>
+      <w:proofErr w:type="gramStart"/>
+      <w:r>
+        <w:t>todos os teste</w:t>
+      </w:r>
+      <w:proofErr w:type="gramEnd"/>
+      <w:r>
+        <w:t xml:space="preserve"> essa Branch pode ser mesclada (merge) com a linha do tempo principal aplicando as mudanças feitas</w:t>
+      </w:r>
+    </w:p>
+    <w:p>
+      <w:proofErr w:type="spellStart"/>
+      <w:r>
+        <w:t>git</w:t>
+      </w:r>
+      <w:proofErr w:type="spellEnd"/>
+      <w:r>
+        <w:t xml:space="preserve"> </w:t>
+      </w:r>
+      <w:proofErr w:type="spellStart"/>
+      <w:r>
+        <w:t>branch</w:t>
+      </w:r>
+      <w:proofErr w:type="spellEnd"/>
+      <w:r>
+        <w:t xml:space="preserve"> -M </w:t>
+      </w:r>
+      <w:proofErr w:type="spellStart"/>
+      <w:r>
+        <w:t>main</w:t>
+      </w:r>
+      <w:proofErr w:type="spellEnd"/>
+      <w:r>
+        <w:t xml:space="preserve"> =&gt; onde </w:t>
+      </w:r>
+      <w:proofErr w:type="spellStart"/>
+      <w:r>
+        <w:t>main</w:t>
+      </w:r>
+      <w:proofErr w:type="spellEnd"/>
+      <w:r>
+        <w:t xml:space="preserve"> é o nome da</w:t>
+      </w:r>
+      <w:r>
+        <w:t xml:space="preserve"> </w:t>
+      </w:r>
+      <w:proofErr w:type="spellStart"/>
+      <w:r>
+        <w:t>branch</w:t>
+      </w:r>
+      <w:proofErr w:type="spellEnd"/>
+      <w:r>
+        <w:t xml:space="preserve"> </w:t>
       </w:r>
     </w:p>
     <w:p>
@@ -432,12 +956,33 @@
         <w:t>É</w:t>
       </w:r>
       <w:r>
-        <w:t xml:space="preserve"> uma ferramenta essencial para gerenciar alterações no controle de versão Git. Ele fornece uma visão geral do estado atual do repositório, indicando quais arquivos foram modificados, adicionados ou excluídos desde o último commit.</w:t>
-      </w:r>
-    </w:p>
-    <w:p>
-      <w:r>
-        <w:t>git status</w:t>
+        <w:t xml:space="preserve"> uma ferramenta essencial para gerenciar alterações no controle de versão </w:t>
+      </w:r>
+      <w:proofErr w:type="spellStart"/>
+      <w:r>
+        <w:t>Git</w:t>
+      </w:r>
+      <w:proofErr w:type="spellEnd"/>
+      <w:r>
+        <w:t xml:space="preserve">. Ele fornece uma visão geral do estado atual do repositório, indicando quais arquivos foram modificados, adicionados ou excluídos desde o último </w:t>
+      </w:r>
+      <w:proofErr w:type="spellStart"/>
+      <w:r>
+        <w:t>commit</w:t>
+      </w:r>
+      <w:proofErr w:type="spellEnd"/>
+      <w:r>
+        <w:t>.</w:t>
+      </w:r>
+    </w:p>
+    <w:p>
+      <w:proofErr w:type="spellStart"/>
+      <w:r>
+        <w:t>git</w:t>
+      </w:r>
+      <w:proofErr w:type="spellEnd"/>
+      <w:r>
+        <w:t xml:space="preserve"> status</w:t>
       </w:r>
     </w:p>
     <w:p>
@@ -445,12 +990,33 @@
         <w:pStyle w:val="Ttulo1"/>
       </w:pPr>
       <w:r>
-        <w:t>Baixando o repositório on-line para a maquina local</w:t>
-      </w:r>
-    </w:p>
-    <w:p>
-      <w:r>
-        <w:t>git clone ‘url do repositório on-line’</w:t>
+        <w:t xml:space="preserve">Baixando o repositório on-line para a </w:t>
+      </w:r>
+      <w:proofErr w:type="spellStart"/>
+      <w:r>
+        <w:t>maquina</w:t>
+      </w:r>
+      <w:proofErr w:type="spellEnd"/>
+      <w:r>
+        <w:t xml:space="preserve"> local</w:t>
+      </w:r>
+    </w:p>
+    <w:p>
+      <w:proofErr w:type="spellStart"/>
+      <w:r>
+        <w:t>git</w:t>
+      </w:r>
+      <w:proofErr w:type="spellEnd"/>
+      <w:r>
+        <w:t xml:space="preserve"> clone ‘</w:t>
+      </w:r>
+      <w:proofErr w:type="spellStart"/>
+      <w:r>
+        <w:t>url</w:t>
+      </w:r>
+      <w:proofErr w:type="spellEnd"/>
+      <w:r>
+        <w:t xml:space="preserve"> do repositório on-line’</w:t>
       </w:r>
     </w:p>
     <w:p>
@@ -458,12 +1024,30 @@
         <w:pStyle w:val="Ttulo1"/>
       </w:pPr>
       <w:r>
-        <w:t>Visualizando os historicos dos commits</w:t>
-      </w:r>
-    </w:p>
-    <w:p>
-      <w:r>
-        <w:t>git log</w:t>
+        <w:t xml:space="preserve">Visualizando os </w:t>
+      </w:r>
+      <w:proofErr w:type="spellStart"/>
+      <w:r>
+        <w:t>historicos</w:t>
+      </w:r>
+      <w:proofErr w:type="spellEnd"/>
+      <w:r>
+        <w:t xml:space="preserve"> dos </w:t>
+      </w:r>
+      <w:proofErr w:type="spellStart"/>
+      <w:r>
+        <w:t>commits</w:t>
+      </w:r>
+      <w:proofErr w:type="spellEnd"/>
+    </w:p>
+    <w:p>
+      <w:proofErr w:type="spellStart"/>
+      <w:r>
+        <w:t>git</w:t>
+      </w:r>
+      <w:proofErr w:type="spellEnd"/>
+      <w:r>
+        <w:t xml:space="preserve"> log</w:t>
       </w:r>
     </w:p>
     <w:p>
@@ -472,43 +1056,99 @@
       </w:r>
     </w:p>
     <w:p>
-      <w:r>
-        <w:t>git log –oneline =&gt; exibe apena</w:t>
-      </w:r>
-      <w:r>
-        <w:t>s uma linha de cada commit, o que foi feito</w:t>
-      </w:r>
-    </w:p>
-    <w:p>
-      <w:r>
-        <w:t xml:space="preserve">git log </w:t>
+      <w:proofErr w:type="spellStart"/>
+      <w:r>
+        <w:t>git</w:t>
+      </w:r>
+      <w:proofErr w:type="spellEnd"/>
+      <w:r>
+        <w:t xml:space="preserve"> log –</w:t>
+      </w:r>
+      <w:proofErr w:type="spellStart"/>
+      <w:r>
+        <w:t>oneline</w:t>
+      </w:r>
+      <w:proofErr w:type="spellEnd"/>
+      <w:r>
+        <w:t xml:space="preserve"> =&gt; exibe apena</w:t>
+      </w:r>
+      <w:r>
+        <w:t xml:space="preserve">s uma linha de cada </w:t>
+      </w:r>
+      <w:proofErr w:type="spellStart"/>
+      <w:r>
+        <w:t>commit</w:t>
+      </w:r>
+      <w:proofErr w:type="spellEnd"/>
+      <w:r>
+        <w:t>, o que foi feito</w:t>
+      </w:r>
+    </w:p>
+    <w:p>
+      <w:proofErr w:type="spellStart"/>
+      <w:r>
+        <w:t>git</w:t>
+      </w:r>
+      <w:proofErr w:type="spellEnd"/>
+      <w:r>
+        <w:t xml:space="preserve"> log </w:t>
       </w:r>
       <w:r>
         <w:t>--</w:t>
       </w:r>
-      <w:r>
-        <w:t xml:space="preserve">graph =&gt; mostra um </w:t>
-      </w:r>
-      <w:r>
-        <w:t>gráfico das branches</w:t>
-      </w:r>
-    </w:p>
-    <w:p>
-      <w:r>
-        <w:t>git log</w:t>
+      <w:proofErr w:type="spellStart"/>
+      <w:r>
+        <w:t>graph</w:t>
+      </w:r>
+      <w:proofErr w:type="spellEnd"/>
+      <w:r>
+        <w:t xml:space="preserve"> =&gt; mostra um </w:t>
+      </w:r>
+      <w:r>
+        <w:t xml:space="preserve">gráfico das </w:t>
+      </w:r>
+      <w:proofErr w:type="spellStart"/>
+      <w:r>
+        <w:t>branches</w:t>
+      </w:r>
+      <w:proofErr w:type="spellEnd"/>
+    </w:p>
+    <w:p>
+      <w:proofErr w:type="spellStart"/>
+      <w:r>
+        <w:t>git</w:t>
+      </w:r>
+      <w:proofErr w:type="spellEnd"/>
+      <w:r>
+        <w:t xml:space="preserve"> log</w:t>
       </w:r>
       <w:r>
         <w:t xml:space="preserve"> --</w:t>
       </w:r>
-      <w:r>
-        <w:t xml:space="preserve">pretty ou git log </w:t>
+      <w:proofErr w:type="spellStart"/>
+      <w:r>
+        <w:t>pretty</w:t>
+      </w:r>
+      <w:proofErr w:type="spellEnd"/>
+      <w:r>
+        <w:t xml:space="preserve"> ou </w:t>
+      </w:r>
+      <w:proofErr w:type="spellStart"/>
+      <w:r>
+        <w:t>git</w:t>
+      </w:r>
+      <w:proofErr w:type="spellEnd"/>
+      <w:r>
+        <w:t xml:space="preserve"> log </w:t>
       </w:r>
       <w:r>
         <w:t>--</w:t>
       </w:r>
+      <w:proofErr w:type="spellStart"/>
       <w:r>
         <w:t>format</w:t>
       </w:r>
+      <w:proofErr w:type="spellEnd"/>
       <w:r>
         <w:t xml:space="preserve"> me permite escolher com</w:t>
       </w:r>
@@ -528,35 +1168,111 @@
       </w:r>
     </w:p>
     <w:p>
-      <w:r>
-        <w:t>git pull origin main, onde origin é o nome do</w:t>
-      </w:r>
-      <w:r>
-        <w:t xml:space="preserve"> repositorio</w:t>
-      </w:r>
+      <w:proofErr w:type="spellStart"/>
+      <w:r>
+        <w:t>git</w:t>
+      </w:r>
+      <w:proofErr w:type="spellEnd"/>
+      <w:r>
+        <w:t xml:space="preserve"> </w:t>
+      </w:r>
+      <w:proofErr w:type="spellStart"/>
+      <w:r>
+        <w:t>pull</w:t>
+      </w:r>
+      <w:proofErr w:type="spellEnd"/>
+      <w:r>
+        <w:t xml:space="preserve"> </w:t>
+      </w:r>
+      <w:proofErr w:type="spellStart"/>
+      <w:r>
+        <w:t>origin</w:t>
+      </w:r>
+      <w:proofErr w:type="spellEnd"/>
+      <w:r>
+        <w:t xml:space="preserve"> </w:t>
+      </w:r>
+      <w:proofErr w:type="spellStart"/>
+      <w:r>
+        <w:t>main</w:t>
+      </w:r>
+      <w:proofErr w:type="spellEnd"/>
+      <w:r>
+        <w:t xml:space="preserve">, onde </w:t>
+      </w:r>
+      <w:proofErr w:type="spellStart"/>
+      <w:r>
+        <w:t>origin</w:t>
+      </w:r>
+      <w:proofErr w:type="spellEnd"/>
+      <w:r>
+        <w:t xml:space="preserve"> é o nome do</w:t>
+      </w:r>
+      <w:r>
+        <w:t xml:space="preserve"> </w:t>
+      </w:r>
+      <w:proofErr w:type="spellStart"/>
+      <w:r>
+        <w:t>repositorio</w:t>
+      </w:r>
+      <w:proofErr w:type="spellEnd"/>
     </w:p>
     <w:p>
       <w:pPr>
         <w:pStyle w:val="Ttulo1"/>
       </w:pPr>
       <w:r>
-        <w:t>Recuperando um commit no tempo</w:t>
-      </w:r>
-    </w:p>
-    <w:p>
-      <w:r>
-        <w:t>Para recuperar um estado de um commit no tempo, ou seja, uma versão do projeto, precisamos localizar o código do commit da alteração com o comando:</w:t>
-      </w:r>
-    </w:p>
-    <w:p>
-      <w:r>
-        <w:t>git log</w:t>
-      </w:r>
-    </w:p>
-    <w:p>
-      <w:r>
-        <w:t>copiar o código do commit</w:t>
-      </w:r>
+        <w:t xml:space="preserve">Recuperando um </w:t>
+      </w:r>
+      <w:proofErr w:type="spellStart"/>
+      <w:r>
+        <w:t>commit</w:t>
+      </w:r>
+      <w:proofErr w:type="spellEnd"/>
+      <w:r>
+        <w:t xml:space="preserve"> no tempo</w:t>
+      </w:r>
+    </w:p>
+    <w:p>
+      <w:r>
+        <w:t xml:space="preserve">Para recuperar um estado de um </w:t>
+      </w:r>
+      <w:proofErr w:type="spellStart"/>
+      <w:r>
+        <w:t>commit</w:t>
+      </w:r>
+      <w:proofErr w:type="spellEnd"/>
+      <w:r>
+        <w:t xml:space="preserve"> no tempo, ou seja, uma versão do projeto, precisamos localizar o código do </w:t>
+      </w:r>
+      <w:proofErr w:type="spellStart"/>
+      <w:r>
+        <w:t>commit</w:t>
+      </w:r>
+      <w:proofErr w:type="spellEnd"/>
+      <w:r>
+        <w:t xml:space="preserve"> da alteração com o comando:</w:t>
+      </w:r>
+    </w:p>
+    <w:p>
+      <w:proofErr w:type="spellStart"/>
+      <w:r>
+        <w:t>git</w:t>
+      </w:r>
+      <w:proofErr w:type="spellEnd"/>
+      <w:r>
+        <w:t xml:space="preserve"> log</w:t>
+      </w:r>
+    </w:p>
+    <w:p>
+      <w:r>
+        <w:t xml:space="preserve">copiar o código do </w:t>
+      </w:r>
+      <w:proofErr w:type="spellStart"/>
+      <w:r>
+        <w:t>commit</w:t>
+      </w:r>
+      <w:proofErr w:type="spellEnd"/>
     </w:p>
     <w:p>
       <w:r>
@@ -564,28 +1280,102 @@
       </w:r>
     </w:p>
     <w:p>
-      <w:r>
-        <w:t xml:space="preserve">git revert </w:t>
-      </w:r>
-      <w:r>
-        <w:rPr>
-          <w:i/>
-          <w:iCs/>
-        </w:rPr>
-        <w:t xml:space="preserve">‘codigo do commit’ </w:t>
-      </w:r>
-    </w:p>
-    <w:p>
-      <w:r>
-        <w:t xml:space="preserve">Esse revert não desfaz as alterações no código, ele refaz um novo commit </w:t>
-      </w:r>
-      <w:r>
-        <w:t>registrando um novo commit</w:t>
-      </w:r>
-    </w:p>
-    <w:p>
-      <w:r>
-        <w:t xml:space="preserve">Após o revert utilizar o código </w:t>
+      <w:proofErr w:type="spellStart"/>
+      <w:r>
+        <w:t>git</w:t>
+      </w:r>
+      <w:proofErr w:type="spellEnd"/>
+      <w:r>
+        <w:t xml:space="preserve"> </w:t>
+      </w:r>
+      <w:proofErr w:type="spellStart"/>
+      <w:r>
+        <w:t>revert</w:t>
+      </w:r>
+      <w:proofErr w:type="spellEnd"/>
+      <w:r>
+        <w:t xml:space="preserve"> </w:t>
+      </w:r>
+      <w:r>
+        <w:rPr>
+          <w:i/>
+          <w:iCs/>
+        </w:rPr>
+        <w:t>‘</w:t>
+      </w:r>
+      <w:proofErr w:type="spellStart"/>
+      <w:r>
+        <w:rPr>
+          <w:i/>
+          <w:iCs/>
+        </w:rPr>
+        <w:t>codigo</w:t>
+      </w:r>
+      <w:proofErr w:type="spellEnd"/>
+      <w:r>
+        <w:rPr>
+          <w:i/>
+          <w:iCs/>
+        </w:rPr>
+        <w:t xml:space="preserve"> do </w:t>
+      </w:r>
+      <w:proofErr w:type="spellStart"/>
+      <w:r>
+        <w:rPr>
+          <w:i/>
+          <w:iCs/>
+        </w:rPr>
+        <w:t>commit</w:t>
+      </w:r>
+      <w:proofErr w:type="spellEnd"/>
+      <w:r>
+        <w:rPr>
+          <w:i/>
+          <w:iCs/>
+        </w:rPr>
+        <w:t xml:space="preserve">’ </w:t>
+      </w:r>
+    </w:p>
+    <w:p>
+      <w:r>
+        <w:t xml:space="preserve">Esse </w:t>
+      </w:r>
+      <w:proofErr w:type="spellStart"/>
+      <w:r>
+        <w:t>revert</w:t>
+      </w:r>
+      <w:proofErr w:type="spellEnd"/>
+      <w:r>
+        <w:t xml:space="preserve"> não desfaz as alterações no código, ele refaz um novo </w:t>
+      </w:r>
+      <w:proofErr w:type="spellStart"/>
+      <w:r>
+        <w:t>commit</w:t>
+      </w:r>
+      <w:proofErr w:type="spellEnd"/>
+      <w:r>
+        <w:t xml:space="preserve"> </w:t>
+      </w:r>
+      <w:r>
+        <w:t xml:space="preserve">registrando um novo </w:t>
+      </w:r>
+      <w:proofErr w:type="spellStart"/>
+      <w:r>
+        <w:t>commit</w:t>
+      </w:r>
+      <w:proofErr w:type="spellEnd"/>
+    </w:p>
+    <w:p>
+      <w:r>
+        <w:t xml:space="preserve">Após o </w:t>
+      </w:r>
+      <w:proofErr w:type="spellStart"/>
+      <w:r>
+        <w:t>revert</w:t>
+      </w:r>
+      <w:proofErr w:type="spellEnd"/>
+      <w:r>
+        <w:t xml:space="preserve"> utilizar o código </w:t>
       </w:r>
     </w:p>
     <w:p>
@@ -620,17 +1410,33 @@
           <w:lang w:val="en-US"/>
         </w:rPr>
       </w:pPr>
+      <w:proofErr w:type="spellStart"/>
       <w:r>
         <w:rPr>
           <w:lang w:val="en-US"/>
         </w:rPr>
         <w:lastRenderedPageBreak/>
-        <w:t>Apagando um commit</w:t>
-      </w:r>
-    </w:p>
-    <w:p>
-      <w:r>
-        <w:t>Um commit que ainda n foi enviado ao repositório on-line pode ser apagado através do comando:</w:t>
+        <w:t>Apagando</w:t>
+      </w:r>
+      <w:proofErr w:type="spellEnd"/>
+      <w:r>
+        <w:rPr>
+          <w:lang w:val="en-US"/>
+        </w:rPr>
+        <w:t xml:space="preserve"> um commit</w:t>
+      </w:r>
+    </w:p>
+    <w:p>
+      <w:r>
+        <w:t xml:space="preserve">Um </w:t>
+      </w:r>
+      <w:proofErr w:type="spellStart"/>
+      <w:r>
+        <w:t>commit</w:t>
+      </w:r>
+      <w:proofErr w:type="spellEnd"/>
+      <w:r>
+        <w:t xml:space="preserve"> que ainda n foi enviado ao repositório on-line pode ser apagado através do comando:</w:t>
       </w:r>
     </w:p>
     <w:p>
@@ -641,15 +1447,52 @@
           <w:iCs/>
         </w:rPr>
       </w:pPr>
-      <w:r>
-        <w:t xml:space="preserve">git reset -hard </w:t>
-      </w:r>
-      <w:r>
-        <w:rPr>
-          <w:i/>
-          <w:iCs/>
-        </w:rPr>
-        <w:t>‘codigo do commit anterior ao que queremos rever</w:t>
+      <w:proofErr w:type="spellStart"/>
+      <w:r>
+        <w:t>git</w:t>
+      </w:r>
+      <w:proofErr w:type="spellEnd"/>
+      <w:r>
+        <w:t xml:space="preserve"> reset -hard </w:t>
+      </w:r>
+      <w:r>
+        <w:rPr>
+          <w:i/>
+          <w:iCs/>
+        </w:rPr>
+        <w:t>‘</w:t>
+      </w:r>
+      <w:proofErr w:type="spellStart"/>
+      <w:r>
+        <w:rPr>
+          <w:i/>
+          <w:iCs/>
+        </w:rPr>
+        <w:t>codigo</w:t>
+      </w:r>
+      <w:proofErr w:type="spellEnd"/>
+      <w:r>
+        <w:rPr>
+          <w:i/>
+          <w:iCs/>
+        </w:rPr>
+        <w:t xml:space="preserve"> do </w:t>
+      </w:r>
+      <w:proofErr w:type="spellStart"/>
+      <w:r>
+        <w:rPr>
+          <w:i/>
+          <w:iCs/>
+        </w:rPr>
+        <w:t>commit</w:t>
+      </w:r>
+      <w:proofErr w:type="spellEnd"/>
+      <w:r>
+        <w:rPr>
+          <w:i/>
+          <w:iCs/>
+        </w:rPr>
+        <w:t xml:space="preserve"> anterior ao que queremos rever</w:t>
       </w:r>
       <w:r>
         <w:rPr>
@@ -671,8 +1514,13 @@
         <w:pStyle w:val="Ttulo1"/>
       </w:pPr>
       <w:r>
-        <w:t>Alterando último commit</w:t>
-      </w:r>
+        <w:t xml:space="preserve">Alterando último </w:t>
+      </w:r>
+      <w:proofErr w:type="spellStart"/>
+      <w:r>
+        <w:t>commit</w:t>
+      </w:r>
+      <w:proofErr w:type="spellEnd"/>
     </w:p>
     <w:p>
       <w:r>
@@ -693,16 +1541,50 @@
         </w:rPr>
         <w:t xml:space="preserve"> </w:t>
       </w:r>
-      <w:r>
-        <w:t>commit, basta utilizar o código</w:t>
-      </w:r>
-    </w:p>
-    <w:p>
-      <w:r>
-        <w:t>git commit --amend -m ‘nova mensagem n</w:t>
-      </w:r>
-      <w:r>
-        <w:t>o commit’</w:t>
+      <w:proofErr w:type="spellStart"/>
+      <w:r>
+        <w:t>commit</w:t>
+      </w:r>
+      <w:proofErr w:type="spellEnd"/>
+      <w:r>
+        <w:t>, basta utilizar o código</w:t>
+      </w:r>
+    </w:p>
+    <w:p>
+      <w:proofErr w:type="spellStart"/>
+      <w:r>
+        <w:t>git</w:t>
+      </w:r>
+      <w:proofErr w:type="spellEnd"/>
+      <w:r>
+        <w:t xml:space="preserve"> </w:t>
+      </w:r>
+      <w:proofErr w:type="spellStart"/>
+      <w:r>
+        <w:t>commit</w:t>
+      </w:r>
+      <w:proofErr w:type="spellEnd"/>
+      <w:r>
+        <w:t xml:space="preserve"> --</w:t>
+      </w:r>
+      <w:proofErr w:type="spellStart"/>
+      <w:r>
+        <w:t>amend</w:t>
+      </w:r>
+      <w:proofErr w:type="spellEnd"/>
+      <w:r>
+        <w:t xml:space="preserve"> -m ‘nova mensagem n</w:t>
+      </w:r>
+      <w:r>
+        <w:t xml:space="preserve">o </w:t>
+      </w:r>
+      <w:proofErr w:type="spellStart"/>
+      <w:r>
+        <w:t>commit</w:t>
+      </w:r>
+      <w:proofErr w:type="spellEnd"/>
+      <w:r>
+        <w:t>’</w:t>
       </w:r>
     </w:p>
     <w:p/>
@@ -711,7 +1593,15 @@
         <w:pStyle w:val="Ttulo1"/>
       </w:pPr>
       <w:r>
-        <w:t>Omitindo arquivos no git hub</w:t>
+        <w:t xml:space="preserve">Omitindo arquivos no </w:t>
+      </w:r>
+      <w:proofErr w:type="spellStart"/>
+      <w:r>
+        <w:t>git</w:t>
+      </w:r>
+      <w:proofErr w:type="spellEnd"/>
+      <w:r>
+        <w:t xml:space="preserve"> hub</w:t>
       </w:r>
     </w:p>
     <w:p>
@@ -725,9 +1615,16 @@
       </w:r>
     </w:p>
     <w:p>
-      <w:r>
-        <w:t>.gitignore</w:t>
-      </w:r>
+      <w:proofErr w:type="gramStart"/>
+      <w:r>
+        <w:t>.</w:t>
+      </w:r>
+      <w:proofErr w:type="spellStart"/>
+      <w:r>
+        <w:t>gitignore</w:t>
+      </w:r>
+      <w:proofErr w:type="spellEnd"/>
+      <w:proofErr w:type="gramEnd"/>
     </w:p>
     <w:p>
       <w:r>
@@ -735,13 +1632,36 @@
       </w:r>
     </w:p>
     <w:p>
-      <w:r>
-        <w:t>temp/  '=&gt; ignora uma pasta'</w:t>
-      </w:r>
-    </w:p>
-    <w:p>
-      <w:r>
-        <w:t>arquivo_senhas.txt  '=&gt; ignora um arquivo expecífico'</w:t>
+      <w:proofErr w:type="spellStart"/>
+      <w:r>
+        <w:t>temp</w:t>
+      </w:r>
+      <w:proofErr w:type="spellEnd"/>
+      <w:proofErr w:type="gramStart"/>
+      <w:r>
+        <w:t>/  '</w:t>
+      </w:r>
+      <w:proofErr w:type="gramEnd"/>
+      <w:r>
+        <w:t>=&gt; ignora uma pasta'</w:t>
+      </w:r>
+    </w:p>
+    <w:p>
+      <w:proofErr w:type="gramStart"/>
+      <w:r>
+        <w:t>arquivo_senhas.txt  '</w:t>
+      </w:r>
+      <w:proofErr w:type="gramEnd"/>
+      <w:r>
+        <w:t xml:space="preserve">=&gt; ignora um arquivo </w:t>
+      </w:r>
+      <w:proofErr w:type="spellStart"/>
+      <w:r>
+        <w:t>expecífico</w:t>
+      </w:r>
+      <w:proofErr w:type="spellEnd"/>
+      <w:r>
+        <w:t>'</w:t>
       </w:r>
     </w:p>
     <w:p>
@@ -751,7 +1671,23 @@
         </w:rPr>
       </w:pPr>
       <w:r>
-        <w:t>*.css '=&gt; ignora uma cadeia de arquivos do tipo css'</w:t>
+        <w:t>*.</w:t>
+      </w:r>
+      <w:proofErr w:type="spellStart"/>
+      <w:r>
+        <w:t>css</w:t>
+      </w:r>
+      <w:proofErr w:type="spellEnd"/>
+      <w:r>
+        <w:t xml:space="preserve"> '=&gt; ignora uma cadeia de arquivos do tipo </w:t>
+      </w:r>
+      <w:proofErr w:type="spellStart"/>
+      <w:r>
+        <w:t>css</w:t>
+      </w:r>
+      <w:proofErr w:type="spellEnd"/>
+      <w:r>
+        <w:t>'</w:t>
       </w:r>
     </w:p>
     <w:p>
@@ -759,7 +1695,36 @@
         <w:t xml:space="preserve">Podemos </w:t>
       </w:r>
       <w:r>
-        <w:t xml:space="preserve">criar um arquivo .gitignore de forma “automática”, pois algumas linguagens possuem arquivos padrão que não são enviados ao repositório o line através do sit </w:t>
+        <w:t xml:space="preserve">criar um </w:t>
+      </w:r>
+      <w:proofErr w:type="gramStart"/>
+      <w:r>
+        <w:t>arquivo .</w:t>
+      </w:r>
+      <w:proofErr w:type="spellStart"/>
+      <w:r>
+        <w:t>gitignore</w:t>
+      </w:r>
+      <w:proofErr w:type="spellEnd"/>
+      <w:proofErr w:type="gramEnd"/>
+      <w:r>
+        <w:t xml:space="preserve"> de forma “automática”, pois algumas linguagens possuem arquivos padrão que não são enviados ao repositório o </w:t>
+      </w:r>
+      <w:proofErr w:type="spellStart"/>
+      <w:r>
+        <w:t>line</w:t>
+      </w:r>
+      <w:proofErr w:type="spellEnd"/>
+      <w:r>
+        <w:t xml:space="preserve"> através do </w:t>
+      </w:r>
+      <w:proofErr w:type="spellStart"/>
+      <w:r>
+        <w:t>sit</w:t>
+      </w:r>
+      <w:proofErr w:type="spellEnd"/>
+      <w:r>
+        <w:t xml:space="preserve"> </w:t>
       </w:r>
       <w:hyperlink r:id="rId6" w:history="1">
         <w:r>
@@ -780,21 +1745,79 @@
       </w:r>
     </w:p>
     <w:p>
-      <w:r>
-        <w:t>git show</w:t>
-      </w:r>
-      <w:r>
-        <w:t xml:space="preserve"> ‘hash do commit’</w:t>
-      </w:r>
-    </w:p>
-    <w:p>
-      <w:r>
-        <w:t>o Hash do commit é uma parte do código de identificação de cada commit, conseguimos velo através do código</w:t>
-      </w:r>
-    </w:p>
-    <w:p>
-      <w:r>
-        <w:t>git log – oneline são os primeiros caracteres em destaque</w:t>
+      <w:proofErr w:type="spellStart"/>
+      <w:r>
+        <w:t>git</w:t>
+      </w:r>
+      <w:proofErr w:type="spellEnd"/>
+      <w:r>
+        <w:t xml:space="preserve"> show</w:t>
+      </w:r>
+      <w:r>
+        <w:t xml:space="preserve"> ‘</w:t>
+      </w:r>
+      <w:proofErr w:type="spellStart"/>
+      <w:r>
+        <w:t>hash</w:t>
+      </w:r>
+      <w:proofErr w:type="spellEnd"/>
+      <w:r>
+        <w:t xml:space="preserve"> do </w:t>
+      </w:r>
+      <w:proofErr w:type="spellStart"/>
+      <w:r>
+        <w:t>commit</w:t>
+      </w:r>
+      <w:proofErr w:type="spellEnd"/>
+      <w:r>
+        <w:t>’</w:t>
+      </w:r>
+    </w:p>
+    <w:p>
+      <w:r>
+        <w:t xml:space="preserve">o </w:t>
+      </w:r>
+      <w:proofErr w:type="spellStart"/>
+      <w:r>
+        <w:t>Hash</w:t>
+      </w:r>
+      <w:proofErr w:type="spellEnd"/>
+      <w:r>
+        <w:t xml:space="preserve"> do </w:t>
+      </w:r>
+      <w:proofErr w:type="spellStart"/>
+      <w:r>
+        <w:t>commit</w:t>
+      </w:r>
+      <w:proofErr w:type="spellEnd"/>
+      <w:r>
+        <w:t xml:space="preserve"> é uma parte do código de identificação de cada </w:t>
+      </w:r>
+      <w:proofErr w:type="spellStart"/>
+      <w:r>
+        <w:t>commit</w:t>
+      </w:r>
+      <w:proofErr w:type="spellEnd"/>
+      <w:r>
+        <w:t>, conseguimos velo através do código</w:t>
+      </w:r>
+    </w:p>
+    <w:p>
+      <w:proofErr w:type="spellStart"/>
+      <w:r>
+        <w:t>git</w:t>
+      </w:r>
+      <w:proofErr w:type="spellEnd"/>
+      <w:r>
+        <w:t xml:space="preserve"> log – </w:t>
+      </w:r>
+      <w:proofErr w:type="spellStart"/>
+      <w:r>
+        <w:t>oneline</w:t>
+      </w:r>
+      <w:proofErr w:type="spellEnd"/>
+      <w:r>
+        <w:t xml:space="preserve"> são os primeiros caracteres em destaque</w:t>
       </w:r>
     </w:p>
     <w:p>
@@ -802,29 +1825,92 @@
         <w:pStyle w:val="Ttulo1"/>
       </w:pPr>
       <w:r>
-        <w:t>Verificando se há commits a serem upados</w:t>
-      </w:r>
-    </w:p>
-    <w:p>
-      <w:r>
-        <w:t xml:space="preserve">git status </w:t>
-      </w:r>
-    </w:p>
-    <w:p>
-      <w:r>
-        <w:t>verifica se há commits feitos que ainda não subiram para o repositório on line, e</w:t>
-      </w:r>
-    </w:p>
-    <w:p>
+        <w:t xml:space="preserve">Verificando se há </w:t>
+      </w:r>
+      <w:proofErr w:type="spellStart"/>
+      <w:r>
+        <w:t>commits</w:t>
+      </w:r>
+      <w:proofErr w:type="spellEnd"/>
+      <w:r>
+        <w:t xml:space="preserve"> a serem upados</w:t>
+      </w:r>
+    </w:p>
+    <w:p>
+      <w:proofErr w:type="spellStart"/>
+      <w:r>
+        <w:t>git</w:t>
+      </w:r>
+      <w:proofErr w:type="spellEnd"/>
+      <w:r>
+        <w:t xml:space="preserve"> status </w:t>
+      </w:r>
+    </w:p>
+    <w:p>
+      <w:r>
+        <w:t xml:space="preserve">verifica se há </w:t>
+      </w:r>
+      <w:proofErr w:type="spellStart"/>
+      <w:r>
+        <w:t>commits</w:t>
+      </w:r>
+      <w:proofErr w:type="spellEnd"/>
+      <w:r>
+        <w:t xml:space="preserve"> feitos que ainda não subiram para o repositório </w:t>
+      </w:r>
+      <w:proofErr w:type="spellStart"/>
+      <w:r>
+        <w:t>on</w:t>
+      </w:r>
+      <w:proofErr w:type="spellEnd"/>
+      <w:r>
+        <w:t xml:space="preserve"> </w:t>
+      </w:r>
+      <w:proofErr w:type="spellStart"/>
+      <w:r>
+        <w:t>line</w:t>
+      </w:r>
+      <w:proofErr w:type="spellEnd"/>
+      <w:r>
+        <w:t>, e</w:t>
+      </w:r>
+    </w:p>
+    <w:p>
+      <w:proofErr w:type="spellStart"/>
       <w:r>
         <w:lastRenderedPageBreak/>
-        <w:t>git diff mostra qual é a diferença entre o último commit feito e salvo no diretório on-line e o arquivo local</w:t>
-      </w:r>
-    </w:p>
-    <w:p>
-      <w:r>
-        <w:t>se quiser verificar a diferença em mais de um commit</w:t>
-      </w:r>
+        <w:t>git</w:t>
+      </w:r>
+      <w:proofErr w:type="spellEnd"/>
+      <w:r>
+        <w:t xml:space="preserve"> </w:t>
+      </w:r>
+      <w:proofErr w:type="spellStart"/>
+      <w:r>
+        <w:t>diff</w:t>
+      </w:r>
+      <w:proofErr w:type="spellEnd"/>
+      <w:r>
+        <w:t xml:space="preserve"> mostra qual é a diferença entre o último </w:t>
+      </w:r>
+      <w:proofErr w:type="spellStart"/>
+      <w:r>
+        <w:t>commit</w:t>
+      </w:r>
+      <w:proofErr w:type="spellEnd"/>
+      <w:r>
+        <w:t xml:space="preserve"> feito e salvo no diretório on-line e o arquivo local</w:t>
+      </w:r>
+    </w:p>
+    <w:p>
+      <w:r>
+        <w:t xml:space="preserve">se quiser verificar a diferença em mais de um </w:t>
+      </w:r>
+      <w:proofErr w:type="spellStart"/>
+      <w:r>
+        <w:t>commit</w:t>
+      </w:r>
+      <w:proofErr w:type="spellEnd"/>
     </w:p>
     <w:p>
       <w:pPr>
@@ -834,15 +1920,46 @@
           <w:iCs/>
         </w:rPr>
       </w:pPr>
-      <w:r>
-        <w:t xml:space="preserve">git diff  </w:t>
-      </w:r>
-      <w:r>
-        <w:rPr>
-          <w:i/>
-          <w:iCs/>
-        </w:rPr>
-        <w:t xml:space="preserve">‘hash mais antigo’ </w:t>
+      <w:proofErr w:type="spellStart"/>
+      <w:r>
+        <w:t>git</w:t>
+      </w:r>
+      <w:proofErr w:type="spellEnd"/>
+      <w:r>
+        <w:t xml:space="preserve"> </w:t>
+      </w:r>
+      <w:proofErr w:type="spellStart"/>
+      <w:proofErr w:type="gramStart"/>
+      <w:r>
+        <w:t>diff</w:t>
+      </w:r>
+      <w:proofErr w:type="spellEnd"/>
+      <w:r>
+        <w:t xml:space="preserve">  </w:t>
+      </w:r>
+      <w:r>
+        <w:rPr>
+          <w:i/>
+          <w:iCs/>
+        </w:rPr>
+        <w:t>‘</w:t>
+      </w:r>
+      <w:proofErr w:type="spellStart"/>
+      <w:proofErr w:type="gramEnd"/>
+      <w:r>
+        <w:rPr>
+          <w:i/>
+          <w:iCs/>
+        </w:rPr>
+        <w:t>hash</w:t>
+      </w:r>
+      <w:proofErr w:type="spellEnd"/>
+      <w:r>
+        <w:rPr>
+          <w:i/>
+          <w:iCs/>
+        </w:rPr>
+        <w:t xml:space="preserve"> mais antigo’ </w:t>
       </w:r>
       <w:r>
         <w:t>..</w:t>
@@ -852,7 +1969,23 @@
           <w:i/>
           <w:iCs/>
         </w:rPr>
-        <w:t>’hash mais n</w:t>
+        <w:t>’</w:t>
+      </w:r>
+      <w:proofErr w:type="spellStart"/>
+      <w:r>
+        <w:rPr>
+          <w:i/>
+          <w:iCs/>
+        </w:rPr>
+        <w:t>hash</w:t>
+      </w:r>
+      <w:proofErr w:type="spellEnd"/>
+      <w:r>
+        <w:rPr>
+          <w:i/>
+          <w:iCs/>
+        </w:rPr>
+        <w:t xml:space="preserve"> mais n</w:t>
       </w:r>
       <w:r>
         <w:rPr>
@@ -876,9 +2009,19 @@
       </w:r>
     </w:p>
     <w:p>
-      <w:r>
-        <w:t>git branch</w:t>
-      </w:r>
+      <w:proofErr w:type="spellStart"/>
+      <w:r>
+        <w:t>git</w:t>
+      </w:r>
+      <w:proofErr w:type="spellEnd"/>
+      <w:r>
+        <w:t xml:space="preserve"> </w:t>
+      </w:r>
+      <w:proofErr w:type="spellStart"/>
+      <w:r>
+        <w:t>branch</w:t>
+      </w:r>
+      <w:proofErr w:type="spellEnd"/>
     </w:p>
     <w:p>
       <w:hyperlink r:id="rId7" w:history="1">
@@ -893,8 +2036,13 @@
         <w:t xml:space="preserve"> pa</w:t>
       </w:r>
       <w:r>
-        <w:t>ra visualizar a linha do tempo do git</w:t>
-      </w:r>
+        <w:t xml:space="preserve">ra visualizar a linha do tempo do </w:t>
+      </w:r>
+      <w:proofErr w:type="spellStart"/>
+      <w:r>
+        <w:t>git</w:t>
+      </w:r>
+      <w:proofErr w:type="spellEnd"/>
     </w:p>
     <w:p>
       <w:pPr>
@@ -905,8 +2053,13 @@
         </w:numPr>
       </w:pPr>
       <w:r>
-        <w:t>Para renomear uma branch</w:t>
-      </w:r>
+        <w:t xml:space="preserve">Para renomear uma </w:t>
+      </w:r>
+      <w:proofErr w:type="spellStart"/>
+      <w:r>
+        <w:t>branch</w:t>
+      </w:r>
+      <w:proofErr w:type="spellEnd"/>
     </w:p>
     <w:p>
       <w:pPr>
@@ -916,8 +2069,21 @@
           <w:numId w:val="1"/>
         </w:numPr>
       </w:pPr>
-      <w:r>
-        <w:t>git branch -m ‘nome atual’ ‘novo nome’</w:t>
+      <w:proofErr w:type="spellStart"/>
+      <w:r>
+        <w:t>git</w:t>
+      </w:r>
+      <w:proofErr w:type="spellEnd"/>
+      <w:r>
+        <w:t xml:space="preserve"> </w:t>
+      </w:r>
+      <w:proofErr w:type="spellStart"/>
+      <w:r>
+        <w:t>branch</w:t>
+      </w:r>
+      <w:proofErr w:type="spellEnd"/>
+      <w:r>
+        <w:t xml:space="preserve"> -m ‘nome atual’ ‘novo nome’</w:t>
       </w:r>
     </w:p>
     <w:p>
@@ -935,8 +2101,13 @@
         </w:numPr>
       </w:pPr>
       <w:r>
-        <w:t>Criando uma nova branch</w:t>
-      </w:r>
+        <w:t xml:space="preserve">Criando uma nova </w:t>
+      </w:r>
+      <w:proofErr w:type="spellStart"/>
+      <w:r>
+        <w:t>branch</w:t>
+      </w:r>
+      <w:proofErr w:type="spellEnd"/>
     </w:p>
     <w:p>
       <w:pPr>
@@ -946,8 +2117,29 @@
           <w:numId w:val="1"/>
         </w:numPr>
       </w:pPr>
-      <w:r>
-        <w:t>git branch ‘nomedabranch’</w:t>
+      <w:proofErr w:type="spellStart"/>
+      <w:r>
+        <w:t>git</w:t>
+      </w:r>
+      <w:proofErr w:type="spellEnd"/>
+      <w:r>
+        <w:t xml:space="preserve"> </w:t>
+      </w:r>
+      <w:proofErr w:type="spellStart"/>
+      <w:r>
+        <w:t>branch</w:t>
+      </w:r>
+      <w:proofErr w:type="spellEnd"/>
+      <w:r>
+        <w:t xml:space="preserve"> ‘</w:t>
+      </w:r>
+      <w:proofErr w:type="spellStart"/>
+      <w:r>
+        <w:t>nomedabranch</w:t>
+      </w:r>
+      <w:proofErr w:type="spellEnd"/>
+      <w:r>
+        <w:t>’</w:t>
       </w:r>
     </w:p>
     <w:p>
@@ -964,8 +2156,13 @@
         </w:numPr>
       </w:pPr>
       <w:r>
-        <w:t>Mudando entre as branches</w:t>
-      </w:r>
+        <w:t xml:space="preserve">Mudando entre as </w:t>
+      </w:r>
+      <w:proofErr w:type="spellStart"/>
+      <w:r>
+        <w:t>branches</w:t>
+      </w:r>
+      <w:proofErr w:type="spellEnd"/>
     </w:p>
     <w:p>
       <w:pPr>
@@ -975,8 +2172,29 @@
           <w:numId w:val="1"/>
         </w:numPr>
       </w:pPr>
-      <w:r>
-        <w:t>git swith ‘nome da branch’</w:t>
+      <w:proofErr w:type="spellStart"/>
+      <w:r>
+        <w:t>git</w:t>
+      </w:r>
+      <w:proofErr w:type="spellEnd"/>
+      <w:r>
+        <w:t xml:space="preserve"> </w:t>
+      </w:r>
+      <w:proofErr w:type="spellStart"/>
+      <w:r>
+        <w:t>swith</w:t>
+      </w:r>
+      <w:proofErr w:type="spellEnd"/>
+      <w:r>
+        <w:t xml:space="preserve"> ‘nome da </w:t>
+      </w:r>
+      <w:proofErr w:type="spellStart"/>
+      <w:r>
+        <w:t>branch</w:t>
+      </w:r>
+      <w:proofErr w:type="spellEnd"/>
+      <w:r>
+        <w:t>’</w:t>
       </w:r>
     </w:p>
     <w:p>
@@ -987,8 +2205,21 @@
           <w:numId w:val="1"/>
         </w:numPr>
       </w:pPr>
-      <w:r>
-        <w:t>git checkout ‘nome da branch’</w:t>
+      <w:proofErr w:type="spellStart"/>
+      <w:r>
+        <w:t>git</w:t>
+      </w:r>
+      <w:proofErr w:type="spellEnd"/>
+      <w:r>
+        <w:t xml:space="preserve"> checkout ‘nome da </w:t>
+      </w:r>
+      <w:proofErr w:type="spellStart"/>
+      <w:r>
+        <w:t>branch</w:t>
+      </w:r>
+      <w:proofErr w:type="spellEnd"/>
+      <w:r>
+        <w:t>’</w:t>
       </w:r>
     </w:p>
     <w:p>
@@ -1005,7 +2236,15 @@
         </w:numPr>
       </w:pPr>
       <w:r>
-        <w:t>Criando uma branch e se movendo para ela</w:t>
+        <w:t xml:space="preserve">Criando uma </w:t>
+      </w:r>
+      <w:proofErr w:type="spellStart"/>
+      <w:r>
+        <w:t>branch</w:t>
+      </w:r>
+      <w:proofErr w:type="spellEnd"/>
+      <w:r>
+        <w:t xml:space="preserve"> e se movendo para ela</w:t>
       </w:r>
     </w:p>
     <w:p>
@@ -1016,11 +2255,32 @@
           <w:numId w:val="1"/>
         </w:numPr>
       </w:pPr>
-      <w:r>
-        <w:t>git swith -c ‘nome-da-br</w:t>
-      </w:r>
-      <w:r>
-        <w:t>anch’</w:t>
+      <w:proofErr w:type="spellStart"/>
+      <w:r>
+        <w:t>git</w:t>
+      </w:r>
+      <w:proofErr w:type="spellEnd"/>
+      <w:r>
+        <w:t xml:space="preserve"> </w:t>
+      </w:r>
+      <w:proofErr w:type="spellStart"/>
+      <w:r>
+        <w:t>swith</w:t>
+      </w:r>
+      <w:proofErr w:type="spellEnd"/>
+      <w:r>
+        <w:t xml:space="preserve"> -c ‘nome-da-</w:t>
+      </w:r>
+      <w:proofErr w:type="spellStart"/>
+      <w:r>
+        <w:t>br</w:t>
+      </w:r>
+      <w:r>
+        <w:t>anch</w:t>
+      </w:r>
+      <w:proofErr w:type="spellEnd"/>
+      <w:r>
+        <w:t>’</w:t>
       </w:r>
     </w:p>
     <w:p>
@@ -1028,20 +2288,65 @@
         <w:pStyle w:val="Ttulo1"/>
       </w:pPr>
       <w:r>
-        <w:t xml:space="preserve">Unindo as branches </w:t>
-      </w:r>
-    </w:p>
-    <w:p>
-      <w:r>
-        <w:t>Você deve estar na branch principal ‘main’ e utilizar o c</w:t>
-      </w:r>
-    </w:p>
-    <w:p>
-      <w:r>
-        <w:t>git merge ‘nome da nova branch’</w:t>
-      </w:r>
-      <w:r>
-        <w:t xml:space="preserve"> =&gt; mescla as branches em uma mesma linha</w:t>
+        <w:t xml:space="preserve">Unindo as </w:t>
+      </w:r>
+      <w:proofErr w:type="spellStart"/>
+      <w:r>
+        <w:t>branches</w:t>
+      </w:r>
+      <w:proofErr w:type="spellEnd"/>
+      <w:r>
+        <w:t xml:space="preserve"> </w:t>
+      </w:r>
+    </w:p>
+    <w:p>
+      <w:r>
+        <w:t xml:space="preserve">Você deve estar na </w:t>
+      </w:r>
+      <w:proofErr w:type="spellStart"/>
+      <w:r>
+        <w:t>branch</w:t>
+      </w:r>
+      <w:proofErr w:type="spellEnd"/>
+      <w:r>
+        <w:t xml:space="preserve"> principal ‘</w:t>
+      </w:r>
+      <w:proofErr w:type="spellStart"/>
+      <w:r>
+        <w:t>main</w:t>
+      </w:r>
+      <w:proofErr w:type="spellEnd"/>
+      <w:r>
+        <w:t>’ e utilizar o c</w:t>
+      </w:r>
+    </w:p>
+    <w:p>
+      <w:proofErr w:type="spellStart"/>
+      <w:r>
+        <w:t>git</w:t>
+      </w:r>
+      <w:proofErr w:type="spellEnd"/>
+      <w:r>
+        <w:t xml:space="preserve"> merge ‘nome da nova </w:t>
+      </w:r>
+      <w:proofErr w:type="spellStart"/>
+      <w:r>
+        <w:t>branch</w:t>
+      </w:r>
+      <w:proofErr w:type="spellEnd"/>
+      <w:r>
+        <w:t>’</w:t>
+      </w:r>
+      <w:r>
+        <w:t xml:space="preserve"> =&gt; mescla as </w:t>
+      </w:r>
+      <w:proofErr w:type="spellStart"/>
+      <w:r>
+        <w:t>branches</w:t>
+      </w:r>
+      <w:proofErr w:type="spellEnd"/>
+      <w:r>
+        <w:t xml:space="preserve"> em uma mesma linha</w:t>
       </w:r>
     </w:p>
     <w:p>
@@ -1053,8 +2358,13 @@
         </w:numPr>
       </w:pPr>
       <w:r>
-        <w:t>forcando um merge commit</w:t>
-      </w:r>
+        <w:t xml:space="preserve">forcando um merge </w:t>
+      </w:r>
+      <w:proofErr w:type="spellStart"/>
+      <w:r>
+        <w:t>commit</w:t>
+      </w:r>
+      <w:proofErr w:type="spellEnd"/>
     </w:p>
     <w:p>
       <w:pPr>
@@ -1064,14 +2374,24 @@
           <w:numId w:val="2"/>
         </w:numPr>
       </w:pPr>
-      <w:r>
-        <w:t>git merge --no-ff</w:t>
-      </w:r>
-      <w:r>
-        <w:t xml:space="preserve"> ‘nome </w:t>
-      </w:r>
-      <w:r>
-        <w:t>da branch’</w:t>
+      <w:proofErr w:type="spellStart"/>
+      <w:r>
+        <w:t>git</w:t>
+      </w:r>
+      <w:proofErr w:type="spellEnd"/>
+      <w:r>
+        <w:t xml:space="preserve"> merge --no-ff ‘nome </w:t>
+      </w:r>
+      <w:r>
+        <w:t xml:space="preserve">da </w:t>
+      </w:r>
+      <w:proofErr w:type="spellStart"/>
+      <w:r>
+        <w:t>branch</w:t>
+      </w:r>
+      <w:proofErr w:type="spellEnd"/>
+      <w:r>
+        <w:t>’</w:t>
       </w:r>
     </w:p>
     <w:p>
@@ -1079,28 +2399,93 @@
         <w:pStyle w:val="Ttulo1"/>
       </w:pPr>
       <w:r>
-        <w:t>Deletando uma branch</w:t>
-      </w:r>
-    </w:p>
-    <w:p>
-      <w:r>
-        <w:t xml:space="preserve">git branch -d ‘nome da </w:t>
-      </w:r>
-      <w:r>
-        <w:t>branch’</w:t>
-      </w:r>
-    </w:p>
-    <w:p>
-      <w:r>
-        <w:t>Para deletar a branch também do repositório online</w:t>
-      </w:r>
-    </w:p>
-    <w:p>
-      <w:r>
-        <w:t>git push origin :’nome-da-bra</w:t>
-      </w:r>
-      <w:r>
-        <w:t>nch-deletada’</w:t>
+        <w:t xml:space="preserve">Deletando uma </w:t>
+      </w:r>
+      <w:proofErr w:type="spellStart"/>
+      <w:r>
+        <w:t>branch</w:t>
+      </w:r>
+      <w:proofErr w:type="spellEnd"/>
+    </w:p>
+    <w:p>
+      <w:proofErr w:type="spellStart"/>
+      <w:r>
+        <w:t>git</w:t>
+      </w:r>
+      <w:proofErr w:type="spellEnd"/>
+      <w:r>
+        <w:t xml:space="preserve"> </w:t>
+      </w:r>
+      <w:proofErr w:type="spellStart"/>
+      <w:r>
+        <w:t>branch</w:t>
+      </w:r>
+      <w:proofErr w:type="spellEnd"/>
+      <w:r>
+        <w:t xml:space="preserve"> -d ‘nome da </w:t>
+      </w:r>
+      <w:proofErr w:type="spellStart"/>
+      <w:r>
+        <w:t>branch</w:t>
+      </w:r>
+      <w:proofErr w:type="spellEnd"/>
+      <w:r>
+        <w:t>’</w:t>
+      </w:r>
+    </w:p>
+    <w:p>
+      <w:r>
+        <w:t xml:space="preserve">Para deletar a </w:t>
+      </w:r>
+      <w:proofErr w:type="spellStart"/>
+      <w:r>
+        <w:t>branch</w:t>
+      </w:r>
+      <w:proofErr w:type="spellEnd"/>
+      <w:r>
+        <w:t xml:space="preserve"> também do repositório online</w:t>
+      </w:r>
+    </w:p>
+    <w:p>
+      <w:proofErr w:type="spellStart"/>
+      <w:r>
+        <w:t>git</w:t>
+      </w:r>
+      <w:proofErr w:type="spellEnd"/>
+      <w:r>
+        <w:t xml:space="preserve"> </w:t>
+      </w:r>
+      <w:proofErr w:type="spellStart"/>
+      <w:r>
+        <w:t>push</w:t>
+      </w:r>
+      <w:proofErr w:type="spellEnd"/>
+      <w:r>
+        <w:t xml:space="preserve"> </w:t>
+      </w:r>
+      <w:proofErr w:type="spellStart"/>
+      <w:proofErr w:type="gramStart"/>
+      <w:r>
+        <w:t>origin</w:t>
+      </w:r>
+      <w:proofErr w:type="spellEnd"/>
+      <w:r>
+        <w:t xml:space="preserve"> :</w:t>
+      </w:r>
+      <w:proofErr w:type="gramEnd"/>
+      <w:r>
+        <w:t>’nome-da-</w:t>
+      </w:r>
+      <w:proofErr w:type="spellStart"/>
+      <w:r>
+        <w:t>bra</w:t>
+      </w:r>
+      <w:r>
+        <w:t>nch</w:t>
+      </w:r>
+      <w:proofErr w:type="spellEnd"/>
+      <w:r>
+        <w:t>-deletada’</w:t>
       </w:r>
     </w:p>
     <w:p>
@@ -1108,36 +2493,142 @@
         <w:pStyle w:val="Ttulo1"/>
       </w:pPr>
       <w:r>
-        <w:t>Adicionando a alteração da branch no commit mais recente da main</w:t>
-      </w:r>
-    </w:p>
-    <w:p>
-      <w:pPr>
-        <w:rPr>
-          <w:i/>
-          <w:iCs/>
-        </w:rPr>
-      </w:pPr>
-      <w:r>
-        <w:t xml:space="preserve">git rebase </w:t>
-      </w:r>
-      <w:r>
-        <w:rPr>
-          <w:i/>
-          <w:iCs/>
-        </w:rPr>
-        <w:t>‘branch principal’</w:t>
+        <w:t xml:space="preserve">Adicionando a alteração da </w:t>
+      </w:r>
+      <w:proofErr w:type="spellStart"/>
+      <w:r>
+        <w:t>branch</w:t>
+      </w:r>
+      <w:proofErr w:type="spellEnd"/>
+      <w:r>
+        <w:t xml:space="preserve"> no </w:t>
+      </w:r>
+      <w:proofErr w:type="spellStart"/>
+      <w:r>
+        <w:t>commit</w:t>
+      </w:r>
+      <w:proofErr w:type="spellEnd"/>
+      <w:r>
+        <w:t xml:space="preserve"> mais recente da </w:t>
+      </w:r>
+      <w:proofErr w:type="spellStart"/>
+      <w:r>
+        <w:t>main</w:t>
+      </w:r>
+      <w:proofErr w:type="spellEnd"/>
+    </w:p>
+    <w:p>
+      <w:pPr>
+        <w:rPr>
+          <w:i/>
+          <w:iCs/>
+        </w:rPr>
+      </w:pPr>
+      <w:proofErr w:type="spellStart"/>
+      <w:r>
+        <w:t>git</w:t>
+      </w:r>
+      <w:proofErr w:type="spellEnd"/>
+      <w:r>
+        <w:t xml:space="preserve"> </w:t>
+      </w:r>
+      <w:proofErr w:type="spellStart"/>
+      <w:r>
+        <w:t>rebase</w:t>
+      </w:r>
+      <w:proofErr w:type="spellEnd"/>
+      <w:r>
+        <w:t xml:space="preserve"> </w:t>
+      </w:r>
+      <w:r>
+        <w:rPr>
+          <w:i/>
+          <w:iCs/>
+        </w:rPr>
+        <w:t>‘</w:t>
+      </w:r>
+      <w:proofErr w:type="spellStart"/>
+      <w:r>
+        <w:rPr>
+          <w:i/>
+          <w:iCs/>
+        </w:rPr>
+        <w:t>branch</w:t>
+      </w:r>
+      <w:proofErr w:type="spellEnd"/>
+      <w:r>
+        <w:rPr>
+          <w:i/>
+          <w:iCs/>
+        </w:rPr>
+        <w:t xml:space="preserve"> principal’</w:t>
       </w:r>
     </w:p>
     <w:p>
       <w:r>
         <w:lastRenderedPageBreak/>
-        <w:t>é como se as alterações da branch fossem movidas pra apos da versão mais recente da main, verificando commit a commit se não há inconsistência</w:t>
-      </w:r>
-    </w:p>
-    <w:p>
-      <w:r>
-        <w:t>A branch adicional é movida pra depois do último commit da branch principal.</w:t>
+        <w:t xml:space="preserve">é como se as alterações da </w:t>
+      </w:r>
+      <w:proofErr w:type="spellStart"/>
+      <w:r>
+        <w:t>branch</w:t>
+      </w:r>
+      <w:proofErr w:type="spellEnd"/>
+      <w:r>
+        <w:t xml:space="preserve"> fossem movidas pra apos da versão mais recente da </w:t>
+      </w:r>
+      <w:proofErr w:type="spellStart"/>
+      <w:r>
+        <w:t>main</w:t>
+      </w:r>
+      <w:proofErr w:type="spellEnd"/>
+      <w:r>
+        <w:t xml:space="preserve">, verificando </w:t>
+      </w:r>
+      <w:proofErr w:type="spellStart"/>
+      <w:r>
+        <w:t>commit</w:t>
+      </w:r>
+      <w:proofErr w:type="spellEnd"/>
+      <w:r>
+        <w:t xml:space="preserve"> a </w:t>
+      </w:r>
+      <w:proofErr w:type="spellStart"/>
+      <w:r>
+        <w:t>commit</w:t>
+      </w:r>
+      <w:proofErr w:type="spellEnd"/>
+      <w:r>
+        <w:t xml:space="preserve"> se não há inconsistência</w:t>
+      </w:r>
+    </w:p>
+    <w:p>
+      <w:r>
+        <w:t xml:space="preserve">A </w:t>
+      </w:r>
+      <w:proofErr w:type="spellStart"/>
+      <w:r>
+        <w:t>branch</w:t>
+      </w:r>
+      <w:proofErr w:type="spellEnd"/>
+      <w:r>
+        <w:t xml:space="preserve"> adicional é movida pra depois do último </w:t>
+      </w:r>
+      <w:proofErr w:type="spellStart"/>
+      <w:r>
+        <w:t>commit</w:t>
+      </w:r>
+      <w:proofErr w:type="spellEnd"/>
+      <w:r>
+        <w:t xml:space="preserve"> da </w:t>
+      </w:r>
+      <w:proofErr w:type="spellStart"/>
+      <w:r>
+        <w:t>branch</w:t>
+      </w:r>
+      <w:proofErr w:type="spellEnd"/>
+      <w:r>
+        <w:t xml:space="preserve"> principal.</w:t>
       </w:r>
     </w:p>
     <w:p>
@@ -1156,9 +2647,19 @@
           <w:numId w:val="2"/>
         </w:numPr>
       </w:pPr>
-      <w:r>
-        <w:t>git stash</w:t>
-      </w:r>
+      <w:proofErr w:type="spellStart"/>
+      <w:r>
+        <w:t>git</w:t>
+      </w:r>
+      <w:proofErr w:type="spellEnd"/>
+      <w:r>
+        <w:t xml:space="preserve"> </w:t>
+      </w:r>
+      <w:proofErr w:type="spellStart"/>
+      <w:r>
+        <w:t>stash</w:t>
+      </w:r>
+      <w:proofErr w:type="spellEnd"/>
     </w:p>
     <w:p>
       <w:pPr>
@@ -1169,7 +2670,15 @@
         </w:numPr>
       </w:pPr>
       <w:r>
-        <w:t>guarda uma alteração sem realizar o commit e desfaz o que eu alterei no projeto principal</w:t>
+        <w:t xml:space="preserve">guarda uma alteração sem realizar o </w:t>
+      </w:r>
+      <w:proofErr w:type="spellStart"/>
+      <w:r>
+        <w:t>commit</w:t>
+      </w:r>
+      <w:proofErr w:type="spellEnd"/>
+      <w:r>
+        <w:t xml:space="preserve"> e desfaz o que eu alterei no projeto principal</w:t>
       </w:r>
     </w:p>
     <w:p>
@@ -1180,8 +2689,21 @@
           <w:numId w:val="2"/>
         </w:numPr>
       </w:pPr>
-      <w:r>
-        <w:t>git stash pop</w:t>
+      <w:proofErr w:type="spellStart"/>
+      <w:r>
+        <w:t>git</w:t>
+      </w:r>
+      <w:proofErr w:type="spellEnd"/>
+      <w:r>
+        <w:t xml:space="preserve"> </w:t>
+      </w:r>
+      <w:proofErr w:type="spellStart"/>
+      <w:r>
+        <w:t>stash</w:t>
+      </w:r>
+      <w:proofErr w:type="spellEnd"/>
+      <w:r>
+        <w:t xml:space="preserve"> pop</w:t>
       </w:r>
     </w:p>
     <w:p>
@@ -1217,8 +2739,37 @@
         </w:numPr>
       </w:pPr>
       <w:r>
-        <w:t>podemos adicionar o índice da stash como git stash pop 1, que será aplicado e removido da lista de stashs</w:t>
-      </w:r>
+        <w:t xml:space="preserve">podemos adicionar o índice da </w:t>
+      </w:r>
+      <w:proofErr w:type="spellStart"/>
+      <w:r>
+        <w:t>stash</w:t>
+      </w:r>
+      <w:proofErr w:type="spellEnd"/>
+      <w:r>
+        <w:t xml:space="preserve"> como </w:t>
+      </w:r>
+      <w:proofErr w:type="spellStart"/>
+      <w:r>
+        <w:t>git</w:t>
+      </w:r>
+      <w:proofErr w:type="spellEnd"/>
+      <w:r>
+        <w:t xml:space="preserve"> </w:t>
+      </w:r>
+      <w:proofErr w:type="spellStart"/>
+      <w:r>
+        <w:t>stash</w:t>
+      </w:r>
+      <w:proofErr w:type="spellEnd"/>
+      <w:r>
+        <w:t xml:space="preserve"> pop 1, que será aplicado e removido da lista de </w:t>
+      </w:r>
+      <w:proofErr w:type="spellStart"/>
+      <w:r>
+        <w:t>stashs</w:t>
+      </w:r>
+      <w:proofErr w:type="spellEnd"/>
     </w:p>
     <w:p>
       <w:pPr>
@@ -1241,15 +2792,41 @@
         <w:rPr>
           <w:lang w:val="en-US"/>
         </w:rPr>
-        <w:t xml:space="preserve">git stash apply  </w:t>
-      </w:r>
-      <w:r>
-        <w:rPr>
-          <w:i/>
-          <w:iCs/>
+        <w:t xml:space="preserve">git stash </w:t>
+      </w:r>
+      <w:proofErr w:type="gramStart"/>
+      <w:r>
+        <w:rPr>
           <w:lang w:val="en-US"/>
         </w:rPr>
-        <w:t>‘indice d</w:t>
+        <w:t xml:space="preserve">apply  </w:t>
+      </w:r>
+      <w:r>
+        <w:rPr>
+          <w:i/>
+          <w:iCs/>
+          <w:lang w:val="en-US"/>
+        </w:rPr>
+        <w:t>‘</w:t>
+      </w:r>
+      <w:proofErr w:type="spellStart"/>
+      <w:proofErr w:type="gramEnd"/>
+      <w:r>
+        <w:rPr>
+          <w:i/>
+          <w:iCs/>
+          <w:lang w:val="en-US"/>
+        </w:rPr>
+        <w:t>indice</w:t>
+      </w:r>
+      <w:proofErr w:type="spellEnd"/>
+      <w:r>
+        <w:rPr>
+          <w:i/>
+          <w:iCs/>
+          <w:lang w:val="en-US"/>
+        </w:rPr>
+        <w:t xml:space="preserve"> d</w:t>
       </w:r>
       <w:r>
         <w:rPr>
@@ -1297,15 +2874,56 @@
           <w:i/>
           <w:iCs/>
         </w:rPr>
-        <w:t>aplica o indice da s</w:t>
-      </w:r>
-      <w:r>
-        <w:rPr>
-          <w:i/>
-          <w:iCs/>
-        </w:rPr>
-        <w:t>tash, mas não a remove da lista de stashs</w:t>
-      </w:r>
+        <w:t xml:space="preserve">aplica o </w:t>
+      </w:r>
+      <w:proofErr w:type="spellStart"/>
+      <w:r>
+        <w:rPr>
+          <w:i/>
+          <w:iCs/>
+        </w:rPr>
+        <w:t>indice</w:t>
+      </w:r>
+      <w:proofErr w:type="spellEnd"/>
+      <w:r>
+        <w:rPr>
+          <w:i/>
+          <w:iCs/>
+        </w:rPr>
+        <w:t xml:space="preserve"> da </w:t>
+      </w:r>
+      <w:proofErr w:type="spellStart"/>
+      <w:r>
+        <w:rPr>
+          <w:i/>
+          <w:iCs/>
+        </w:rPr>
+        <w:t>s</w:t>
+      </w:r>
+      <w:r>
+        <w:rPr>
+          <w:i/>
+          <w:iCs/>
+        </w:rPr>
+        <w:t>tash</w:t>
+      </w:r>
+      <w:proofErr w:type="spellEnd"/>
+      <w:r>
+        <w:rPr>
+          <w:i/>
+          <w:iCs/>
+        </w:rPr>
+        <w:t xml:space="preserve">, mas não a remove da lista de </w:t>
+      </w:r>
+      <w:proofErr w:type="spellStart"/>
+      <w:r>
+        <w:rPr>
+          <w:i/>
+          <w:iCs/>
+        </w:rPr>
+        <w:t>stashs</w:t>
+      </w:r>
+      <w:proofErr w:type="spellEnd"/>
     </w:p>
     <w:p>
       <w:pPr>
@@ -1321,9 +2939,27 @@
           <w:numId w:val="2"/>
         </w:numPr>
       </w:pPr>
-      <w:r>
-        <w:t>git stash list</w:t>
-      </w:r>
+      <w:proofErr w:type="spellStart"/>
+      <w:r>
+        <w:t>git</w:t>
+      </w:r>
+      <w:proofErr w:type="spellEnd"/>
+      <w:r>
+        <w:t xml:space="preserve"> </w:t>
+      </w:r>
+      <w:proofErr w:type="spellStart"/>
+      <w:r>
+        <w:t>stash</w:t>
+      </w:r>
+      <w:proofErr w:type="spellEnd"/>
+      <w:r>
+        <w:t xml:space="preserve"> </w:t>
+      </w:r>
+      <w:proofErr w:type="spellStart"/>
+      <w:r>
+        <w:t>list</w:t>
+      </w:r>
+      <w:proofErr w:type="spellEnd"/>
     </w:p>
     <w:p>
       <w:pPr>
@@ -1334,7 +2970,15 @@
         </w:numPr>
       </w:pPr>
       <w:r>
-        <w:t xml:space="preserve">lista os stachs </w:t>
+        <w:t xml:space="preserve">lista os </w:t>
+      </w:r>
+      <w:proofErr w:type="spellStart"/>
+      <w:r>
+        <w:t>stachs</w:t>
+      </w:r>
+      <w:proofErr w:type="spellEnd"/>
+      <w:r>
+        <w:t xml:space="preserve"> </w:t>
       </w:r>
     </w:p>
     <w:p>
@@ -1351,9 +2995,27 @@
           <w:numId w:val="2"/>
         </w:numPr>
       </w:pPr>
-      <w:r>
-        <w:t>git stash clear</w:t>
-      </w:r>
+      <w:proofErr w:type="spellStart"/>
+      <w:r>
+        <w:t>git</w:t>
+      </w:r>
+      <w:proofErr w:type="spellEnd"/>
+      <w:r>
+        <w:t xml:space="preserve"> </w:t>
+      </w:r>
+      <w:proofErr w:type="spellStart"/>
+      <w:r>
+        <w:t>stash</w:t>
+      </w:r>
+      <w:proofErr w:type="spellEnd"/>
+      <w:r>
+        <w:t xml:space="preserve"> </w:t>
+      </w:r>
+      <w:proofErr w:type="spellStart"/>
+      <w:r>
+        <w:t>clear</w:t>
+      </w:r>
+      <w:proofErr w:type="spellEnd"/>
     </w:p>
     <w:p>
       <w:pPr>
@@ -1364,7 +3026,15 @@
         </w:numPr>
       </w:pPr>
       <w:r>
-        <w:t>limpa os stachs feitos</w:t>
+        <w:t xml:space="preserve">limpa os </w:t>
+      </w:r>
+      <w:proofErr w:type="spellStart"/>
+      <w:r>
+        <w:t>stachs</w:t>
+      </w:r>
+      <w:proofErr w:type="spellEnd"/>
+      <w:r>
+        <w:t xml:space="preserve"> feitos</w:t>
       </w:r>
     </w:p>
     <w:p>
@@ -1381,8 +3051,29 @@
           <w:numId w:val="2"/>
         </w:numPr>
       </w:pPr>
-      <w:r>
-        <w:t xml:space="preserve">git stash push -m </w:t>
+      <w:proofErr w:type="spellStart"/>
+      <w:r>
+        <w:t>git</w:t>
+      </w:r>
+      <w:proofErr w:type="spellEnd"/>
+      <w:r>
+        <w:t xml:space="preserve"> </w:t>
+      </w:r>
+      <w:proofErr w:type="spellStart"/>
+      <w:r>
+        <w:t>stash</w:t>
+      </w:r>
+      <w:proofErr w:type="spellEnd"/>
+      <w:r>
+        <w:t xml:space="preserve"> </w:t>
+      </w:r>
+      <w:proofErr w:type="spellStart"/>
+      <w:r>
+        <w:t>push</w:t>
+      </w:r>
+      <w:proofErr w:type="spellEnd"/>
+      <w:r>
+        <w:t xml:space="preserve"> -m </w:t>
       </w:r>
       <w:r>
         <w:rPr>
@@ -1403,14 +3094,46 @@
           <w:i/>
           <w:iCs/>
         </w:rPr>
-        <w:t xml:space="preserve"> alteraca</w:t>
-      </w:r>
-      <w:r>
-        <w:rPr>
-          <w:i/>
-          <w:iCs/>
-        </w:rPr>
-        <w:t>oes da stash’</w:t>
+        <w:t xml:space="preserve"> </w:t>
+      </w:r>
+      <w:proofErr w:type="spellStart"/>
+      <w:r>
+        <w:rPr>
+          <w:i/>
+          <w:iCs/>
+        </w:rPr>
+        <w:t>alteraca</w:t>
+      </w:r>
+      <w:r>
+        <w:rPr>
+          <w:i/>
+          <w:iCs/>
+        </w:rPr>
+        <w:t>oes</w:t>
+      </w:r>
+      <w:proofErr w:type="spellEnd"/>
+      <w:r>
+        <w:rPr>
+          <w:i/>
+          <w:iCs/>
+        </w:rPr>
+        <w:t xml:space="preserve"> da </w:t>
+      </w:r>
+      <w:proofErr w:type="spellStart"/>
+      <w:r>
+        <w:rPr>
+          <w:i/>
+          <w:iCs/>
+        </w:rPr>
+        <w:t>stash</w:t>
+      </w:r>
+      <w:proofErr w:type="spellEnd"/>
+      <w:r>
+        <w:rPr>
+          <w:i/>
+          <w:iCs/>
+        </w:rPr>
+        <w:t>’</w:t>
       </w:r>
     </w:p>
     <w:p>
@@ -1421,8 +3144,21 @@
           <w:numId w:val="2"/>
         </w:numPr>
       </w:pPr>
-      <w:r>
-        <w:t>identa as alterações, como se fosse um commit pra detalhar o que foi feito</w:t>
+      <w:proofErr w:type="spellStart"/>
+      <w:r>
+        <w:t>identa</w:t>
+      </w:r>
+      <w:proofErr w:type="spellEnd"/>
+      <w:r>
+        <w:t xml:space="preserve"> as alterações, como se fosse um </w:t>
+      </w:r>
+      <w:proofErr w:type="spellStart"/>
+      <w:r>
+        <w:t>commit</w:t>
+      </w:r>
+      <w:proofErr w:type="spellEnd"/>
+      <w:r>
+        <w:t xml:space="preserve"> pra detalhar o que foi feito</w:t>
       </w:r>
     </w:p>
     <w:p>
@@ -1439,9 +3175,27 @@
           <w:numId w:val="2"/>
         </w:numPr>
       </w:pPr>
-      <w:r>
-        <w:t>git stash drop</w:t>
-      </w:r>
+      <w:proofErr w:type="spellStart"/>
+      <w:r>
+        <w:t>git</w:t>
+      </w:r>
+      <w:proofErr w:type="spellEnd"/>
+      <w:r>
+        <w:t xml:space="preserve"> </w:t>
+      </w:r>
+      <w:proofErr w:type="spellStart"/>
+      <w:r>
+        <w:t>stash</w:t>
+      </w:r>
+      <w:proofErr w:type="spellEnd"/>
+      <w:r>
+        <w:t xml:space="preserve"> </w:t>
+      </w:r>
+      <w:proofErr w:type="spellStart"/>
+      <w:r>
+        <w:t>drop</w:t>
+      </w:r>
+      <w:proofErr w:type="spellEnd"/>
     </w:p>
     <w:p>
       <w:pPr>
@@ -1452,26 +3206,86 @@
         </w:numPr>
       </w:pPr>
       <w:r>
-        <w:t>deleta o último item da stash sem aplica-lo, para deletar uma stash específica basta adicionar o índice ao final do codigo</w:t>
-      </w:r>
+        <w:t xml:space="preserve">deleta o último item da </w:t>
+      </w:r>
+      <w:proofErr w:type="spellStart"/>
+      <w:r>
+        <w:t>stash</w:t>
+      </w:r>
+      <w:proofErr w:type="spellEnd"/>
+      <w:r>
+        <w:t xml:space="preserve"> sem aplica-lo, para deletar uma </w:t>
+      </w:r>
+      <w:proofErr w:type="spellStart"/>
+      <w:r>
+        <w:t>stash</w:t>
+      </w:r>
+      <w:proofErr w:type="spellEnd"/>
+      <w:r>
+        <w:t xml:space="preserve"> específica basta adicionar o índice ao final do </w:t>
+      </w:r>
+      <w:proofErr w:type="spellStart"/>
+      <w:r>
+        <w:t>codigo</w:t>
+      </w:r>
+      <w:proofErr w:type="spellEnd"/>
     </w:p>
     <w:p>
       <w:pPr>
         <w:pStyle w:val="Ttulo1"/>
       </w:pPr>
       <w:r>
-        <w:t>Desfazendo alterações que estão prontas pro commit</w:t>
-      </w:r>
-    </w:p>
-    <w:p>
-      <w:r>
-        <w:t>git restore . =&gt; o ‘.’ Significa que todos os arquivos serão restaurados</w:t>
-      </w:r>
-      <w:r>
-        <w:t xml:space="preserve"> </w:t>
-      </w:r>
-      <w:r>
-        <w:t>Restaura o último commit feito</w:t>
+        <w:t xml:space="preserve">Desfazendo alterações que estão prontas pro </w:t>
+      </w:r>
+      <w:proofErr w:type="spellStart"/>
+      <w:r>
+        <w:t>commit</w:t>
+      </w:r>
+      <w:proofErr w:type="spellEnd"/>
+    </w:p>
+    <w:p>
+      <w:proofErr w:type="spellStart"/>
+      <w:r>
+        <w:t>git</w:t>
+      </w:r>
+      <w:proofErr w:type="spellEnd"/>
+      <w:r>
+        <w:t xml:space="preserve"> </w:t>
+      </w:r>
+      <w:proofErr w:type="spellStart"/>
+      <w:proofErr w:type="gramStart"/>
+      <w:r>
+        <w:t>restore</w:t>
+      </w:r>
+      <w:proofErr w:type="spellEnd"/>
+      <w:r>
+        <w:t xml:space="preserve"> .</w:t>
+      </w:r>
+      <w:proofErr w:type="gramEnd"/>
+      <w:r>
+        <w:t xml:space="preserve"> =&gt; o </w:t>
+      </w:r>
+      <w:proofErr w:type="gramStart"/>
+      <w:r>
+        <w:t>‘.’ Significa</w:t>
+      </w:r>
+      <w:proofErr w:type="gramEnd"/>
+      <w:r>
+        <w:t xml:space="preserve"> que todos os arquivos serão restaurados</w:t>
+      </w:r>
+      <w:r>
+        <w:t xml:space="preserve"> </w:t>
+      </w:r>
+      <w:r>
+        <w:t xml:space="preserve">Restaura o último </w:t>
+      </w:r>
+      <w:proofErr w:type="spellStart"/>
+      <w:r>
+        <w:t>commit</w:t>
+      </w:r>
+      <w:proofErr w:type="spellEnd"/>
+      <w:r>
+        <w:t xml:space="preserve"> feito</w:t>
       </w:r>
       <w:r>
         <w:t>.</w:t>
@@ -1485,9 +3299,27 @@
           <w:numId w:val="8"/>
         </w:numPr>
       </w:pPr>
-      <w:r>
-        <w:t>git restore –staged</w:t>
-      </w:r>
+      <w:proofErr w:type="spellStart"/>
+      <w:r>
+        <w:t>git</w:t>
+      </w:r>
+      <w:proofErr w:type="spellEnd"/>
+      <w:r>
+        <w:t xml:space="preserve"> </w:t>
+      </w:r>
+      <w:proofErr w:type="spellStart"/>
+      <w:r>
+        <w:t>restore</w:t>
+      </w:r>
+      <w:proofErr w:type="spellEnd"/>
+      <w:r>
+        <w:t xml:space="preserve"> –</w:t>
+      </w:r>
+      <w:proofErr w:type="spellStart"/>
+      <w:r>
+        <w:t>staged</w:t>
+      </w:r>
+      <w:proofErr w:type="spellEnd"/>
     </w:p>
     <w:p>
       <w:pPr>
@@ -1498,7 +3330,39 @@
         </w:numPr>
       </w:pPr>
       <w:r>
-        <w:t>restaura o que está na staging área após o git add, são alterações que já foram feitas, mas não commitadas.</w:t>
+        <w:t xml:space="preserve">restaura o que está na </w:t>
+      </w:r>
+      <w:proofErr w:type="spellStart"/>
+      <w:r>
+        <w:t>staging</w:t>
+      </w:r>
+      <w:proofErr w:type="spellEnd"/>
+      <w:r>
+        <w:t xml:space="preserve"> área após o </w:t>
+      </w:r>
+      <w:proofErr w:type="spellStart"/>
+      <w:r>
+        <w:t>git</w:t>
+      </w:r>
+      <w:proofErr w:type="spellEnd"/>
+      <w:r>
+        <w:t xml:space="preserve"> </w:t>
+      </w:r>
+      <w:proofErr w:type="spellStart"/>
+      <w:r>
+        <w:t>add</w:t>
+      </w:r>
+      <w:proofErr w:type="spellEnd"/>
+      <w:r>
+        <w:t xml:space="preserve">, são alterações que já foram feitas, mas não </w:t>
+      </w:r>
+      <w:proofErr w:type="spellStart"/>
+      <w:r>
+        <w:t>commitadas</w:t>
+      </w:r>
+      <w:proofErr w:type="spellEnd"/>
+      <w:r>
+        <w:t>.</w:t>
       </w:r>
     </w:p>
     <w:p>
@@ -1509,22 +3373,91 @@
           <w:numId w:val="8"/>
         </w:numPr>
       </w:pPr>
-      <w:r>
-        <w:t>git restore --source=</w:t>
-      </w:r>
-      <w:r>
-        <w:rPr>
-          <w:i/>
-          <w:iCs/>
-        </w:rPr>
-        <w:t>’rash identificador do com</w:t>
-      </w:r>
-      <w:r>
-        <w:rPr>
-          <w:i/>
-          <w:iCs/>
-        </w:rPr>
-        <w:t>mit’ ‘nome-do-arquivo a recuperar o estado deste commit’</w:t>
+      <w:proofErr w:type="spellStart"/>
+      <w:r>
+        <w:t>git</w:t>
+      </w:r>
+      <w:proofErr w:type="spellEnd"/>
+      <w:r>
+        <w:t xml:space="preserve"> </w:t>
+      </w:r>
+      <w:proofErr w:type="spellStart"/>
+      <w:r>
+        <w:t>restore</w:t>
+      </w:r>
+      <w:proofErr w:type="spellEnd"/>
+      <w:r>
+        <w:t xml:space="preserve"> --</w:t>
+      </w:r>
+      <w:proofErr w:type="spellStart"/>
+      <w:r>
+        <w:t>source</w:t>
+      </w:r>
+      <w:proofErr w:type="spellEnd"/>
+      <w:r>
+        <w:t>=</w:t>
+      </w:r>
+      <w:r>
+        <w:rPr>
+          <w:i/>
+          <w:iCs/>
+        </w:rPr>
+        <w:t>’</w:t>
+      </w:r>
+      <w:proofErr w:type="spellStart"/>
+      <w:r>
+        <w:rPr>
+          <w:i/>
+          <w:iCs/>
+        </w:rPr>
+        <w:t>rash</w:t>
+      </w:r>
+      <w:proofErr w:type="spellEnd"/>
+      <w:r>
+        <w:rPr>
+          <w:i/>
+          <w:iCs/>
+        </w:rPr>
+        <w:t xml:space="preserve"> identificador do </w:t>
+      </w:r>
+      <w:proofErr w:type="spellStart"/>
+      <w:r>
+        <w:rPr>
+          <w:i/>
+          <w:iCs/>
+        </w:rPr>
+        <w:t>com</w:t>
+      </w:r>
+      <w:r>
+        <w:rPr>
+          <w:i/>
+          <w:iCs/>
+        </w:rPr>
+        <w:t>mit</w:t>
+      </w:r>
+      <w:proofErr w:type="spellEnd"/>
+      <w:r>
+        <w:rPr>
+          <w:i/>
+          <w:iCs/>
+        </w:rPr>
+        <w:t xml:space="preserve">’ ‘nome-do-arquivo a recuperar o estado deste </w:t>
+      </w:r>
+      <w:proofErr w:type="spellStart"/>
+      <w:r>
+        <w:rPr>
+          <w:i/>
+          <w:iCs/>
+        </w:rPr>
+        <w:t>commit</w:t>
+      </w:r>
+      <w:proofErr w:type="spellEnd"/>
+      <w:r>
+        <w:rPr>
+          <w:i/>
+          <w:iCs/>
+        </w:rPr>
+        <w:t>’</w:t>
       </w:r>
     </w:p>
     <w:p>
@@ -1540,12 +3473,106 @@
           <w:i/>
           <w:iCs/>
         </w:rPr>
-        <w:t>posso fazer esse restore ver o que foi feito e restaurar de volta o arquivo com git restore ‘nome-do-arquivo’, é como se eu tivesse conferido as alterações e retornado ao último estado do arquivo</w:t>
-      </w:r>
-    </w:p>
-    <w:p>
+        <w:t xml:space="preserve">posso fazer esse </w:t>
+      </w:r>
+      <w:proofErr w:type="spellStart"/>
+      <w:r>
+        <w:rPr>
+          <w:i/>
+          <w:iCs/>
+        </w:rPr>
+        <w:t>restore</w:t>
+      </w:r>
+      <w:proofErr w:type="spellEnd"/>
+      <w:r>
+        <w:rPr>
+          <w:i/>
+          <w:iCs/>
+        </w:rPr>
+        <w:t xml:space="preserve"> ver o que foi feito e restaurar de volta o arquivo com </w:t>
+      </w:r>
+      <w:proofErr w:type="spellStart"/>
+      <w:r>
+        <w:rPr>
+          <w:i/>
+          <w:iCs/>
+        </w:rPr>
+        <w:t>git</w:t>
+      </w:r>
+      <w:proofErr w:type="spellEnd"/>
+      <w:r>
+        <w:rPr>
+          <w:i/>
+          <w:iCs/>
+        </w:rPr>
+        <w:t xml:space="preserve"> </w:t>
+      </w:r>
+      <w:proofErr w:type="spellStart"/>
+      <w:r>
+        <w:rPr>
+          <w:i/>
+          <w:iCs/>
+        </w:rPr>
+        <w:t>restore</w:t>
+      </w:r>
+      <w:proofErr w:type="spellEnd"/>
+      <w:r>
+        <w:rPr>
+          <w:i/>
+          <w:iCs/>
+        </w:rPr>
+        <w:t xml:space="preserve"> ‘nome-do-arquivo’, é como se eu tivesse conferido as alterações e retornado ao último estado do arquivo</w:t>
+      </w:r>
+    </w:p>
+    <w:p>
+      <w:pPr>
+        <w:pStyle w:val="Ttulo1"/>
+      </w:pPr>
       <w:r>
         <w:lastRenderedPageBreak/>
+        <w:t>Lançando uma versão</w:t>
+      </w:r>
+    </w:p>
+    <w:p>
+      <w:r>
+        <w:t>O projeto está pronto para ser compartilhado, é como se fosse um checkpoint no tempo</w:t>
+      </w:r>
+    </w:p>
+    <w:p>
+      <w:r>
+        <w:t>Uma versão para se caso perdemos alguma coisa podemos recuperar essa versão completamente funcional</w:t>
+      </w:r>
+    </w:p>
+    <w:p>
+      <w:r>
+        <w:t>Utilizamos o comando</w:t>
+      </w:r>
+    </w:p>
+    <w:p>
+      <w:proofErr w:type="spellStart"/>
+      <w:r>
+        <w:t>git</w:t>
+      </w:r>
+      <w:proofErr w:type="spellEnd"/>
+      <w:r>
+        <w:t xml:space="preserve"> </w:t>
+      </w:r>
+      <w:proofErr w:type="spellStart"/>
+      <w:r>
+        <w:t>tag</w:t>
+      </w:r>
+      <w:proofErr w:type="spellEnd"/>
+      <w:r>
+        <w:t xml:space="preserve"> </w:t>
+      </w:r>
+      <w:r>
+        <w:rPr>
+          <w:i/>
+          <w:iCs/>
+        </w:rPr>
+        <w:t>‘nome da versão’</w:t>
+      </w:r>
+      <w:r>
         <w:tab/>
       </w:r>
     </w:p>

</xml_diff>

<commit_message>
como detalhar uma tag
</commit_message>
<xml_diff>
--- a/Comandos uteis GIT.docx
+++ b/Comandos uteis GIT.docx
@@ -55,17 +55,12 @@
         <w:t xml:space="preserve"> </w:t>
       </w:r>
       <w:proofErr w:type="spellStart"/>
-      <w:proofErr w:type="gramStart"/>
       <w:r>
         <w:t>add</w:t>
       </w:r>
       <w:proofErr w:type="spellEnd"/>
       <w:r>
-        <w:t xml:space="preserve"> .</w:t>
-      </w:r>
-      <w:proofErr w:type="gramEnd"/>
-      <w:r>
-        <w:t xml:space="preserve"> =&gt; adiciona todos os </w:t>
+        <w:t xml:space="preserve"> . =&gt; adiciona todos os </w:t>
       </w:r>
       <w:r>
         <w:t>arquivos que estão na pasta local para serem upados no diretório</w:t>
@@ -163,17 +158,12 @@
         <w:t xml:space="preserve"> </w:t>
       </w:r>
       <w:proofErr w:type="spellStart"/>
-      <w:proofErr w:type="gramStart"/>
       <w:r>
         <w:t>main</w:t>
       </w:r>
       <w:proofErr w:type="spellEnd"/>
       <w:r>
-        <w:t xml:space="preserve">  =</w:t>
-      </w:r>
-      <w:proofErr w:type="gramEnd"/>
-      <w:r>
-        <w:t>&gt; sobe os arquivos on-line</w:t>
+        <w:t xml:space="preserve">  =&gt; sobe os arquivos on-line</w:t>
       </w:r>
     </w:p>
     <w:p>
@@ -358,17 +348,12 @@
         <w:t xml:space="preserve"> </w:t>
       </w:r>
       <w:proofErr w:type="spellStart"/>
-      <w:proofErr w:type="gramStart"/>
       <w:r>
         <w:t>add</w:t>
       </w:r>
       <w:proofErr w:type="spellEnd"/>
       <w:r>
-        <w:t xml:space="preserve"> .</w:t>
-      </w:r>
-      <w:proofErr w:type="gramEnd"/>
-      <w:r>
-        <w:t xml:space="preserve">  para adicionar todos os arquivos da pasta ao repositório </w:t>
+        <w:t xml:space="preserve"> .  para adicionar todos os arquivos da pasta ao repositório </w:t>
       </w:r>
     </w:p>
     <w:p/>
@@ -486,29 +471,17 @@
           <w:i/>
           <w:iCs/>
         </w:rPr>
-        <w:t>apelido</w:t>
-      </w:r>
-      <w:proofErr w:type="gramStart"/>
-      <w:r>
-        <w:rPr>
-          <w:i/>
-          <w:iCs/>
-        </w:rPr>
-        <w:t>’</w:t>
-      </w:r>
-      <w:r>
-        <w:rPr>
-          <w:i/>
-          <w:iCs/>
-        </w:rPr>
-        <w:t xml:space="preserve"> </w:t>
-      </w:r>
-      <w:r>
-        <w:t xml:space="preserve"> é</w:t>
-      </w:r>
-      <w:proofErr w:type="gramEnd"/>
-      <w:r>
-        <w:t xml:space="preserve"> o nome que damos a origem onde o projeto está hospedado</w:t>
+        <w:t>apelido’</w:t>
+      </w:r>
+      <w:r>
+        <w:rPr>
+          <w:i/>
+          <w:iCs/>
+        </w:rPr>
+        <w:t xml:space="preserve"> </w:t>
+      </w:r>
+      <w:r>
+        <w:t xml:space="preserve"> é o nome que damos a origem onde o projeto está hospedado</w:t>
       </w:r>
     </w:p>
     <w:p>
@@ -744,11 +717,7 @@
         <w:t xml:space="preserve"> </w:t>
       </w:r>
       <w:r>
-        <w:t>‘apelido</w:t>
-      </w:r>
-      <w:proofErr w:type="gramStart"/>
-      <w:r>
-        <w:t xml:space="preserve">’ </w:t>
+        <w:t xml:space="preserve">‘apelido’ </w:t>
       </w:r>
       <w:r>
         <w:t xml:space="preserve"> </w:t>
@@ -756,7 +725,6 @@
       <w:r>
         <w:t>‘</w:t>
       </w:r>
-      <w:proofErr w:type="gramEnd"/>
       <w:r>
         <w:t>novo-</w:t>
       </w:r>
@@ -798,7 +766,6 @@
         <w:t xml:space="preserve">git -config --global </w:t>
       </w:r>
       <w:proofErr w:type="spellStart"/>
-      <w:proofErr w:type="gramStart"/>
       <w:r>
         <w:rPr>
           <w:lang w:val="en-US"/>
@@ -806,7 +773,6 @@
         <w:t>user.email</w:t>
       </w:r>
       <w:proofErr w:type="spellEnd"/>
-      <w:proofErr w:type="gramEnd"/>
       <w:r>
         <w:rPr>
           <w:lang w:val="en-US"/>
@@ -887,15 +853,7 @@
       </w:r>
       <w:r>
         <w:lastRenderedPageBreak/>
-        <w:t xml:space="preserve">linha do tempo principal, após </w:t>
-      </w:r>
-      <w:proofErr w:type="gramStart"/>
-      <w:r>
-        <w:t>todos os teste</w:t>
-      </w:r>
-      <w:proofErr w:type="gramEnd"/>
-      <w:r>
-        <w:t xml:space="preserve"> essa Branch pode ser mesclada (merge) com a linha do tempo principal aplicando as mudanças feitas</w:t>
+        <w:t>linha do tempo principal, após todos os teste essa Branch pode ser mesclada (merge) com a linha do tempo principal aplicando as mudanças feitas</w:t>
       </w:r>
     </w:p>
     <w:p>
@@ -1615,7 +1573,6 @@
       </w:r>
     </w:p>
     <w:p>
-      <w:proofErr w:type="gramStart"/>
       <w:r>
         <w:t>.</w:t>
       </w:r>
@@ -1624,7 +1581,6 @@
         <w:t>gitignore</w:t>
       </w:r>
       <w:proofErr w:type="spellEnd"/>
-      <w:proofErr w:type="gramEnd"/>
     </w:p>
     <w:p>
       <w:r>
@@ -1637,23 +1593,13 @@
         <w:t>temp</w:t>
       </w:r>
       <w:proofErr w:type="spellEnd"/>
-      <w:proofErr w:type="gramStart"/>
-      <w:r>
-        <w:t>/  '</w:t>
-      </w:r>
-      <w:proofErr w:type="gramEnd"/>
-      <w:r>
-        <w:t>=&gt; ignora uma pasta'</w:t>
-      </w:r>
-    </w:p>
-    <w:p>
-      <w:proofErr w:type="gramStart"/>
-      <w:r>
-        <w:t>arquivo_senhas.txt  '</w:t>
-      </w:r>
-      <w:proofErr w:type="gramEnd"/>
-      <w:r>
-        <w:t xml:space="preserve">=&gt; ignora um arquivo </w:t>
+      <w:r>
+        <w:t>/  '=&gt; ignora uma pasta'</w:t>
+      </w:r>
+    </w:p>
+    <w:p>
+      <w:r>
+        <w:t xml:space="preserve">arquivo_senhas.txt  '=&gt; ignora um arquivo </w:t>
       </w:r>
       <w:proofErr w:type="spellStart"/>
       <w:r>
@@ -1695,18 +1641,13 @@
         <w:t xml:space="preserve">Podemos </w:t>
       </w:r>
       <w:r>
-        <w:t xml:space="preserve">criar um </w:t>
-      </w:r>
-      <w:proofErr w:type="gramStart"/>
-      <w:r>
-        <w:t>arquivo .</w:t>
+        <w:t>criar um arquivo .</w:t>
       </w:r>
       <w:proofErr w:type="spellStart"/>
       <w:r>
         <w:t>gitignore</w:t>
       </w:r>
       <w:proofErr w:type="spellEnd"/>
-      <w:proofErr w:type="gramEnd"/>
       <w:r>
         <w:t xml:space="preserve"> de forma “automática”, pois algumas linguagens possuem arquivos padrão que não são enviados ao repositório o </w:t>
       </w:r>
@@ -1929,7 +1870,6 @@
         <w:t xml:space="preserve"> </w:t>
       </w:r>
       <w:proofErr w:type="spellStart"/>
-      <w:proofErr w:type="gramStart"/>
       <w:r>
         <w:t>diff</w:t>
       </w:r>
@@ -1945,7 +1885,6 @@
         <w:t>‘</w:t>
       </w:r>
       <w:proofErr w:type="spellStart"/>
-      <w:proofErr w:type="gramEnd"/>
       <w:r>
         <w:rPr>
           <w:i/>
@@ -2464,17 +2403,12 @@
         <w:t xml:space="preserve"> </w:t>
       </w:r>
       <w:proofErr w:type="spellStart"/>
-      <w:proofErr w:type="gramStart"/>
       <w:r>
         <w:t>origin</w:t>
       </w:r>
       <w:proofErr w:type="spellEnd"/>
       <w:r>
-        <w:t xml:space="preserve"> :</w:t>
-      </w:r>
-      <w:proofErr w:type="gramEnd"/>
-      <w:r>
-        <w:t>’nome-da-</w:t>
+        <w:t xml:space="preserve"> :’nome-da-</w:t>
       </w:r>
       <w:proofErr w:type="spellStart"/>
       <w:r>
@@ -2792,25 +2726,17 @@
         <w:rPr>
           <w:lang w:val="en-US"/>
         </w:rPr>
-        <w:t xml:space="preserve">git stash </w:t>
-      </w:r>
-      <w:proofErr w:type="gramStart"/>
-      <w:r>
-        <w:rPr>
+        <w:t xml:space="preserve">git stash apply  </w:t>
+      </w:r>
+      <w:r>
+        <w:rPr>
+          <w:i/>
+          <w:iCs/>
           <w:lang w:val="en-US"/>
         </w:rPr>
-        <w:t xml:space="preserve">apply  </w:t>
-      </w:r>
-      <w:r>
-        <w:rPr>
-          <w:i/>
-          <w:iCs/>
-          <w:lang w:val="en-US"/>
-        </w:rPr>
         <w:t>‘</w:t>
       </w:r>
       <w:proofErr w:type="spellStart"/>
-      <w:proofErr w:type="gramEnd"/>
       <w:r>
         <w:rPr>
           <w:i/>
@@ -3253,25 +3179,12 @@
         <w:t xml:space="preserve"> </w:t>
       </w:r>
       <w:proofErr w:type="spellStart"/>
-      <w:proofErr w:type="gramStart"/>
       <w:r>
         <w:t>restore</w:t>
       </w:r>
       <w:proofErr w:type="spellEnd"/>
       <w:r>
-        <w:t xml:space="preserve"> .</w:t>
-      </w:r>
-      <w:proofErr w:type="gramEnd"/>
-      <w:r>
-        <w:t xml:space="preserve"> =&gt; o </w:t>
-      </w:r>
-      <w:proofErr w:type="gramStart"/>
-      <w:r>
-        <w:t>‘.’ Significa</w:t>
-      </w:r>
-      <w:proofErr w:type="gramEnd"/>
-      <w:r>
-        <w:t xml:space="preserve"> que todos os arquivos serão restaurados</w:t>
+        <w:t xml:space="preserve"> . =&gt; o ‘.’ Significa que todos os arquivos serão restaurados</w:t>
       </w:r>
       <w:r>
         <w:t xml:space="preserve"> </w:t>
@@ -3576,6 +3489,300 @@
         <w:tab/>
       </w:r>
     </w:p>
+    <w:p>
+      <w:r>
+        <w:t xml:space="preserve">a </w:t>
+      </w:r>
+      <w:proofErr w:type="spellStart"/>
+      <w:r>
+        <w:t>tag</w:t>
+      </w:r>
+      <w:proofErr w:type="spellEnd"/>
+      <w:r>
+        <w:t xml:space="preserve"> é um </w:t>
+      </w:r>
+      <w:proofErr w:type="spellStart"/>
+      <w:r>
+        <w:t>save</w:t>
+      </w:r>
+      <w:proofErr w:type="spellEnd"/>
+      <w:r>
+        <w:t xml:space="preserve"> da aplicação naquele momento do </w:t>
+      </w:r>
+      <w:proofErr w:type="spellStart"/>
+      <w:r>
+        <w:t>commit</w:t>
+      </w:r>
+      <w:proofErr w:type="spellEnd"/>
+    </w:p>
+    <w:p>
+      <w:pPr>
+        <w:pStyle w:val="PargrafodaLista"/>
+        <w:numPr>
+          <w:ilvl w:val="0"/>
+          <w:numId w:val="9"/>
+        </w:numPr>
+      </w:pPr>
+      <w:r>
+        <w:t xml:space="preserve">criando </w:t>
+      </w:r>
+      <w:proofErr w:type="spellStart"/>
+      <w:r>
+        <w:t>tag</w:t>
+      </w:r>
+      <w:proofErr w:type="spellEnd"/>
+      <w:r>
+        <w:t xml:space="preserve"> pra </w:t>
+      </w:r>
+      <w:proofErr w:type="spellStart"/>
+      <w:r>
+        <w:t>commit</w:t>
+      </w:r>
+      <w:proofErr w:type="spellEnd"/>
+      <w:r>
+        <w:t xml:space="preserve"> </w:t>
+      </w:r>
+      <w:proofErr w:type="spellStart"/>
+      <w:r>
+        <w:t>expecífico</w:t>
+      </w:r>
+      <w:proofErr w:type="spellEnd"/>
+    </w:p>
+    <w:p>
+      <w:pPr>
+        <w:pStyle w:val="PargrafodaLista"/>
+        <w:numPr>
+          <w:ilvl w:val="1"/>
+          <w:numId w:val="9"/>
+        </w:numPr>
+      </w:pPr>
+      <w:proofErr w:type="spellStart"/>
+      <w:r>
+        <w:t>git</w:t>
+      </w:r>
+      <w:proofErr w:type="spellEnd"/>
+      <w:r>
+        <w:t xml:space="preserve"> </w:t>
+      </w:r>
+      <w:proofErr w:type="spellStart"/>
+      <w:r>
+        <w:t>tag</w:t>
+      </w:r>
+      <w:proofErr w:type="spellEnd"/>
+      <w:r>
+        <w:t xml:space="preserve"> ‘nome da </w:t>
+      </w:r>
+      <w:proofErr w:type="spellStart"/>
+      <w:r>
+        <w:t>tag</w:t>
+      </w:r>
+      <w:proofErr w:type="spellEnd"/>
+      <w:r>
+        <w:t>’  ‘</w:t>
+      </w:r>
+      <w:proofErr w:type="spellStart"/>
+      <w:r>
+        <w:t>hash</w:t>
+      </w:r>
+      <w:proofErr w:type="spellEnd"/>
+      <w:r>
+        <w:t xml:space="preserve"> do </w:t>
+      </w:r>
+      <w:proofErr w:type="spellStart"/>
+      <w:r>
+        <w:t>commit</w:t>
+      </w:r>
+      <w:proofErr w:type="spellEnd"/>
+      <w:r>
+        <w:t>’</w:t>
+      </w:r>
+    </w:p>
+    <w:p>
+      <w:pPr>
+        <w:pStyle w:val="PargrafodaLista"/>
+        <w:numPr>
+          <w:ilvl w:val="0"/>
+          <w:numId w:val="9"/>
+        </w:numPr>
+      </w:pPr>
+      <w:r>
+        <w:t xml:space="preserve">listando </w:t>
+      </w:r>
+      <w:proofErr w:type="spellStart"/>
+      <w:r>
+        <w:t>tag’s</w:t>
+      </w:r>
+      <w:proofErr w:type="spellEnd"/>
+    </w:p>
+    <w:p>
+      <w:pPr>
+        <w:pStyle w:val="PargrafodaLista"/>
+        <w:numPr>
+          <w:ilvl w:val="1"/>
+          <w:numId w:val="9"/>
+        </w:numPr>
+      </w:pPr>
+      <w:proofErr w:type="spellStart"/>
+      <w:r>
+        <w:t>git</w:t>
+      </w:r>
+      <w:proofErr w:type="spellEnd"/>
+      <w:r>
+        <w:t xml:space="preserve"> </w:t>
+      </w:r>
+      <w:proofErr w:type="spellStart"/>
+      <w:r>
+        <w:t>tag</w:t>
+      </w:r>
+      <w:proofErr w:type="spellEnd"/>
+    </w:p>
+    <w:p>
+      <w:pPr>
+        <w:pStyle w:val="PargrafodaLista"/>
+        <w:numPr>
+          <w:ilvl w:val="0"/>
+          <w:numId w:val="9"/>
+        </w:numPr>
+      </w:pPr>
+      <w:r>
+        <w:t xml:space="preserve">subindo a </w:t>
+      </w:r>
+      <w:proofErr w:type="spellStart"/>
+      <w:r>
+        <w:t>tag</w:t>
+      </w:r>
+      <w:proofErr w:type="spellEnd"/>
+      <w:r>
+        <w:t xml:space="preserve"> para o diretório</w:t>
+      </w:r>
+    </w:p>
+    <w:p>
+      <w:pPr>
+        <w:pStyle w:val="PargrafodaLista"/>
+        <w:numPr>
+          <w:ilvl w:val="1"/>
+          <w:numId w:val="9"/>
+        </w:numPr>
+      </w:pPr>
+      <w:proofErr w:type="spellStart"/>
+      <w:r>
+        <w:t>git</w:t>
+      </w:r>
+      <w:proofErr w:type="spellEnd"/>
+      <w:r>
+        <w:t xml:space="preserve"> </w:t>
+      </w:r>
+      <w:proofErr w:type="spellStart"/>
+      <w:r>
+        <w:t>push</w:t>
+      </w:r>
+      <w:proofErr w:type="spellEnd"/>
+      <w:r>
+        <w:t xml:space="preserve"> </w:t>
+      </w:r>
+      <w:proofErr w:type="spellStart"/>
+      <w:r>
+        <w:t>origin</w:t>
+      </w:r>
+      <w:proofErr w:type="spellEnd"/>
+      <w:r>
+        <w:t xml:space="preserve"> ‘nome da </w:t>
+      </w:r>
+      <w:proofErr w:type="spellStart"/>
+      <w:r>
+        <w:t>tag</w:t>
+      </w:r>
+      <w:proofErr w:type="spellEnd"/>
+      <w:r>
+        <w:t>’</w:t>
+      </w:r>
+    </w:p>
+    <w:p>
+      <w:pPr>
+        <w:pStyle w:val="PargrafodaLista"/>
+        <w:numPr>
+          <w:ilvl w:val="1"/>
+          <w:numId w:val="9"/>
+        </w:numPr>
+      </w:pPr>
+      <w:proofErr w:type="spellStart"/>
+      <w:r>
+        <w:t>git</w:t>
+      </w:r>
+      <w:proofErr w:type="spellEnd"/>
+      <w:r>
+        <w:t xml:space="preserve"> </w:t>
+      </w:r>
+      <w:proofErr w:type="spellStart"/>
+      <w:r>
+        <w:t>push</w:t>
+      </w:r>
+      <w:proofErr w:type="spellEnd"/>
+      <w:r>
+        <w:t xml:space="preserve"> </w:t>
+      </w:r>
+      <w:proofErr w:type="spellStart"/>
+      <w:r>
+        <w:t>origin</w:t>
+      </w:r>
+      <w:proofErr w:type="spellEnd"/>
+      <w:r>
+        <w:t xml:space="preserve"> </w:t>
+      </w:r>
+      <w:proofErr w:type="spellStart"/>
+      <w:r>
+        <w:t>tags</w:t>
+      </w:r>
+      <w:proofErr w:type="spellEnd"/>
+      <w:r>
+        <w:t xml:space="preserve"> =&gt; empurra todas as </w:t>
+      </w:r>
+      <w:proofErr w:type="spellStart"/>
+      <w:r>
+        <w:t>tags</w:t>
+      </w:r>
+      <w:proofErr w:type="spellEnd"/>
+    </w:p>
+    <w:p>
+      <w:pPr>
+        <w:pStyle w:val="Ttulo1"/>
+      </w:pPr>
+      <w:r>
+        <w:t xml:space="preserve"> Colocando anotação na </w:t>
+      </w:r>
+      <w:proofErr w:type="spellStart"/>
+      <w:r>
+        <w:t>tag</w:t>
+      </w:r>
+      <w:proofErr w:type="spellEnd"/>
+    </w:p>
+    <w:p>
+      <w:proofErr w:type="spellStart"/>
+      <w:r>
+        <w:t>git</w:t>
+      </w:r>
+      <w:proofErr w:type="spellEnd"/>
+      <w:r>
+        <w:t xml:space="preserve"> </w:t>
+      </w:r>
+      <w:proofErr w:type="spellStart"/>
+      <w:r>
+        <w:t>tag</w:t>
+      </w:r>
+      <w:proofErr w:type="spellEnd"/>
+      <w:r>
+        <w:t xml:space="preserve"> -a ‘nome da </w:t>
+      </w:r>
+      <w:proofErr w:type="spellStart"/>
+      <w:r>
+        <w:t>versao</w:t>
+      </w:r>
+      <w:proofErr w:type="spellEnd"/>
+      <w:r>
+        <w:t>’ -m ‘detalhamento de versão’</w:t>
+      </w:r>
+    </w:p>
+    <w:p/>
     <w:p/>
     <w:p/>
     <w:p/>
@@ -3706,6 +3913,119 @@
     </w:lvl>
   </w:abstractNum>
   <w:abstractNum w:abstractNumId="1" w15:restartNumberingAfterBreak="0">
+    <w:nsid w:val="12087532"/>
+    <w:multiLevelType w:val="hybridMultilevel"/>
+    <w:tmpl w:val="11DA4DBE"/>
+    <w:lvl w:ilvl="0" w:tplc="04160001">
+      <w:start w:val="1"/>
+      <w:numFmt w:val="bullet"/>
+      <w:lvlText w:val=""/>
+      <w:lvlJc w:val="left"/>
+      <w:pPr>
+        <w:ind w:left="720" w:hanging="360"/>
+      </w:pPr>
+      <w:rPr>
+        <w:rFonts w:ascii="Symbol" w:hAnsi="Symbol" w:hint="default"/>
+      </w:rPr>
+    </w:lvl>
+    <w:lvl w:ilvl="1" w:tplc="04160003">
+      <w:start w:val="1"/>
+      <w:numFmt w:val="bullet"/>
+      <w:lvlText w:val="o"/>
+      <w:lvlJc w:val="left"/>
+      <w:pPr>
+        <w:ind w:left="1440" w:hanging="360"/>
+      </w:pPr>
+      <w:rPr>
+        <w:rFonts w:ascii="Courier New" w:hAnsi="Courier New" w:cs="Courier New" w:hint="default"/>
+      </w:rPr>
+    </w:lvl>
+    <w:lvl w:ilvl="2" w:tplc="04160005" w:tentative="1">
+      <w:start w:val="1"/>
+      <w:numFmt w:val="bullet"/>
+      <w:lvlText w:val=""/>
+      <w:lvlJc w:val="left"/>
+      <w:pPr>
+        <w:ind w:left="2160" w:hanging="360"/>
+      </w:pPr>
+      <w:rPr>
+        <w:rFonts w:ascii="Wingdings" w:hAnsi="Wingdings" w:hint="default"/>
+      </w:rPr>
+    </w:lvl>
+    <w:lvl w:ilvl="3" w:tplc="04160001" w:tentative="1">
+      <w:start w:val="1"/>
+      <w:numFmt w:val="bullet"/>
+      <w:lvlText w:val=""/>
+      <w:lvlJc w:val="left"/>
+      <w:pPr>
+        <w:ind w:left="2880" w:hanging="360"/>
+      </w:pPr>
+      <w:rPr>
+        <w:rFonts w:ascii="Symbol" w:hAnsi="Symbol" w:hint="default"/>
+      </w:rPr>
+    </w:lvl>
+    <w:lvl w:ilvl="4" w:tplc="04160003" w:tentative="1">
+      <w:start w:val="1"/>
+      <w:numFmt w:val="bullet"/>
+      <w:lvlText w:val="o"/>
+      <w:lvlJc w:val="left"/>
+      <w:pPr>
+        <w:ind w:left="3600" w:hanging="360"/>
+      </w:pPr>
+      <w:rPr>
+        <w:rFonts w:ascii="Courier New" w:hAnsi="Courier New" w:cs="Courier New" w:hint="default"/>
+      </w:rPr>
+    </w:lvl>
+    <w:lvl w:ilvl="5" w:tplc="04160005" w:tentative="1">
+      <w:start w:val="1"/>
+      <w:numFmt w:val="bullet"/>
+      <w:lvlText w:val=""/>
+      <w:lvlJc w:val="left"/>
+      <w:pPr>
+        <w:ind w:left="4320" w:hanging="360"/>
+      </w:pPr>
+      <w:rPr>
+        <w:rFonts w:ascii="Wingdings" w:hAnsi="Wingdings" w:hint="default"/>
+      </w:rPr>
+    </w:lvl>
+    <w:lvl w:ilvl="6" w:tplc="04160001" w:tentative="1">
+      <w:start w:val="1"/>
+      <w:numFmt w:val="bullet"/>
+      <w:lvlText w:val=""/>
+      <w:lvlJc w:val="left"/>
+      <w:pPr>
+        <w:ind w:left="5040" w:hanging="360"/>
+      </w:pPr>
+      <w:rPr>
+        <w:rFonts w:ascii="Symbol" w:hAnsi="Symbol" w:hint="default"/>
+      </w:rPr>
+    </w:lvl>
+    <w:lvl w:ilvl="7" w:tplc="04160003" w:tentative="1">
+      <w:start w:val="1"/>
+      <w:numFmt w:val="bullet"/>
+      <w:lvlText w:val="o"/>
+      <w:lvlJc w:val="left"/>
+      <w:pPr>
+        <w:ind w:left="5760" w:hanging="360"/>
+      </w:pPr>
+      <w:rPr>
+        <w:rFonts w:ascii="Courier New" w:hAnsi="Courier New" w:cs="Courier New" w:hint="default"/>
+      </w:rPr>
+    </w:lvl>
+    <w:lvl w:ilvl="8" w:tplc="04160005" w:tentative="1">
+      <w:start w:val="1"/>
+      <w:numFmt w:val="bullet"/>
+      <w:lvlText w:val=""/>
+      <w:lvlJc w:val="left"/>
+      <w:pPr>
+        <w:ind w:left="6480" w:hanging="360"/>
+      </w:pPr>
+      <w:rPr>
+        <w:rFonts w:ascii="Wingdings" w:hAnsi="Wingdings" w:hint="default"/>
+      </w:rPr>
+    </w:lvl>
+  </w:abstractNum>
+  <w:abstractNum w:abstractNumId="2" w15:restartNumberingAfterBreak="0">
     <w:nsid w:val="1C441BD7"/>
     <w:multiLevelType w:val="hybridMultilevel"/>
     <w:tmpl w:val="62D63D2C"/>
@@ -3818,7 +4138,7 @@
       </w:rPr>
     </w:lvl>
   </w:abstractNum>
-  <w:abstractNum w:abstractNumId="2" w15:restartNumberingAfterBreak="0">
+  <w:abstractNum w:abstractNumId="3" w15:restartNumberingAfterBreak="0">
     <w:nsid w:val="231D4E41"/>
     <w:multiLevelType w:val="hybridMultilevel"/>
     <w:tmpl w:val="94C496DE"/>
@@ -3931,7 +4251,7 @@
       </w:rPr>
     </w:lvl>
   </w:abstractNum>
-  <w:abstractNum w:abstractNumId="3" w15:restartNumberingAfterBreak="0">
+  <w:abstractNum w:abstractNumId="4" w15:restartNumberingAfterBreak="0">
     <w:nsid w:val="45E52592"/>
     <w:multiLevelType w:val="hybridMultilevel"/>
     <w:tmpl w:val="7A8E05B8"/>
@@ -4044,7 +4364,7 @@
       </w:rPr>
     </w:lvl>
   </w:abstractNum>
-  <w:abstractNum w:abstractNumId="4" w15:restartNumberingAfterBreak="0">
+  <w:abstractNum w:abstractNumId="5" w15:restartNumberingAfterBreak="0">
     <w:nsid w:val="56E0176E"/>
     <w:multiLevelType w:val="hybridMultilevel"/>
     <w:tmpl w:val="201890EA"/>
@@ -4157,7 +4477,7 @@
       </w:rPr>
     </w:lvl>
   </w:abstractNum>
-  <w:abstractNum w:abstractNumId="5" w15:restartNumberingAfterBreak="0">
+  <w:abstractNum w:abstractNumId="6" w15:restartNumberingAfterBreak="0">
     <w:nsid w:val="577E45CA"/>
     <w:multiLevelType w:val="hybridMultilevel"/>
     <w:tmpl w:val="CF66330A"/>
@@ -4270,7 +4590,7 @@
       </w:rPr>
     </w:lvl>
   </w:abstractNum>
-  <w:abstractNum w:abstractNumId="6" w15:restartNumberingAfterBreak="0">
+  <w:abstractNum w:abstractNumId="7" w15:restartNumberingAfterBreak="0">
     <w:nsid w:val="60532112"/>
     <w:multiLevelType w:val="hybridMultilevel"/>
     <w:tmpl w:val="B0401F6E"/>
@@ -4383,7 +4703,7 @@
       </w:rPr>
     </w:lvl>
   </w:abstractNum>
-  <w:abstractNum w:abstractNumId="7" w15:restartNumberingAfterBreak="0">
+  <w:abstractNum w:abstractNumId="8" w15:restartNumberingAfterBreak="0">
     <w:nsid w:val="7D4772BF"/>
     <w:multiLevelType w:val="hybridMultilevel"/>
     <w:tmpl w:val="C3869652"/>
@@ -4497,28 +4817,31 @@
     </w:lvl>
   </w:abstractNum>
   <w:num w:numId="1" w16cid:durableId="292712757">
+    <w:abstractNumId w:val="4"/>
+  </w:num>
+  <w:num w:numId="2" w16cid:durableId="858928578">
+    <w:abstractNumId w:val="2"/>
+  </w:num>
+  <w:num w:numId="3" w16cid:durableId="697195679">
+    <w:abstractNumId w:val="8"/>
+  </w:num>
+  <w:num w:numId="4" w16cid:durableId="1781874634">
+    <w:abstractNumId w:val="7"/>
+  </w:num>
+  <w:num w:numId="5" w16cid:durableId="1629553744">
     <w:abstractNumId w:val="3"/>
   </w:num>
-  <w:num w:numId="2" w16cid:durableId="858928578">
-    <w:abstractNumId w:val="1"/>
-  </w:num>
-  <w:num w:numId="3" w16cid:durableId="697195679">
-    <w:abstractNumId w:val="7"/>
-  </w:num>
-  <w:num w:numId="4" w16cid:durableId="1781874634">
-    <w:abstractNumId w:val="6"/>
-  </w:num>
-  <w:num w:numId="5" w16cid:durableId="1629553744">
-    <w:abstractNumId w:val="2"/>
-  </w:num>
   <w:num w:numId="6" w16cid:durableId="1509055866">
-    <w:abstractNumId w:val="4"/>
+    <w:abstractNumId w:val="5"/>
   </w:num>
   <w:num w:numId="7" w16cid:durableId="1526360247">
     <w:abstractNumId w:val="0"/>
   </w:num>
   <w:num w:numId="8" w16cid:durableId="1431193716">
-    <w:abstractNumId w:val="5"/>
+    <w:abstractNumId w:val="6"/>
+  </w:num>
+  <w:num w:numId="9" w16cid:durableId="171263604">
+    <w:abstractNumId w:val="1"/>
   </w:num>
 </w:numbering>
 </file>

</xml_diff>

<commit_message>
identificando autor de alteracoes git blame
</commit_message>
<xml_diff>
--- a/Comandos uteis GIT.docx
+++ b/Comandos uteis GIT.docx
@@ -1,6 +1,6 @@
 
 <file path=word/document.xml><?xml version="1.0" encoding="utf-8"?>
-<w:document xmlns:wpc="http://schemas.microsoft.com/office/word/2010/wordprocessingCanvas" xmlns:cx="http://schemas.microsoft.com/office/drawing/2014/chartex" xmlns:cx1="http://schemas.microsoft.com/office/drawing/2015/9/8/chartex" xmlns:cx2="http://schemas.microsoft.com/office/drawing/2015/10/21/chartex" xmlns:cx3="http://schemas.microsoft.com/office/drawing/2016/5/9/chartex" xmlns:cx4="http://schemas.microsoft.com/office/drawing/2016/5/10/chartex" xmlns:cx5="http://schemas.microsoft.com/office/drawing/2016/5/11/chartex" xmlns:cx6="http://schemas.microsoft.com/office/drawing/2016/5/12/chartex" xmlns:cx7="http://schemas.microsoft.com/office/drawing/2016/5/13/chartex" xmlns:cx8="http://schemas.microsoft.com/office/drawing/2016/5/14/chartex" xmlns:mc="http://schemas.openxmlformats.org/markup-compatibility/2006" xmlns:aink="http://schemas.microsoft.com/office/drawing/2016/ink" xmlns:am3d="http://schemas.microsoft.com/office/drawing/2017/model3d" xmlns:o="urn:schemas-microsoft-com:office:office" xmlns:oel="http://schemas.microsoft.com/office/2019/extlst" xmlns:r="http://schemas.openxmlformats.org/officeDocument/2006/relationships" xmlns:m="http://schemas.openxmlformats.org/officeDocument/2006/math" xmlns:v="urn:schemas-microsoft-com:vml" xmlns:wp14="http://schemas.microsoft.com/office/word/2010/wordprocessingDrawing" xmlns:wp="http://schemas.openxmlformats.org/drawingml/2006/wordprocessingDrawing" xmlns:w10="urn:schemas-microsoft-com:office:word" xmlns:w="http://schemas.openxmlformats.org/wordprocessingml/2006/main" xmlns:w14="http://schemas.microsoft.com/office/word/2010/wordml" xmlns:w15="http://schemas.microsoft.com/office/word/2012/wordml" xmlns:w16cex="http://schemas.microsoft.com/office/word/2018/wordml/cex" xmlns:w16cid="http://schemas.microsoft.com/office/word/2016/wordml/cid" xmlns:w16="http://schemas.microsoft.com/office/word/2018/wordml" xmlns:w16du="http://schemas.microsoft.com/office/word/2023/wordml/word16du" xmlns:w16sdtdh="http://schemas.microsoft.com/office/word/2020/wordml/sdtdatahash" xmlns:w16se="http://schemas.microsoft.com/office/word/2015/wordml/symex" xmlns:wpg="http://schemas.microsoft.com/office/word/2010/wordprocessingGroup" xmlns:wpi="http://schemas.microsoft.com/office/word/2010/wordprocessingInk" xmlns:wne="http://schemas.microsoft.com/office/word/2006/wordml" xmlns:wps="http://schemas.microsoft.com/office/word/2010/wordprocessingShape" mc:Ignorable="w14 w15 w16se w16cid w16 w16cex w16sdtdh w16du wp14">
+<w:document xmlns:wpc="http://schemas.microsoft.com/office/word/2010/wordprocessingCanvas" xmlns:cx="http://schemas.microsoft.com/office/drawing/2014/chartex" xmlns:cx1="http://schemas.microsoft.com/office/drawing/2015/9/8/chartex" xmlns:cx2="http://schemas.microsoft.com/office/drawing/2015/10/21/chartex" xmlns:cx3="http://schemas.microsoft.com/office/drawing/2016/5/9/chartex" xmlns:cx4="http://schemas.microsoft.com/office/drawing/2016/5/10/chartex" xmlns:cx5="http://schemas.microsoft.com/office/drawing/2016/5/11/chartex" xmlns:cx6="http://schemas.microsoft.com/office/drawing/2016/5/12/chartex" xmlns:cx7="http://schemas.microsoft.com/office/drawing/2016/5/13/chartex" xmlns:cx8="http://schemas.microsoft.com/office/drawing/2016/5/14/chartex" xmlns:mc="http://schemas.openxmlformats.org/markup-compatibility/2006" xmlns:aink="http://schemas.microsoft.com/office/drawing/2016/ink" xmlns:am3d="http://schemas.microsoft.com/office/drawing/2017/model3d" xmlns:o="urn:schemas-microsoft-com:office:office" xmlns:oel="http://schemas.microsoft.com/office/2019/extlst" xmlns:r="http://schemas.openxmlformats.org/officeDocument/2006/relationships" xmlns:m="http://schemas.openxmlformats.org/officeDocument/2006/math" xmlns:v="urn:schemas-microsoft-com:vml" xmlns:wp14="http://schemas.microsoft.com/office/word/2010/wordprocessingDrawing" xmlns:wp="http://schemas.openxmlformats.org/drawingml/2006/wordprocessingDrawing" xmlns:w10="urn:schemas-microsoft-com:office:word" xmlns:w="http://schemas.openxmlformats.org/wordprocessingml/2006/main" xmlns:w14="http://schemas.microsoft.com/office/word/2010/wordml" xmlns:w15="http://schemas.microsoft.com/office/word/2012/wordml" xmlns:w16cex="http://schemas.microsoft.com/office/word/2018/wordml/cex" xmlns:w16cid="http://schemas.microsoft.com/office/word/2016/wordml/cid" xmlns:w16="http://schemas.microsoft.com/office/word/2018/wordml" xmlns:w16sdtdh="http://schemas.microsoft.com/office/word/2020/wordml/sdtdatahash" xmlns:w16se="http://schemas.microsoft.com/office/word/2015/wordml/symex" xmlns:wpg="http://schemas.microsoft.com/office/word/2010/wordprocessingGroup" xmlns:wpi="http://schemas.microsoft.com/office/word/2010/wordprocessingInk" xmlns:wne="http://schemas.microsoft.com/office/word/2006/wordml" xmlns:wps="http://schemas.microsoft.com/office/word/2010/wordprocessingShape" mc:Ignorable="w14 w15 w16se w16cid w16 w16cex w16sdtdh wp14">
   <w:body>
     <w:p>
       <w:pPr>
@@ -52,15 +52,7 @@
       </w:r>
       <w:proofErr w:type="spellEnd"/>
       <w:r>
-        <w:t xml:space="preserve"> </w:t>
-      </w:r>
-      <w:proofErr w:type="spellStart"/>
-      <w:r>
-        <w:t>add</w:t>
-      </w:r>
-      <w:proofErr w:type="spellEnd"/>
-      <w:r>
-        <w:t xml:space="preserve"> . =&gt; adiciona todos os </w:t>
+        <w:t xml:space="preserve"> add . =&gt; adiciona todos os </w:t>
       </w:r>
       <w:r>
         <w:t>arquivos que estão na pasta local para serem upados no diretório</w:t>
@@ -345,15 +337,7 @@
       </w:r>
       <w:proofErr w:type="spellEnd"/>
       <w:r>
-        <w:t xml:space="preserve"> </w:t>
-      </w:r>
-      <w:proofErr w:type="spellStart"/>
-      <w:r>
-        <w:t>add</w:t>
-      </w:r>
-      <w:proofErr w:type="spellEnd"/>
-      <w:r>
-        <w:t xml:space="preserve"> .  para adicionar todos os arquivos da pasta ao repositório </w:t>
+        <w:t xml:space="preserve"> add .  para adicionar todos os arquivos da pasta ao repositório </w:t>
       </w:r>
     </w:p>
     <w:p/>
@@ -3869,6 +3853,128 @@
         <w:t>github</w:t>
       </w:r>
       <w:proofErr w:type="spellEnd"/>
+      <w:r>
+        <w:t>.</w:t>
+      </w:r>
+    </w:p>
+    <w:p>
+      <w:pPr>
+        <w:pStyle w:val="Ttulo1"/>
+      </w:pPr>
+      <w:r>
+        <w:t xml:space="preserve">Copiar mudanças de uma </w:t>
+      </w:r>
+      <w:proofErr w:type="spellStart"/>
+      <w:r>
+        <w:t>branch</w:t>
+      </w:r>
+      <w:proofErr w:type="spellEnd"/>
+      <w:r>
+        <w:t xml:space="preserve"> pra outra</w:t>
+      </w:r>
+    </w:p>
+    <w:p>
+      <w:pPr>
+        <w:rPr>
+          <w:i/>
+          <w:iCs/>
+        </w:rPr>
+      </w:pPr>
+      <w:proofErr w:type="spellStart"/>
+      <w:r>
+        <w:t>git</w:t>
+      </w:r>
+      <w:proofErr w:type="spellEnd"/>
+      <w:r>
+        <w:t xml:space="preserve"> cherry-</w:t>
+      </w:r>
+      <w:proofErr w:type="spellStart"/>
+      <w:r>
+        <w:t>pick</w:t>
+      </w:r>
+      <w:proofErr w:type="spellEnd"/>
+      <w:r>
+        <w:t xml:space="preserve"> ‘</w:t>
+      </w:r>
+      <w:proofErr w:type="spellStart"/>
+      <w:r>
+        <w:rPr>
+          <w:i/>
+          <w:iCs/>
+        </w:rPr>
+        <w:t>hash</w:t>
+      </w:r>
+      <w:proofErr w:type="spellEnd"/>
+      <w:r>
+        <w:rPr>
+          <w:i/>
+          <w:iCs/>
+        </w:rPr>
+        <w:t xml:space="preserve"> do </w:t>
+      </w:r>
+      <w:proofErr w:type="spellStart"/>
+      <w:r>
+        <w:rPr>
+          <w:i/>
+          <w:iCs/>
+        </w:rPr>
+        <w:t>commit</w:t>
+      </w:r>
+      <w:proofErr w:type="spellEnd"/>
+      <w:r>
+        <w:rPr>
+          <w:i/>
+          <w:iCs/>
+        </w:rPr>
+        <w:t>’</w:t>
+      </w:r>
+    </w:p>
+    <w:p>
+      <w:pPr>
+        <w:pStyle w:val="Ttulo1"/>
+      </w:pPr>
+      <w:r>
+        <w:t>Verificando o autor da modificação</w:t>
+      </w:r>
+    </w:p>
+    <w:p>
+      <w:pPr>
+        <w:rPr>
+          <w:i/>
+          <w:iCs/>
+        </w:rPr>
+      </w:pPr>
+      <w:proofErr w:type="spellStart"/>
+      <w:r>
+        <w:t>git</w:t>
+      </w:r>
+      <w:proofErr w:type="spellEnd"/>
+      <w:r>
+        <w:t xml:space="preserve"> </w:t>
+      </w:r>
+      <w:proofErr w:type="spellStart"/>
+      <w:r>
+        <w:t>blame</w:t>
+      </w:r>
+      <w:proofErr w:type="spellEnd"/>
+      <w:r>
+        <w:t xml:space="preserve"> </w:t>
+      </w:r>
+      <w:r>
+        <w:rPr>
+          <w:i/>
+          <w:iCs/>
+        </w:rPr>
+        <w:t>“nome-do-arquivo’</w:t>
+      </w:r>
+    </w:p>
+    <w:p>
+      <w:pPr>
+        <w:rPr>
+          <w:i/>
+          <w:iCs/>
+        </w:rPr>
+      </w:pPr>
     </w:p>
     <w:p/>
     <w:p/>
@@ -3888,7 +3994,7 @@
 </file>
 
 <file path=word/numbering.xml><?xml version="1.0" encoding="utf-8"?>
-<w:numbering xmlns:wpc="http://schemas.microsoft.com/office/word/2010/wordprocessingCanvas" xmlns:cx="http://schemas.microsoft.com/office/drawing/2014/chartex" xmlns:cx1="http://schemas.microsoft.com/office/drawing/2015/9/8/chartex" xmlns:cx2="http://schemas.microsoft.com/office/drawing/2015/10/21/chartex" xmlns:cx3="http://schemas.microsoft.com/office/drawing/2016/5/9/chartex" xmlns:cx4="http://schemas.microsoft.com/office/drawing/2016/5/10/chartex" xmlns:cx5="http://schemas.microsoft.com/office/drawing/2016/5/11/chartex" xmlns:cx6="http://schemas.microsoft.com/office/drawing/2016/5/12/chartex" xmlns:cx7="http://schemas.microsoft.com/office/drawing/2016/5/13/chartex" xmlns:cx8="http://schemas.microsoft.com/office/drawing/2016/5/14/chartex" xmlns:mc="http://schemas.openxmlformats.org/markup-compatibility/2006" xmlns:aink="http://schemas.microsoft.com/office/drawing/2016/ink" xmlns:am3d="http://schemas.microsoft.com/office/drawing/2017/model3d" xmlns:o="urn:schemas-microsoft-com:office:office" xmlns:oel="http://schemas.microsoft.com/office/2019/extlst" xmlns:r="http://schemas.openxmlformats.org/officeDocument/2006/relationships" xmlns:m="http://schemas.openxmlformats.org/officeDocument/2006/math" xmlns:v="urn:schemas-microsoft-com:vml" xmlns:wp14="http://schemas.microsoft.com/office/word/2010/wordprocessingDrawing" xmlns:wp="http://schemas.openxmlformats.org/drawingml/2006/wordprocessingDrawing" xmlns:w10="urn:schemas-microsoft-com:office:word" xmlns:w="http://schemas.openxmlformats.org/wordprocessingml/2006/main" xmlns:w14="http://schemas.microsoft.com/office/word/2010/wordml" xmlns:w15="http://schemas.microsoft.com/office/word/2012/wordml" xmlns:w16cex="http://schemas.microsoft.com/office/word/2018/wordml/cex" xmlns:w16cid="http://schemas.microsoft.com/office/word/2016/wordml/cid" xmlns:w16="http://schemas.microsoft.com/office/word/2018/wordml" xmlns:w16du="http://schemas.microsoft.com/office/word/2023/wordml/word16du" xmlns:w16sdtdh="http://schemas.microsoft.com/office/word/2020/wordml/sdtdatahash" xmlns:w16se="http://schemas.microsoft.com/office/word/2015/wordml/symex" xmlns:wpg="http://schemas.microsoft.com/office/word/2010/wordprocessingGroup" xmlns:wpi="http://schemas.microsoft.com/office/word/2010/wordprocessingInk" xmlns:wne="http://schemas.microsoft.com/office/word/2006/wordml" xmlns:wps="http://schemas.microsoft.com/office/word/2010/wordprocessingShape" mc:Ignorable="w14 w15 w16se w16cid w16 w16cex w16sdtdh w16du wp14">
+<w:numbering xmlns:wpc="http://schemas.microsoft.com/office/word/2010/wordprocessingCanvas" xmlns:cx="http://schemas.microsoft.com/office/drawing/2014/chartex" xmlns:cx1="http://schemas.microsoft.com/office/drawing/2015/9/8/chartex" xmlns:cx2="http://schemas.microsoft.com/office/drawing/2015/10/21/chartex" xmlns:cx3="http://schemas.microsoft.com/office/drawing/2016/5/9/chartex" xmlns:cx4="http://schemas.microsoft.com/office/drawing/2016/5/10/chartex" xmlns:cx5="http://schemas.microsoft.com/office/drawing/2016/5/11/chartex" xmlns:cx6="http://schemas.microsoft.com/office/drawing/2016/5/12/chartex" xmlns:cx7="http://schemas.microsoft.com/office/drawing/2016/5/13/chartex" xmlns:cx8="http://schemas.microsoft.com/office/drawing/2016/5/14/chartex" xmlns:mc="http://schemas.openxmlformats.org/markup-compatibility/2006" xmlns:aink="http://schemas.microsoft.com/office/drawing/2016/ink" xmlns:am3d="http://schemas.microsoft.com/office/drawing/2017/model3d" xmlns:o="urn:schemas-microsoft-com:office:office" xmlns:oel="http://schemas.microsoft.com/office/2019/extlst" xmlns:r="http://schemas.openxmlformats.org/officeDocument/2006/relationships" xmlns:m="http://schemas.openxmlformats.org/officeDocument/2006/math" xmlns:v="urn:schemas-microsoft-com:vml" xmlns:wp14="http://schemas.microsoft.com/office/word/2010/wordprocessingDrawing" xmlns:wp="http://schemas.openxmlformats.org/drawingml/2006/wordprocessingDrawing" xmlns:w10="urn:schemas-microsoft-com:office:word" xmlns:w="http://schemas.openxmlformats.org/wordprocessingml/2006/main" xmlns:w14="http://schemas.microsoft.com/office/word/2010/wordml" xmlns:w15="http://schemas.microsoft.com/office/word/2012/wordml" xmlns:w16cex="http://schemas.microsoft.com/office/word/2018/wordml/cex" xmlns:w16cid="http://schemas.microsoft.com/office/word/2016/wordml/cid" xmlns:w16="http://schemas.microsoft.com/office/word/2018/wordml" xmlns:w16sdtdh="http://schemas.microsoft.com/office/word/2020/wordml/sdtdatahash" xmlns:w16se="http://schemas.microsoft.com/office/word/2015/wordml/symex" xmlns:wpg="http://schemas.microsoft.com/office/word/2010/wordprocessingGroup" xmlns:wpi="http://schemas.microsoft.com/office/word/2010/wordprocessingInk" xmlns:wne="http://schemas.microsoft.com/office/word/2006/wordml" xmlns:wps="http://schemas.microsoft.com/office/word/2010/wordprocessingShape" mc:Ignorable="w14 w15 w16se w16cid w16 w16cex w16sdtdh wp14">
   <w:abstractNum w:abstractNumId="0" w15:restartNumberingAfterBreak="0">
     <w:nsid w:val="0135746D"/>
     <w:multiLevelType w:val="hybridMultilevel"/>
@@ -4937,7 +5043,7 @@
 </file>
 
 <file path=word/styles.xml><?xml version="1.0" encoding="utf-8"?>
-<w:styles xmlns:mc="http://schemas.openxmlformats.org/markup-compatibility/2006" xmlns:r="http://schemas.openxmlformats.org/officeDocument/2006/relationships" xmlns:w="http://schemas.openxmlformats.org/wordprocessingml/2006/main" xmlns:w14="http://schemas.microsoft.com/office/word/2010/wordml" xmlns:w15="http://schemas.microsoft.com/office/word/2012/wordml" xmlns:w16cex="http://schemas.microsoft.com/office/word/2018/wordml/cex" xmlns:w16cid="http://schemas.microsoft.com/office/word/2016/wordml/cid" xmlns:w16="http://schemas.microsoft.com/office/word/2018/wordml" xmlns:w16du="http://schemas.microsoft.com/office/word/2023/wordml/word16du" xmlns:w16sdtdh="http://schemas.microsoft.com/office/word/2020/wordml/sdtdatahash" xmlns:w16se="http://schemas.microsoft.com/office/word/2015/wordml/symex" mc:Ignorable="w14 w15 w16se w16cid w16 w16cex w16sdtdh w16du">
+<w:styles xmlns:mc="http://schemas.openxmlformats.org/markup-compatibility/2006" xmlns:r="http://schemas.openxmlformats.org/officeDocument/2006/relationships" xmlns:w="http://schemas.openxmlformats.org/wordprocessingml/2006/main" xmlns:w14="http://schemas.microsoft.com/office/word/2010/wordml" xmlns:w15="http://schemas.microsoft.com/office/word/2012/wordml" xmlns:w16cex="http://schemas.microsoft.com/office/word/2018/wordml/cex" xmlns:w16cid="http://schemas.microsoft.com/office/word/2016/wordml/cid" xmlns:w16="http://schemas.microsoft.com/office/word/2018/wordml" xmlns:w16sdtdh="http://schemas.microsoft.com/office/word/2020/wordml/sdtdatahash" xmlns:w16se="http://schemas.microsoft.com/office/word/2015/wordml/symex" mc:Ignorable="w14 w15 w16se w16cid w16 w16cex w16sdtdh">
   <w:docDefaults>
     <w:rPrDefault>
       <w:rPr>

</xml_diff>